<commit_message>
api demo aws integration 0.5
</commit_message>
<xml_diff>
--- a/demos/ApiGatewayBasicsDemo/ApiGatewatBasicsSAM-Implicit/README2.docx
+++ b/demos/ApiGatewayBasicsDemo/ApiGatewatBasicsSAM-Implicit/README2.docx
@@ -141,687 +141,279 @@
           <w:szCs w:val="20"/>
           <w:lang w:val="en-US"/>
         </w:rPr>
-        <w:t>In this</w:t>
-      </w:r>
-      <w:r>
-        <w:rPr>
-          <w:sz w:val="20"/>
-          <w:szCs w:val="20"/>
-          <w:lang w:val="en-US"/>
-        </w:rPr>
-        <w:t xml:space="preserve"> demo we </w:t>
-      </w:r>
-      <w:r>
-        <w:rPr>
-          <w:sz w:val="20"/>
-          <w:szCs w:val="20"/>
-          <w:lang w:val="en-US"/>
-        </w:rPr>
-        <w:t>are going to</w:t>
-      </w:r>
-      <w:r>
-        <w:rPr>
-          <w:sz w:val="20"/>
-          <w:szCs w:val="20"/>
-          <w:lang w:val="en-US"/>
-        </w:rPr>
-        <w:t xml:space="preserve"> create a new explicit API</w:t>
-      </w:r>
-      <w:r>
-        <w:rPr>
-          <w:sz w:val="20"/>
-          <w:szCs w:val="20"/>
-          <w:lang w:val="en-US"/>
-        </w:rPr>
-        <w:t xml:space="preserve"> (which we will use to explore a lot of concepts from API gateway)</w:t>
-      </w:r>
-      <w:r>
-        <w:rPr>
-          <w:sz w:val="20"/>
-          <w:szCs w:val="20"/>
-          <w:lang w:val="en-US"/>
-        </w:rPr>
-        <w:t xml:space="preserve"> with </w:t>
-      </w:r>
-      <w:r>
-        <w:rPr>
-          <w:sz w:val="20"/>
-          <w:szCs w:val="20"/>
-          <w:lang w:val="en-US"/>
-        </w:rPr>
-        <w:t>some endpoints with  different integration types so we can review the weaknesses and strengths from each one, we will also include integration</w:t>
-      </w:r>
-      <w:r>
-        <w:rPr>
-          <w:sz w:val="20"/>
-          <w:szCs w:val="20"/>
-          <w:lang w:val="en-US"/>
-        </w:rPr>
-        <w:t xml:space="preserve"> type of lambda function with non-proxy-integration and proxy integration, the proxy one will implement </w:t>
-      </w:r>
-      <w:r>
-        <w:rPr>
-          <w:sz w:val="20"/>
-          <w:szCs w:val="20"/>
-          <w:lang w:val="en-US"/>
-        </w:rPr>
-        <w:t>v</w:t>
-      </w:r>
-      <w:r>
-        <w:rPr>
-          <w:sz w:val="20"/>
-          <w:szCs w:val="20"/>
-          <w:lang w:val="en-US"/>
-        </w:rPr>
-        <w:t>alidators for the body, the headers and the query</w:t>
-      </w:r>
-      <w:r>
-        <w:rPr>
-          <w:sz w:val="20"/>
-          <w:szCs w:val="20"/>
-          <w:lang w:val="en-US"/>
-        </w:rPr>
-        <w:t xml:space="preserve"> </w:t>
-      </w:r>
-      <w:r>
-        <w:rPr>
-          <w:sz w:val="20"/>
-          <w:szCs w:val="20"/>
-          <w:lang w:val="en-US"/>
-        </w:rPr>
-        <w:t>string</w:t>
-      </w:r>
-      <w:r>
-        <w:rPr>
-          <w:sz w:val="20"/>
-          <w:szCs w:val="20"/>
-          <w:lang w:val="en-US"/>
-        </w:rPr>
-        <w:t xml:space="preserve"> </w:t>
-      </w:r>
-      <w:r>
-        <w:rPr>
-          <w:sz w:val="20"/>
-          <w:szCs w:val="20"/>
-          <w:lang w:val="en-US"/>
-        </w:rPr>
-        <w:t xml:space="preserve">parameters </w:t>
-      </w:r>
-      <w:r>
-        <w:rPr>
-          <w:sz w:val="20"/>
-          <w:szCs w:val="20"/>
-          <w:lang w:val="en-US"/>
-        </w:rPr>
-        <w:t>.</w:t>
-      </w:r>
-    </w:p>
-    <w:p>
-      <w:pPr>
-        <w:jc w:val="both"/>
-        <w:rPr>
-          <w:sz w:val="20"/>
-          <w:szCs w:val="20"/>
-          <w:lang w:val="en-US"/>
-        </w:rPr>
-      </w:pPr>
-      <w:r>
-        <w:rPr>
-          <w:sz w:val="20"/>
-          <w:szCs w:val="20"/>
-          <w:lang w:val="en-US"/>
-        </w:rPr>
-        <w:t>(</w:t>
-      </w:r>
-      <w:r>
-        <w:rPr>
-          <w:sz w:val="20"/>
-          <w:szCs w:val="20"/>
-          <w:lang w:val="en-US"/>
-        </w:rPr>
-        <w:t>Note</w:t>
-      </w:r>
-      <w:r>
-        <w:rPr>
-          <w:sz w:val="20"/>
-          <w:szCs w:val="20"/>
-          <w:lang w:val="en-US"/>
-        </w:rPr>
-        <w:t xml:space="preserve"> that you can also specify path parameters that are mandatory</w:t>
-      </w:r>
-      <w:r>
-        <w:rPr>
-          <w:sz w:val="20"/>
-          <w:szCs w:val="20"/>
-          <w:lang w:val="en-US"/>
-        </w:rPr>
-        <w:t xml:space="preserve"> looking for a specific value or a data type</w:t>
-      </w:r>
-      <w:r>
-        <w:rPr>
+        <w:t>In this demo we are going to create a new explicit API (which we will use to explore a lot of concepts from API gateway) with some endpoints with  different integration types so we can review the weaknesses and strengths from each one, we will also include integration type of lambda function with non-proxy-integration and proxy integration, the proxy one will implement validators for the body, the headers and the query string parameters .</w:t>
+      </w:r>
+    </w:p>
+    <w:p>
+      <w:pPr>
+        <w:jc w:val="both"/>
+        <w:rPr>
+          <w:sz w:val="20"/>
+          <w:szCs w:val="20"/>
+          <w:lang w:val="en-US"/>
+        </w:rPr>
+      </w:pPr>
+      <w:r>
+        <w:rPr>
+          <w:sz w:val="20"/>
+          <w:szCs w:val="20"/>
+          <w:lang w:val="en-US"/>
+        </w:rPr>
+        <w:t>(Note that you can also specify path parameters that are mandatory looking for a specific value or a data type)</w:t>
+      </w:r>
+    </w:p>
+    <w:p>
+      <w:pPr>
+        <w:jc w:val="both"/>
+        <w:rPr>
+          <w:b/>
+          <w:bCs/>
+          <w:sz w:val="20"/>
+          <w:szCs w:val="20"/>
+          <w:lang w:val="en-US"/>
+        </w:rPr>
+      </w:pPr>
+      <w:r>
+        <w:rPr>
+          <w:b/>
+          <w:bCs/>
+          <w:sz w:val="20"/>
+          <w:szCs w:val="20"/>
+          <w:lang w:val="en-US"/>
+        </w:rPr>
+        <w:t>Observations:</w:t>
+      </w:r>
+    </w:p>
+    <w:p>
+      <w:pPr>
+        <w:jc w:val="both"/>
+        <w:rPr>
+          <w:sz w:val="20"/>
+          <w:szCs w:val="20"/>
+          <w:lang w:val="en-US"/>
+        </w:rPr>
+      </w:pPr>
+      <w:r>
+        <w:rPr>
+          <w:sz w:val="20"/>
+          <w:szCs w:val="20"/>
+          <w:lang w:val="en-US"/>
+        </w:rPr>
+        <w:t>I created this folder with name "implicit" meaning that this was going to use implicit resource creation that SAM provides, however now we can start to point some of the weaknesses of implicit resource creation such as:</w:t>
+      </w:r>
+    </w:p>
+    <w:p>
+      <w:pPr>
+        <w:jc w:val="both"/>
+        <w:rPr>
+          <w:sz w:val="20"/>
+          <w:szCs w:val="20"/>
+          <w:lang w:val="en-US"/>
+        </w:rPr>
+      </w:pPr>
+      <w:r>
+        <w:rPr>
+          <w:sz w:val="20"/>
+          <w:szCs w:val="20"/>
+          <w:lang w:val="en-US"/>
+        </w:rPr>
+        <w:t>-Limited control over the configuration of the implicit resources.</w:t>
+      </w:r>
+    </w:p>
+    <w:p>
+      <w:pPr>
+        <w:jc w:val="both"/>
+        <w:rPr>
+          <w:sz w:val="20"/>
+          <w:szCs w:val="20"/>
+          <w:lang w:val="en-US"/>
+        </w:rPr>
+      </w:pPr>
+      <w:r>
+        <w:rPr>
+          <w:sz w:val="20"/>
+          <w:szCs w:val="20"/>
+          <w:lang w:val="en-US"/>
+        </w:rPr>
+        <w:t>-Limited support for advance features of the resources</w:t>
+      </w:r>
+    </w:p>
+    <w:p>
+      <w:pPr>
+        <w:jc w:val="both"/>
+        <w:rPr>
+          <w:sz w:val="20"/>
+          <w:szCs w:val="20"/>
+          <w:lang w:val="en-US"/>
+        </w:rPr>
+      </w:pPr>
+      <w:r>
+        <w:rPr>
+          <w:sz w:val="20"/>
+          <w:szCs w:val="20"/>
+          <w:lang w:val="en-US"/>
+        </w:rPr>
+        <w:t xml:space="preserve">So, due to this, even if I called the folder with the word </w:t>
+      </w:r>
+      <w:r>
+        <w:rPr>
+          <w:b/>
+          <w:bCs/>
+          <w:sz w:val="20"/>
+          <w:szCs w:val="20"/>
+          <w:lang w:val="en-US"/>
+        </w:rPr>
+        <w:t>Implicit,</w:t>
+      </w:r>
+      <w:r>
+        <w:rPr>
+          <w:sz w:val="20"/>
+          <w:szCs w:val="20"/>
+          <w:lang w:val="en-US"/>
+        </w:rPr>
+        <w:t xml:space="preserve"> we will use </w:t>
+      </w:r>
+      <w:r>
+        <w:rPr>
+          <w:b/>
+          <w:bCs/>
+          <w:sz w:val="20"/>
+          <w:szCs w:val="20"/>
+          <w:lang w:val="en-US"/>
+        </w:rPr>
+        <w:t>Explicit resource definition</w:t>
+      </w:r>
+      <w:r>
+        <w:rPr>
+          <w:sz w:val="20"/>
+          <w:szCs w:val="20"/>
+          <w:lang w:val="en-US"/>
+        </w:rPr>
+        <w:t xml:space="preserve"> along with </w:t>
+      </w:r>
+      <w:r>
+        <w:rPr>
+          <w:b/>
+          <w:bCs/>
+          <w:sz w:val="20"/>
+          <w:szCs w:val="20"/>
+          <w:lang w:val="en-US"/>
+        </w:rPr>
+        <w:t>implicit resource definition</w:t>
+      </w:r>
+      <w:r>
+        <w:rPr>
+          <w:sz w:val="20"/>
+          <w:szCs w:val="20"/>
+          <w:lang w:val="en-US"/>
+        </w:rPr>
+        <w:t>, since we need some advanced features of API gateway, this resource will be defined explicitly but the lambda role for example will still get created implicitly although we could do it explicitly as well by changing the type from AWS::Serverless::Function for AWS::Lambda::Function or using the Role property (which is a must if we need our lambda specific access to different services) however keep in mind that if not necessary it can be better to stick to implicit resource creation since it reduces the general technical overhead.</w:t>
+      </w:r>
+    </w:p>
+    <w:p>
+      <w:pPr>
+        <w:jc w:val="both"/>
+        <w:rPr>
+          <w:sz w:val="20"/>
+          <w:szCs w:val="20"/>
+          <w:lang w:val="en-US"/>
+        </w:rPr>
+      </w:pPr>
+      <w:r>
+        <w:rPr>
+          <w:sz w:val="20"/>
+          <w:szCs w:val="20"/>
+          <w:lang w:val="en-US"/>
+        </w:rPr>
+        <w:t xml:space="preserve">The first thing I did was to define an </w:t>
+      </w:r>
+      <w:proofErr w:type="gramStart"/>
+      <w:r>
+        <w:rPr>
+          <w:b/>
+          <w:bCs/>
+          <w:sz w:val="20"/>
+          <w:szCs w:val="20"/>
+          <w:lang w:val="en-US"/>
+        </w:rPr>
+        <w:t>AWS::</w:t>
+      </w:r>
+      <w:proofErr w:type="gramEnd"/>
+      <w:r>
+        <w:rPr>
+          <w:b/>
+          <w:bCs/>
+          <w:sz w:val="20"/>
+          <w:szCs w:val="20"/>
+          <w:lang w:val="en-US"/>
+        </w:rPr>
+        <w:t>Serverless::Api</w:t>
+      </w:r>
+      <w:r>
+        <w:rPr>
+          <w:sz w:val="20"/>
+          <w:szCs w:val="20"/>
+          <w:lang w:val="en-US"/>
+        </w:rPr>
+        <w:t xml:space="preserve"> explicit resource and referenced the Api) in the function resource </w:t>
+      </w:r>
+      <w:r>
+        <w:rPr>
+          <w:b/>
+          <w:bCs/>
+          <w:sz w:val="20"/>
+          <w:szCs w:val="20"/>
+          <w:lang w:val="en-US"/>
+        </w:rPr>
+        <w:t xml:space="preserve">(RestApiId: !Ref </w:t>
+      </w:r>
+      <w:proofErr w:type="spellStart"/>
+      <w:r>
+        <w:rPr>
+          <w:b/>
+          <w:bCs/>
+          <w:sz w:val="20"/>
+          <w:szCs w:val="20"/>
+          <w:lang w:val="en-US"/>
+        </w:rPr>
+        <w:t>ApiGatewayBasics</w:t>
+      </w:r>
+      <w:proofErr w:type="spellEnd"/>
+      <w:r>
+        <w:rPr>
+          <w:b/>
+          <w:bCs/>
           <w:sz w:val="20"/>
           <w:szCs w:val="20"/>
           <w:lang w:val="en-US"/>
         </w:rPr>
         <w:t>)</w:t>
       </w:r>
-    </w:p>
-    <w:p>
-      <w:pPr>
-        <w:jc w:val="both"/>
-        <w:rPr>
-          <w:b/>
-          <w:bCs/>
-          <w:sz w:val="20"/>
-          <w:szCs w:val="20"/>
-          <w:lang w:val="en-US"/>
-        </w:rPr>
-      </w:pPr>
-      <w:r>
-        <w:rPr>
-          <w:b/>
-          <w:bCs/>
-          <w:sz w:val="20"/>
-          <w:szCs w:val="20"/>
-          <w:lang w:val="en-US"/>
-        </w:rPr>
-        <w:t>Observations:</w:t>
-      </w:r>
-    </w:p>
-    <w:p>
-      <w:pPr>
-        <w:jc w:val="both"/>
-        <w:rPr>
-          <w:sz w:val="20"/>
-          <w:szCs w:val="20"/>
-          <w:lang w:val="en-US"/>
-        </w:rPr>
-      </w:pPr>
-      <w:r>
-        <w:rPr>
-          <w:sz w:val="20"/>
-          <w:szCs w:val="20"/>
-          <w:lang w:val="en-US"/>
-        </w:rPr>
-        <w:t>I create</w:t>
-      </w:r>
-      <w:r>
-        <w:rPr>
-          <w:sz w:val="20"/>
-          <w:szCs w:val="20"/>
-          <w:lang w:val="en-US"/>
-        </w:rPr>
-        <w:t>d</w:t>
-      </w:r>
-      <w:r>
-        <w:rPr>
-          <w:sz w:val="20"/>
-          <w:szCs w:val="20"/>
-          <w:lang w:val="en-US"/>
-        </w:rPr>
-        <w:t xml:space="preserve"> this folder with name "implicit" meaning that this was going to use implicit resource creation that</w:t>
-      </w:r>
-      <w:r>
-        <w:rPr>
-          <w:sz w:val="20"/>
-          <w:szCs w:val="20"/>
-          <w:lang w:val="en-US"/>
-        </w:rPr>
-        <w:t xml:space="preserve"> </w:t>
-      </w:r>
-      <w:r>
-        <w:rPr>
-          <w:sz w:val="20"/>
-          <w:szCs w:val="20"/>
-          <w:lang w:val="en-US"/>
-        </w:rPr>
-        <w:t>SAM provides, however now we can</w:t>
-      </w:r>
-      <w:r>
-        <w:rPr>
-          <w:sz w:val="20"/>
-          <w:szCs w:val="20"/>
-          <w:lang w:val="en-US"/>
-        </w:rPr>
-        <w:t xml:space="preserve"> start to</w:t>
-      </w:r>
-      <w:r>
-        <w:rPr>
-          <w:sz w:val="20"/>
-          <w:szCs w:val="20"/>
-          <w:lang w:val="en-US"/>
-        </w:rPr>
-        <w:t xml:space="preserve"> point some of the weaknesses of implicit resource creation such as:</w:t>
-      </w:r>
-    </w:p>
-    <w:p>
-      <w:pPr>
-        <w:jc w:val="both"/>
-        <w:rPr>
-          <w:sz w:val="20"/>
-          <w:szCs w:val="20"/>
-          <w:lang w:val="en-US"/>
-        </w:rPr>
-      </w:pPr>
-      <w:r>
-        <w:rPr>
-          <w:sz w:val="20"/>
-          <w:szCs w:val="20"/>
-          <w:lang w:val="en-US"/>
-        </w:rPr>
-        <w:t xml:space="preserve">-Limited control over </w:t>
-      </w:r>
-      <w:r>
-        <w:rPr>
-          <w:sz w:val="20"/>
-          <w:szCs w:val="20"/>
-          <w:lang w:val="en-US"/>
-        </w:rPr>
-        <w:t>the configuration of the implicit resources.</w:t>
-      </w:r>
-    </w:p>
-    <w:p>
-      <w:pPr>
-        <w:jc w:val="both"/>
-        <w:rPr>
-          <w:sz w:val="20"/>
-          <w:szCs w:val="20"/>
-          <w:lang w:val="en-US"/>
-        </w:rPr>
-      </w:pPr>
-      <w:r>
-        <w:rPr>
-          <w:sz w:val="20"/>
-          <w:szCs w:val="20"/>
-          <w:lang w:val="en-US"/>
-        </w:rPr>
-        <w:t>-Limited support for advance features of the resources</w:t>
-      </w:r>
-    </w:p>
-    <w:p>
-      <w:pPr>
-        <w:jc w:val="both"/>
-        <w:rPr>
-          <w:sz w:val="20"/>
-          <w:szCs w:val="20"/>
-          <w:lang w:val="en-US"/>
-        </w:rPr>
-      </w:pPr>
-      <w:r>
-        <w:rPr>
-          <w:sz w:val="20"/>
-          <w:szCs w:val="20"/>
-          <w:lang w:val="en-US"/>
-        </w:rPr>
-        <w:t xml:space="preserve">So, due to this, even if I called the folder with the word </w:t>
-      </w:r>
-      <w:r>
-        <w:rPr>
-          <w:b/>
-          <w:bCs/>
-          <w:sz w:val="20"/>
-          <w:szCs w:val="20"/>
-          <w:lang w:val="en-US"/>
-        </w:rPr>
-        <w:t>Implicit,</w:t>
-      </w:r>
-      <w:r>
-        <w:rPr>
-          <w:sz w:val="20"/>
-          <w:szCs w:val="20"/>
-          <w:lang w:val="en-US"/>
-        </w:rPr>
-        <w:t xml:space="preserve"> we will use </w:t>
-      </w:r>
-      <w:r>
-        <w:rPr>
-          <w:b/>
-          <w:bCs/>
-          <w:sz w:val="20"/>
-          <w:szCs w:val="20"/>
-          <w:lang w:val="en-US"/>
-        </w:rPr>
-        <w:t>Explicit resource definition</w:t>
-      </w:r>
-      <w:r>
-        <w:rPr>
-          <w:sz w:val="20"/>
-          <w:szCs w:val="20"/>
-          <w:lang w:val="en-US"/>
-        </w:rPr>
-        <w:t xml:space="preserve"> along with </w:t>
-      </w:r>
-      <w:r>
-        <w:rPr>
-          <w:b/>
-          <w:bCs/>
-          <w:sz w:val="20"/>
-          <w:szCs w:val="20"/>
-          <w:lang w:val="en-US"/>
-        </w:rPr>
-        <w:t>implicit resource definition</w:t>
-      </w:r>
-      <w:r>
-        <w:rPr>
-          <w:sz w:val="20"/>
-          <w:szCs w:val="20"/>
-          <w:lang w:val="en-US"/>
-        </w:rPr>
-        <w:t>, since w</w:t>
-      </w:r>
-      <w:r>
-        <w:rPr>
-          <w:sz w:val="20"/>
-          <w:szCs w:val="20"/>
-          <w:lang w:val="en-US"/>
-        </w:rPr>
-        <w:t>e need some advanced features of API gateway</w:t>
-      </w:r>
-      <w:r>
-        <w:rPr>
-          <w:sz w:val="20"/>
-          <w:szCs w:val="20"/>
-          <w:lang w:val="en-US"/>
-        </w:rPr>
-        <w:t>,</w:t>
-      </w:r>
-      <w:r>
-        <w:rPr>
-          <w:sz w:val="20"/>
-          <w:szCs w:val="20"/>
-          <w:lang w:val="en-US"/>
-        </w:rPr>
-        <w:t xml:space="preserve"> this resource will be defined explicitly but the lambda role for example will still get created implicitly although we could do it explicitly </w:t>
-      </w:r>
-      <w:r>
-        <w:rPr>
-          <w:sz w:val="20"/>
-          <w:szCs w:val="20"/>
-          <w:lang w:val="en-US"/>
-        </w:rPr>
-        <w:t>as well</w:t>
-      </w:r>
-      <w:r>
-        <w:rPr>
-          <w:sz w:val="20"/>
-          <w:szCs w:val="20"/>
-          <w:lang w:val="en-US"/>
-        </w:rPr>
-        <w:t xml:space="preserve"> by changing the type from</w:t>
-      </w:r>
-      <w:r>
-        <w:rPr>
-          <w:sz w:val="20"/>
-          <w:szCs w:val="20"/>
-          <w:lang w:val="en-US"/>
-        </w:rPr>
-        <w:t xml:space="preserve"> </w:t>
-      </w:r>
-      <w:r>
-        <w:rPr>
-          <w:sz w:val="20"/>
-          <w:szCs w:val="20"/>
-          <w:lang w:val="en-US"/>
-        </w:rPr>
-        <w:t>AWS::Serverless::Function for AWS::Lambda::Function</w:t>
-      </w:r>
-      <w:r>
-        <w:rPr>
-          <w:sz w:val="20"/>
-          <w:szCs w:val="20"/>
-          <w:lang w:val="en-US"/>
-        </w:rPr>
-        <w:t xml:space="preserve"> or using the Role property (which is a must if we need our lambda specific access to different services)</w:t>
-      </w:r>
-      <w:r>
-        <w:rPr>
-          <w:sz w:val="20"/>
-          <w:szCs w:val="20"/>
-          <w:lang w:val="en-US"/>
-        </w:rPr>
-        <w:t xml:space="preserve"> however keep in mind that if not necessary it can be better to stick to implicit </w:t>
-      </w:r>
-      <w:r>
-        <w:rPr>
-          <w:sz w:val="20"/>
-          <w:szCs w:val="20"/>
-          <w:lang w:val="en-US"/>
-        </w:rPr>
-        <w:t>resource</w:t>
-      </w:r>
-      <w:r>
-        <w:rPr>
-          <w:sz w:val="20"/>
-          <w:szCs w:val="20"/>
-          <w:lang w:val="en-US"/>
-        </w:rPr>
-        <w:t xml:space="preserve"> </w:t>
-      </w:r>
-      <w:r>
-        <w:rPr>
-          <w:sz w:val="20"/>
-          <w:szCs w:val="20"/>
-          <w:lang w:val="en-US"/>
-        </w:rPr>
-        <w:t>creation</w:t>
-      </w:r>
-      <w:r>
-        <w:rPr>
-          <w:sz w:val="20"/>
-          <w:szCs w:val="20"/>
-          <w:lang w:val="en-US"/>
-        </w:rPr>
-        <w:t xml:space="preserve"> since it reduces the general </w:t>
-      </w:r>
-      <w:r>
-        <w:rPr>
-          <w:sz w:val="20"/>
-          <w:szCs w:val="20"/>
-          <w:lang w:val="en-US"/>
-        </w:rPr>
-        <w:t>technical</w:t>
-      </w:r>
-      <w:r>
-        <w:rPr>
-          <w:sz w:val="20"/>
-          <w:szCs w:val="20"/>
-          <w:lang w:val="en-US"/>
-        </w:rPr>
-        <w:t xml:space="preserve"> overhead.</w:t>
-      </w:r>
-    </w:p>
-    <w:p>
-      <w:pPr>
-        <w:jc w:val="both"/>
-        <w:rPr>
-          <w:sz w:val="20"/>
-          <w:szCs w:val="20"/>
-          <w:lang w:val="en-US"/>
-        </w:rPr>
-      </w:pPr>
-      <w:r>
-        <w:rPr>
-          <w:sz w:val="20"/>
-          <w:szCs w:val="20"/>
-          <w:lang w:val="en-US"/>
-        </w:rPr>
-        <w:t xml:space="preserve">The first thing I did was to define </w:t>
-      </w:r>
-      <w:r>
-        <w:rPr>
-          <w:sz w:val="20"/>
-          <w:szCs w:val="20"/>
-          <w:lang w:val="en-US"/>
-        </w:rPr>
-        <w:t xml:space="preserve">an </w:t>
-      </w:r>
-      <w:proofErr w:type="gramStart"/>
-      <w:r>
-        <w:rPr>
-          <w:b/>
-          <w:bCs/>
-          <w:sz w:val="20"/>
-          <w:szCs w:val="20"/>
-          <w:lang w:val="en-US"/>
-        </w:rPr>
-        <w:t>AWS::</w:t>
-      </w:r>
-      <w:proofErr w:type="gramEnd"/>
-      <w:r>
-        <w:rPr>
-          <w:b/>
-          <w:bCs/>
-          <w:sz w:val="20"/>
-          <w:szCs w:val="20"/>
-          <w:lang w:val="en-US"/>
-        </w:rPr>
-        <w:t>Serverless::Api</w:t>
-      </w:r>
-      <w:r>
-        <w:rPr>
-          <w:sz w:val="20"/>
-          <w:szCs w:val="20"/>
-          <w:lang w:val="en-US"/>
-        </w:rPr>
-        <w:t xml:space="preserve"> explicit resource and referenced the Api) in the function resource</w:t>
-      </w:r>
-      <w:r>
-        <w:rPr>
-          <w:sz w:val="20"/>
-          <w:szCs w:val="20"/>
-          <w:lang w:val="en-US"/>
-        </w:rPr>
-        <w:t xml:space="preserve"> </w:t>
-      </w:r>
-      <w:r>
-        <w:rPr>
-          <w:b/>
-          <w:bCs/>
-          <w:sz w:val="20"/>
-          <w:szCs w:val="20"/>
-          <w:lang w:val="en-US"/>
-        </w:rPr>
-        <w:t xml:space="preserve">(RestApiId: !Ref </w:t>
-      </w:r>
-      <w:proofErr w:type="spellStart"/>
-      <w:r>
-        <w:rPr>
-          <w:b/>
-          <w:bCs/>
-          <w:sz w:val="20"/>
-          <w:szCs w:val="20"/>
-          <w:lang w:val="en-US"/>
-        </w:rPr>
-        <w:t>ApiGatewayBasics</w:t>
-      </w:r>
-      <w:proofErr w:type="spellEnd"/>
-      <w:r>
-        <w:rPr>
-          <w:b/>
-          <w:bCs/>
-          <w:sz w:val="20"/>
-          <w:szCs w:val="20"/>
-          <w:lang w:val="en-US"/>
-        </w:rPr>
-        <w:t>)</w:t>
-      </w:r>
-      <w:r>
-        <w:rPr>
-          <w:sz w:val="20"/>
-          <w:szCs w:val="20"/>
-          <w:lang w:val="en-US"/>
-        </w:rPr>
-        <w:t xml:space="preserve"> this way I can have far more control than with implicit resource API creation</w:t>
-      </w:r>
-      <w:r>
-        <w:rPr>
-          <w:sz w:val="20"/>
-          <w:szCs w:val="20"/>
-          <w:lang w:val="en-US"/>
-        </w:rPr>
-        <w:t>.</w:t>
-      </w:r>
-    </w:p>
-    <w:p>
-      <w:pPr>
-        <w:jc w:val="both"/>
-        <w:rPr>
-          <w:sz w:val="20"/>
-          <w:szCs w:val="20"/>
-          <w:lang w:val="en-US"/>
-        </w:rPr>
-      </w:pPr>
-      <w:r>
-        <w:rPr>
-          <w:sz w:val="20"/>
-          <w:szCs w:val="20"/>
-          <w:lang w:val="en-US"/>
-        </w:rPr>
-        <w:t xml:space="preserve">Note: Remember that logical names </w:t>
-      </w:r>
-      <w:r>
-        <w:rPr>
-          <w:sz w:val="20"/>
-          <w:szCs w:val="20"/>
-          <w:lang w:val="en-US"/>
-        </w:rPr>
-        <w:t xml:space="preserve">of the resources </w:t>
-      </w:r>
-      <w:r>
-        <w:rPr>
-          <w:sz w:val="20"/>
-          <w:szCs w:val="20"/>
-          <w:lang w:val="en-US"/>
-        </w:rPr>
-        <w:t xml:space="preserve">are like variables and can be referenced and </w:t>
-      </w:r>
-      <w:r>
-        <w:rPr>
-          <w:sz w:val="20"/>
-          <w:szCs w:val="20"/>
-          <w:lang w:val="en-US"/>
-        </w:rPr>
-        <w:t xml:space="preserve">we can </w:t>
-      </w:r>
-      <w:r>
-        <w:rPr>
-          <w:sz w:val="20"/>
-          <w:szCs w:val="20"/>
-          <w:lang w:val="en-US"/>
-        </w:rPr>
-        <w:t xml:space="preserve">even read </w:t>
-      </w:r>
-      <w:r>
-        <w:rPr>
-          <w:sz w:val="20"/>
-          <w:szCs w:val="20"/>
-          <w:lang w:val="en-US"/>
-        </w:rPr>
-        <w:t>its</w:t>
-      </w:r>
-      <w:r>
-        <w:rPr>
-          <w:sz w:val="20"/>
-          <w:szCs w:val="20"/>
-          <w:lang w:val="en-US"/>
-        </w:rPr>
-        <w:t xml:space="preserve"> properties</w:t>
-      </w:r>
-      <w:r>
-        <w:rPr>
-          <w:sz w:val="20"/>
-          <w:szCs w:val="20"/>
-          <w:lang w:val="en-US"/>
-        </w:rPr>
-        <w:t xml:space="preserve"> such as ARN, ID, etc. (you can find which properties are available for the different resources in the SAM resource documentation or in the CFN resource documentation)</w:t>
-      </w:r>
-      <w:r>
-        <w:rPr>
-          <w:sz w:val="20"/>
-          <w:szCs w:val="20"/>
-          <w:lang w:val="en-US"/>
-        </w:rPr>
-        <w:t xml:space="preserve"> but</w:t>
+      <w:r>
+        <w:rPr>
+          <w:sz w:val="20"/>
+          <w:szCs w:val="20"/>
+          <w:lang w:val="en-US"/>
+        </w:rPr>
+        <w:t xml:space="preserve"> this way I can have far more control than with implicit resource API creation.</w:t>
+      </w:r>
+    </w:p>
+    <w:p>
+      <w:pPr>
+        <w:jc w:val="both"/>
+        <w:rPr>
+          <w:sz w:val="20"/>
+          <w:szCs w:val="20"/>
+          <w:lang w:val="en-US"/>
+        </w:rPr>
+      </w:pPr>
+      <w:r>
+        <w:rPr>
+          <w:sz w:val="20"/>
+          <w:szCs w:val="20"/>
+          <w:lang w:val="en-US"/>
+        </w:rPr>
+        <w:t>Note: Remember that logical names of the resources are like variables and can be referenced and we can even read its properties such as ARN, ID, etc. (you can find which properties are available for the different resources in the SAM resource documentation or in the CFN resource documentation) but</w:t>
       </w:r>
       <w:r>
         <w:rPr>
@@ -837,15 +429,7 @@
           <w:szCs w:val="20"/>
           <w:lang w:val="en-US"/>
         </w:rPr>
-        <w:t xml:space="preserve"> </w:t>
-      </w:r>
-      <w:r>
-        <w:rPr>
-          <w:sz w:val="20"/>
-          <w:szCs w:val="20"/>
-          <w:lang w:val="en-US"/>
-        </w:rPr>
-        <w:t xml:space="preserve">it </w:t>
+        <w:t xml:space="preserve"> it </w:t>
       </w:r>
       <w:r>
         <w:rPr>
@@ -1270,7 +854,6 @@
         </w:rPr>
       </w:pPr>
       <w:proofErr w:type="spellStart"/>
-      <w:proofErr w:type="gramStart"/>
       <w:r>
         <w:rPr>
           <w:b/>
@@ -1290,18 +873,7 @@
           <w:szCs w:val="20"/>
           <w:lang w:val="en-US"/>
         </w:rPr>
-        <w:t>::</w:t>
-      </w:r>
-      <w:proofErr w:type="gramEnd"/>
-      <w:r>
-        <w:rPr>
-          <w:b/>
-          <w:bCs/>
-          <w:sz w:val="20"/>
-          <w:szCs w:val="20"/>
-          <w:lang w:val="en-US"/>
-        </w:rPr>
-        <w:t>Sub: arn:aws:apigateway:${AWS::Region}:lambda:path/2015-03-31/functions/${calculatorFunction.Arn}/invocations</w:t>
+        <w:t>::Sub: arn:aws:apigateway:${AWS::Region}:lambda:path/2015-03-31/functions/${calculatorFunction.Arn}/invocations</w:t>
       </w:r>
     </w:p>
     <w:p>
@@ -1343,18 +915,8 @@
           <w:szCs w:val="20"/>
           <w:lang w:val="en-US"/>
         </w:rPr>
-        <w:t xml:space="preserve"> (in this case AWS lambda</w:t>
-      </w:r>
-      <w:proofErr w:type="gramStart"/>
-      <w:r>
-        <w:rPr>
-          <w:sz w:val="20"/>
-          <w:szCs w:val="20"/>
-          <w:lang w:val="en-US"/>
-        </w:rPr>
-        <w:t>)</w:t>
-      </w:r>
-      <w:proofErr w:type="gramEnd"/>
+        <w:t xml:space="preserve"> (in this case AWS lambda)</w:t>
+      </w:r>
       <w:r>
         <w:rPr>
           <w:sz w:val="20"/>
@@ -2172,17 +1734,7 @@
           <w:highlight w:val="darkBlue"/>
           <w:lang w:val="en-US"/>
         </w:rPr>
-        <w:t xml:space="preserve">Mock integration  </w:t>
-      </w:r>
-      <w:r>
-        <w:rPr>
-          <w:color w:val="FFFFFF" w:themeColor="background1"/>
-          <w:sz w:val="24"/>
-          <w:szCs w:val="24"/>
-          <w:highlight w:val="darkBlue"/>
-          <w:lang w:val="en-US"/>
-        </w:rPr>
-        <w:t xml:space="preserve">                                                                                                                              //</w:t>
+        <w:t>Mock integration                                                                                                                                //</w:t>
       </w:r>
       <w:r>
         <w:rPr>
@@ -3030,8 +2582,483 @@
           <w:highlight w:val="darkBlue"/>
           <w:lang w:val="en-US"/>
         </w:rPr>
-        <w:t>HTTP</w:t>
-      </w:r>
+        <w:t>HTTP integration                                                                                                                                //</w:t>
+      </w:r>
+      <w:r>
+        <w:rPr>
+          <w:color w:val="FFFFFF" w:themeColor="background1"/>
+          <w:sz w:val="24"/>
+          <w:szCs w:val="24"/>
+          <w:lang w:val="en-US"/>
+        </w:rPr>
+        <w:t xml:space="preserve"> </w:t>
+      </w:r>
+    </w:p>
+    <w:p>
+      <w:pPr>
+        <w:jc w:val="both"/>
+        <w:rPr>
+          <w:sz w:val="20"/>
+          <w:szCs w:val="20"/>
+          <w:lang w:val="en-US"/>
+        </w:rPr>
+      </w:pPr>
+      <w:r>
+        <w:rPr>
+          <w:sz w:val="20"/>
+          <w:szCs w:val="20"/>
+          <w:lang w:val="en-US"/>
+        </w:rPr>
+        <w:t>Now moving on to the http integration type we can actually chose if we want it to be a proxy or a non-proxy integration in which</w:t>
+      </w:r>
+      <w:r>
+        <w:rPr>
+          <w:sz w:val="20"/>
+          <w:szCs w:val="20"/>
+          <w:lang w:val="en-US"/>
+        </w:rPr>
+        <w:t>, the</w:t>
+      </w:r>
+      <w:r>
+        <w:rPr>
+          <w:sz w:val="20"/>
+          <w:szCs w:val="20"/>
+          <w:lang w:val="en-US"/>
+        </w:rPr>
+        <w:t xml:space="preserve"> only major </w:t>
+      </w:r>
+      <w:r>
+        <w:rPr>
+          <w:sz w:val="20"/>
+          <w:szCs w:val="20"/>
+          <w:lang w:val="en-US"/>
+        </w:rPr>
+        <w:t>difference</w:t>
+      </w:r>
+      <w:r>
+        <w:rPr>
+          <w:sz w:val="20"/>
+          <w:szCs w:val="20"/>
+          <w:lang w:val="en-US"/>
+        </w:rPr>
+        <w:t xml:space="preserve"> will be that API gateway will </w:t>
+      </w:r>
+      <w:r>
+        <w:rPr>
+          <w:sz w:val="20"/>
+          <w:szCs w:val="20"/>
+          <w:lang w:val="en-US"/>
+        </w:rPr>
+        <w:t>(</w:t>
+      </w:r>
+      <w:r>
+        <w:rPr>
+          <w:sz w:val="20"/>
+          <w:szCs w:val="20"/>
+          <w:lang w:val="en-US"/>
+        </w:rPr>
+        <w:t xml:space="preserve">or </w:t>
+      </w:r>
+      <w:r>
+        <w:rPr>
+          <w:sz w:val="20"/>
+          <w:szCs w:val="20"/>
+          <w:lang w:val="en-US"/>
+        </w:rPr>
+        <w:t xml:space="preserve">won’t) </w:t>
+      </w:r>
+      <w:r>
+        <w:rPr>
+          <w:sz w:val="20"/>
+          <w:szCs w:val="20"/>
+          <w:lang w:val="en-US"/>
+        </w:rPr>
+        <w:t xml:space="preserve">act as a proxy giving </w:t>
+      </w:r>
+      <w:r>
+        <w:rPr>
+          <w:sz w:val="20"/>
+          <w:szCs w:val="20"/>
+          <w:lang w:val="en-US"/>
+        </w:rPr>
+        <w:t>(</w:t>
+      </w:r>
+      <w:r>
+        <w:rPr>
+          <w:sz w:val="20"/>
+          <w:szCs w:val="20"/>
+          <w:lang w:val="en-US"/>
+        </w:rPr>
+        <w:t>or revoking</w:t>
+      </w:r>
+      <w:r>
+        <w:rPr>
+          <w:sz w:val="20"/>
+          <w:szCs w:val="20"/>
+          <w:lang w:val="en-US"/>
+        </w:rPr>
+        <w:t>)</w:t>
+      </w:r>
+      <w:r>
+        <w:rPr>
+          <w:sz w:val="20"/>
+          <w:szCs w:val="20"/>
+          <w:lang w:val="en-US"/>
+        </w:rPr>
+        <w:t xml:space="preserve"> the </w:t>
+      </w:r>
+      <w:r>
+        <w:rPr>
+          <w:sz w:val="20"/>
+          <w:szCs w:val="20"/>
+          <w:lang w:val="en-US"/>
+        </w:rPr>
+        <w:t>access</w:t>
+      </w:r>
+      <w:r>
+        <w:rPr>
+          <w:sz w:val="20"/>
+          <w:szCs w:val="20"/>
+          <w:lang w:val="en-US"/>
+        </w:rPr>
+        <w:t xml:space="preserve"> to apply mapping or transforms to the integration response.</w:t>
+      </w:r>
+    </w:p>
+    <w:p>
+      <w:pPr>
+        <w:jc w:val="both"/>
+        <w:rPr>
+          <w:sz w:val="20"/>
+          <w:szCs w:val="20"/>
+          <w:lang w:val="en-US"/>
+        </w:rPr>
+      </w:pPr>
+      <w:r>
+        <w:rPr>
+          <w:sz w:val="20"/>
+          <w:szCs w:val="20"/>
+          <w:lang w:val="en-US"/>
+        </w:rPr>
+        <w:t xml:space="preserve">The </w:t>
+      </w:r>
+      <w:r>
+        <w:rPr>
+          <w:sz w:val="20"/>
+          <w:szCs w:val="20"/>
+          <w:lang w:val="en-US"/>
+        </w:rPr>
+        <w:t>endpoint</w:t>
+      </w:r>
+      <w:r>
+        <w:rPr>
+          <w:sz w:val="20"/>
+          <w:szCs w:val="20"/>
+          <w:lang w:val="en-US"/>
+        </w:rPr>
+        <w:t xml:space="preserve"> I created </w:t>
+      </w:r>
+      <w:r>
+        <w:rPr>
+          <w:b/>
+          <w:bCs/>
+          <w:sz w:val="20"/>
+          <w:szCs w:val="20"/>
+          <w:lang w:val="en-US"/>
+        </w:rPr>
+        <w:t>(/</w:t>
+      </w:r>
+      <w:proofErr w:type="spellStart"/>
+      <w:r>
+        <w:rPr>
+          <w:b/>
+          <w:bCs/>
+          <w:sz w:val="20"/>
+          <w:szCs w:val="20"/>
+          <w:lang w:val="en-US"/>
+        </w:rPr>
+        <w:t>httpIntegration</w:t>
+      </w:r>
+      <w:proofErr w:type="spellEnd"/>
+      <w:r>
+        <w:rPr>
+          <w:sz w:val="20"/>
+          <w:szCs w:val="20"/>
+          <w:lang w:val="en-US"/>
+        </w:rPr>
+        <w:t xml:space="preserve">) has to methods, </w:t>
+      </w:r>
+      <w:r>
+        <w:rPr>
+          <w:b/>
+          <w:bCs/>
+          <w:sz w:val="20"/>
+          <w:szCs w:val="20"/>
+          <w:lang w:val="en-US"/>
+        </w:rPr>
+        <w:t>GET</w:t>
+      </w:r>
+      <w:r>
+        <w:rPr>
+          <w:b/>
+          <w:bCs/>
+          <w:sz w:val="20"/>
+          <w:szCs w:val="20"/>
+          <w:lang w:val="en-US"/>
+        </w:rPr>
+        <w:t>,</w:t>
+      </w:r>
+      <w:r>
+        <w:rPr>
+          <w:sz w:val="20"/>
+          <w:szCs w:val="20"/>
+          <w:lang w:val="en-US"/>
+        </w:rPr>
+        <w:t xml:space="preserve"> this uses </w:t>
+      </w:r>
+      <w:r>
+        <w:rPr>
+          <w:b/>
+          <w:bCs/>
+          <w:sz w:val="20"/>
+          <w:szCs w:val="20"/>
+          <w:lang w:val="en-US"/>
+        </w:rPr>
+        <w:t>http non proxy integration</w:t>
+      </w:r>
+      <w:r>
+        <w:rPr>
+          <w:sz w:val="20"/>
+          <w:szCs w:val="20"/>
+          <w:lang w:val="en-US"/>
+        </w:rPr>
+        <w:t xml:space="preserve"> and calls a test API over the internet (</w:t>
+      </w:r>
+      <w:r>
+        <w:rPr>
+          <w:b/>
+          <w:bCs/>
+          <w:sz w:val="20"/>
+          <w:szCs w:val="20"/>
+          <w:lang w:val="en-US"/>
+        </w:rPr>
+        <w:t>https://jsonplaceholder.typicode.com/users</w:t>
+      </w:r>
+      <w:r>
+        <w:rPr>
+          <w:sz w:val="20"/>
+          <w:szCs w:val="20"/>
+          <w:lang w:val="en-US"/>
+        </w:rPr>
+        <w:t>) and then returns its response without applying mapping or transformation but we could if we wanted</w:t>
+      </w:r>
+      <w:r>
+        <w:rPr>
+          <w:sz w:val="20"/>
+          <w:szCs w:val="20"/>
+          <w:lang w:val="en-US"/>
+        </w:rPr>
+        <w:t xml:space="preserve"> to</w:t>
+      </w:r>
+      <w:r>
+        <w:rPr>
+          <w:sz w:val="20"/>
+          <w:szCs w:val="20"/>
+          <w:lang w:val="en-US"/>
+        </w:rPr>
+        <w:t xml:space="preserve"> implement it since is a non-proxy integration, then we have a </w:t>
+      </w:r>
+      <w:r>
+        <w:rPr>
+          <w:b/>
+          <w:bCs/>
+          <w:sz w:val="20"/>
+          <w:szCs w:val="20"/>
+          <w:lang w:val="en-US"/>
+        </w:rPr>
+        <w:t>POST</w:t>
+      </w:r>
+      <w:r>
+        <w:rPr>
+          <w:sz w:val="20"/>
+          <w:szCs w:val="20"/>
+          <w:lang w:val="en-US"/>
+        </w:rPr>
+        <w:t xml:space="preserve"> </w:t>
+      </w:r>
+      <w:r>
+        <w:rPr>
+          <w:sz w:val="20"/>
+          <w:szCs w:val="20"/>
+          <w:lang w:val="en-US"/>
+        </w:rPr>
+        <w:t>method which is very similar but with proxy integration (</w:t>
+      </w:r>
+      <w:r>
+        <w:rPr>
+          <w:b/>
+          <w:bCs/>
+          <w:sz w:val="20"/>
+          <w:szCs w:val="20"/>
+          <w:lang w:val="en-US"/>
+        </w:rPr>
+        <w:t>HTTP_PROXY</w:t>
+      </w:r>
+      <w:r>
+        <w:rPr>
+          <w:sz w:val="20"/>
+          <w:szCs w:val="20"/>
+          <w:lang w:val="en-US"/>
+        </w:rPr>
+        <w:t xml:space="preserve">) in this case I pass a request (you can find all the request examples in the </w:t>
+      </w:r>
+      <w:proofErr w:type="spellStart"/>
+      <w:r>
+        <w:rPr>
+          <w:sz w:val="20"/>
+          <w:szCs w:val="20"/>
+          <w:lang w:val="en-US"/>
+        </w:rPr>
+        <w:t>postmanCollection</w:t>
+      </w:r>
+      <w:proofErr w:type="spellEnd"/>
+      <w:r>
+        <w:rPr>
+          <w:sz w:val="20"/>
+          <w:szCs w:val="20"/>
+          <w:lang w:val="en-US"/>
+        </w:rPr>
+        <w:t xml:space="preserve"> folder) and API gateway "redirects" my request to </w:t>
+      </w:r>
+      <w:r>
+        <w:rPr>
+          <w:b/>
+          <w:bCs/>
+          <w:sz w:val="20"/>
+          <w:szCs w:val="20"/>
+          <w:lang w:val="en-US"/>
+        </w:rPr>
+        <w:t>https://jsonplaceholder.typicode.com/posts</w:t>
+      </w:r>
+      <w:r>
+        <w:rPr>
+          <w:sz w:val="20"/>
+          <w:szCs w:val="20"/>
+          <w:lang w:val="en-US"/>
+        </w:rPr>
+        <w:t xml:space="preserve"> (note how in this integration types we have to specify the </w:t>
+      </w:r>
+      <w:proofErr w:type="spellStart"/>
+      <w:r>
+        <w:rPr>
+          <w:b/>
+          <w:bCs/>
+          <w:sz w:val="20"/>
+          <w:szCs w:val="20"/>
+          <w:lang w:val="en-US"/>
+        </w:rPr>
+        <w:t>httpMethod</w:t>
+      </w:r>
+      <w:proofErr w:type="spellEnd"/>
+      <w:r>
+        <w:rPr>
+          <w:sz w:val="20"/>
+          <w:szCs w:val="20"/>
+          <w:lang w:val="en-US"/>
+        </w:rPr>
+        <w:t xml:space="preserve"> not for reaching the API but instead how our API will reach another http backend endpoint) then we get the response.</w:t>
+      </w:r>
+      <w:r>
+        <w:rPr>
+          <w:sz w:val="20"/>
+          <w:szCs w:val="20"/>
+          <w:lang w:val="en-US"/>
+        </w:rPr>
+        <w:t xml:space="preserve"> </w:t>
+      </w:r>
+      <w:r>
+        <w:rPr>
+          <w:sz w:val="20"/>
+          <w:szCs w:val="20"/>
+          <w:lang w:val="en-US"/>
+        </w:rPr>
+        <w:t>So</w:t>
+      </w:r>
+      <w:r>
+        <w:rPr>
+          <w:sz w:val="20"/>
+          <w:szCs w:val="20"/>
+          <w:lang w:val="en-US"/>
+        </w:rPr>
+        <w:t>,</w:t>
+      </w:r>
+      <w:r>
+        <w:rPr>
+          <w:sz w:val="20"/>
+          <w:szCs w:val="20"/>
+          <w:lang w:val="en-US"/>
+        </w:rPr>
+        <w:t xml:space="preserve"> in summary this integration type can </w:t>
+      </w:r>
+      <w:r>
+        <w:rPr>
+          <w:sz w:val="20"/>
+          <w:szCs w:val="20"/>
+          <w:lang w:val="en-US"/>
+        </w:rPr>
+        <w:t>be</w:t>
+      </w:r>
+      <w:r>
+        <w:rPr>
+          <w:sz w:val="20"/>
+          <w:szCs w:val="20"/>
+          <w:lang w:val="en-US"/>
+        </w:rPr>
+        <w:t xml:space="preserve"> very </w:t>
+      </w:r>
+      <w:r>
+        <w:rPr>
+          <w:sz w:val="20"/>
+          <w:szCs w:val="20"/>
+          <w:lang w:val="en-US"/>
+        </w:rPr>
+        <w:t>useful</w:t>
+      </w:r>
+      <w:r>
+        <w:rPr>
+          <w:sz w:val="20"/>
+          <w:szCs w:val="20"/>
+          <w:lang w:val="en-US"/>
+        </w:rPr>
+        <w:t xml:space="preserve"> when working with existing backends reachable over http</w:t>
+      </w:r>
+      <w:r>
+        <w:rPr>
+          <w:sz w:val="20"/>
+          <w:szCs w:val="20"/>
+          <w:lang w:val="en-US"/>
+        </w:rPr>
+        <w:t>/https</w:t>
+      </w:r>
+      <w:r>
+        <w:rPr>
+          <w:sz w:val="20"/>
+          <w:szCs w:val="20"/>
+          <w:lang w:val="en-US"/>
+        </w:rPr>
+        <w:t xml:space="preserve"> (is like chaining backends)</w:t>
+      </w:r>
+    </w:p>
+    <w:p>
+      <w:pPr>
+        <w:spacing w:after="0"/>
+        <w:jc w:val="both"/>
+        <w:rPr>
+          <w:color w:val="FFFFFF" w:themeColor="background1"/>
+          <w:sz w:val="24"/>
+          <w:szCs w:val="24"/>
+          <w:lang w:val="en-US"/>
+        </w:rPr>
+      </w:pPr>
       <w:r>
         <w:rPr>
           <w:color w:val="FFFFFF" w:themeColor="background1"/>
@@ -3040,13 +3067,23 @@
           <w:highlight w:val="darkBlue"/>
           <w:lang w:val="en-US"/>
         </w:rPr>
-        <w:t xml:space="preserve"> integration                                                                                                                                //</w:t>
+        <w:t>AWS</w:t>
       </w:r>
       <w:r>
         <w:rPr>
           <w:color w:val="FFFFFF" w:themeColor="background1"/>
           <w:sz w:val="24"/>
           <w:szCs w:val="24"/>
+          <w:highlight w:val="darkBlue"/>
+          <w:lang w:val="en-US"/>
+        </w:rPr>
+        <w:t xml:space="preserve"> integration                                                                                                                                //</w:t>
+      </w:r>
+      <w:r>
+        <w:rPr>
+          <w:color w:val="FFFFFF" w:themeColor="background1"/>
+          <w:sz w:val="24"/>
+          <w:szCs w:val="24"/>
           <w:lang w:val="en-US"/>
         </w:rPr>
         <w:t xml:space="preserve"> </w:t>
@@ -3054,20 +3091,828 @@
     </w:p>
     <w:p>
       <w:pPr>
-        <w:jc w:val="both"/>
-        <w:rPr>
-          <w:sz w:val="20"/>
-          <w:szCs w:val="20"/>
-          <w:lang w:val="en-US"/>
-        </w:rPr>
-      </w:pPr>
-      <w:r>
-        <w:rPr>
-          <w:sz w:val="20"/>
-          <w:szCs w:val="20"/>
-          <w:lang w:val="en-US"/>
-        </w:rPr>
-        <w:t xml:space="preserve">Now moving on to the http integration type we can actually </w:t>
+        <w:spacing w:after="0"/>
+        <w:jc w:val="both"/>
+        <w:rPr>
+          <w:sz w:val="20"/>
+          <w:szCs w:val="20"/>
+          <w:lang w:val="en-US"/>
+        </w:rPr>
+      </w:pPr>
+      <w:r>
+        <w:rPr>
+          <w:sz w:val="20"/>
+          <w:szCs w:val="20"/>
+          <w:lang w:val="en-US"/>
+        </w:rPr>
+        <w:t xml:space="preserve">Note: AWS_PROXY integration is available just for lambda functions and other services but, if using </w:t>
+      </w:r>
+      <w:r>
+        <w:rPr>
+          <w:sz w:val="20"/>
+          <w:szCs w:val="20"/>
+          <w:lang w:val="en-US"/>
+        </w:rPr>
+        <w:t>S3</w:t>
+      </w:r>
+      <w:r>
+        <w:rPr>
+          <w:sz w:val="20"/>
+          <w:szCs w:val="20"/>
+          <w:lang w:val="en-US"/>
+        </w:rPr>
+        <w:t xml:space="preserve">, </w:t>
+      </w:r>
+      <w:r>
+        <w:rPr>
+          <w:sz w:val="20"/>
+          <w:szCs w:val="20"/>
+          <w:lang w:val="en-US"/>
+        </w:rPr>
+        <w:t>SNS</w:t>
+      </w:r>
+      <w:r>
+        <w:rPr>
+          <w:sz w:val="20"/>
+          <w:szCs w:val="20"/>
+          <w:lang w:val="en-US"/>
+        </w:rPr>
+        <w:t xml:space="preserve"> or others, you must stick to AWS integration.</w:t>
+      </w:r>
+    </w:p>
+    <w:p>
+      <w:pPr>
+        <w:spacing w:after="0"/>
+        <w:jc w:val="both"/>
+        <w:rPr>
+          <w:sz w:val="20"/>
+          <w:szCs w:val="20"/>
+          <w:lang w:val="en-US"/>
+        </w:rPr>
+      </w:pPr>
+      <w:r>
+        <w:rPr>
+          <w:sz w:val="20"/>
+          <w:szCs w:val="20"/>
+          <w:lang w:val="en-US"/>
+        </w:rPr>
+        <w:t xml:space="preserve">I created an endpoint in the template YAML </w:t>
+      </w:r>
+      <w:r>
+        <w:rPr>
+          <w:b/>
+          <w:bCs/>
+          <w:sz w:val="20"/>
+          <w:szCs w:val="20"/>
+          <w:lang w:val="en-US"/>
+        </w:rPr>
+        <w:t>(/</w:t>
+      </w:r>
+      <w:proofErr w:type="spellStart"/>
+      <w:r>
+        <w:rPr>
+          <w:b/>
+          <w:bCs/>
+          <w:sz w:val="20"/>
+          <w:szCs w:val="20"/>
+          <w:lang w:val="en-US"/>
+        </w:rPr>
+        <w:t>awsIntegration</w:t>
+      </w:r>
+      <w:proofErr w:type="spellEnd"/>
+      <w:r>
+        <w:rPr>
+          <w:sz w:val="20"/>
+          <w:szCs w:val="20"/>
+          <w:lang w:val="en-US"/>
+        </w:rPr>
+        <w:t>) file which calls s3 API using the Action type set to PATH override, this will use the http method in the request that is forwarded from API gateway to the AWS service. (Note that the http verb of the client-API can be different from the one that happens in API-service)</w:t>
+      </w:r>
+    </w:p>
+    <w:p>
+      <w:pPr>
+        <w:spacing w:after="0"/>
+        <w:jc w:val="both"/>
+        <w:rPr>
+          <w:sz w:val="20"/>
+          <w:szCs w:val="20"/>
+          <w:lang w:val="en-US"/>
+        </w:rPr>
+      </w:pPr>
+      <w:r>
+        <w:rPr>
+          <w:sz w:val="20"/>
+          <w:szCs w:val="20"/>
+          <w:lang w:val="en-US"/>
+        </w:rPr>
+        <w:t>There is a default service API endpoint that will get called from API gateway corresponding to the http verb, for example GET method will call the Get Object action by default (you can test this in postman)</w:t>
+      </w:r>
+    </w:p>
+    <w:p>
+      <w:pPr>
+        <w:spacing w:after="0"/>
+        <w:jc w:val="both"/>
+        <w:rPr>
+          <w:sz w:val="20"/>
+          <w:szCs w:val="20"/>
+          <w:lang w:val="en-US"/>
+        </w:rPr>
+      </w:pPr>
+      <w:r>
+        <w:rPr>
+          <w:sz w:val="20"/>
+          <w:szCs w:val="20"/>
+          <w:lang w:val="en-US"/>
+        </w:rPr>
+        <w:lastRenderedPageBreak/>
+        <w:t xml:space="preserve">This type of integration needs to use a ROLE with the necessary permissions so API gateway is allowed to call the specific AWS service actions, and the Role needs to have a trust relationship so it can be assumed by API gateway (a trust relationship is just a way to tell a role which entity can use </w:t>
+      </w:r>
+      <w:r>
+        <w:rPr>
+          <w:sz w:val="20"/>
+          <w:szCs w:val="20"/>
+          <w:lang w:val="en-US"/>
+        </w:rPr>
+        <w:t>it)</w:t>
+      </w:r>
+    </w:p>
+    <w:p>
+      <w:pPr>
+        <w:spacing w:after="0"/>
+        <w:jc w:val="both"/>
+        <w:rPr>
+          <w:b/>
+          <w:bCs/>
+          <w:sz w:val="20"/>
+          <w:szCs w:val="20"/>
+          <w:lang w:val="en-US"/>
+        </w:rPr>
+      </w:pPr>
+      <w:r>
+        <w:rPr>
+          <w:b/>
+          <w:bCs/>
+          <w:sz w:val="20"/>
+          <w:szCs w:val="20"/>
+          <w:lang w:val="en-US"/>
+        </w:rPr>
+        <w:t>Note that you can do this integration (with action set to path override) in two ways, send the request as is from the client or map it in the integration request as I did. The path overrides require the necessary parameters that are going to be forwarded to s3 to be in the path, but the client can send them as query string parameters since this will get mapped in the integration request from the query string parameters to the path parameters of the next request.</w:t>
+      </w:r>
+    </w:p>
+    <w:p>
+      <w:pPr>
+        <w:spacing w:after="0"/>
+        <w:jc w:val="both"/>
+        <w:rPr>
+          <w:sz w:val="20"/>
+          <w:szCs w:val="20"/>
+          <w:lang w:val="en-US"/>
+        </w:rPr>
+      </w:pPr>
+      <w:r>
+        <w:rPr>
+          <w:sz w:val="20"/>
+          <w:szCs w:val="20"/>
+          <w:lang w:val="en-US"/>
+        </w:rPr>
+        <w:t xml:space="preserve">Now what if you want to call an action that is not default to an http verb, well you can use the action type set to action override and specify any API action you want to call within a service then just structure the request as it needed in the request integration block or send it ready to go from the first client step. An example of this is the </w:t>
+      </w:r>
+      <w:r>
+        <w:rPr>
+          <w:b/>
+          <w:bCs/>
+          <w:sz w:val="20"/>
+          <w:szCs w:val="20"/>
+          <w:lang w:val="en-US"/>
+        </w:rPr>
+        <w:t>/</w:t>
+      </w:r>
+      <w:proofErr w:type="spellStart"/>
+      <w:r>
+        <w:rPr>
+          <w:b/>
+          <w:bCs/>
+          <w:sz w:val="20"/>
+          <w:szCs w:val="20"/>
+          <w:lang w:val="en-US"/>
+        </w:rPr>
+        <w:t>dynamoIntegration</w:t>
+      </w:r>
+      <w:proofErr w:type="spellEnd"/>
+      <w:r>
+        <w:rPr>
+          <w:sz w:val="20"/>
+          <w:szCs w:val="20"/>
+          <w:lang w:val="en-US"/>
+        </w:rPr>
+        <w:t xml:space="preserve"> resource I created which just inserts a record in a table, I used the </w:t>
+      </w:r>
+      <w:proofErr w:type="spellStart"/>
+      <w:r>
+        <w:rPr>
+          <w:b/>
+          <w:bCs/>
+          <w:sz w:val="20"/>
+          <w:szCs w:val="20"/>
+          <w:lang w:val="en-US"/>
+        </w:rPr>
+        <w:t>PutItem</w:t>
+      </w:r>
+      <w:proofErr w:type="spellEnd"/>
+      <w:r>
+        <w:rPr>
+          <w:b/>
+          <w:bCs/>
+          <w:sz w:val="20"/>
+          <w:szCs w:val="20"/>
+          <w:lang w:val="en-US"/>
+        </w:rPr>
+        <w:t xml:space="preserve"> </w:t>
+      </w:r>
+      <w:r>
+        <w:rPr>
+          <w:sz w:val="20"/>
+          <w:szCs w:val="20"/>
+          <w:lang w:val="en-US"/>
+        </w:rPr>
+        <w:t>action and passed it as it was from the client to the AWS service.</w:t>
+      </w:r>
+    </w:p>
+    <w:p>
+      <w:pPr>
+        <w:spacing w:after="0"/>
+        <w:jc w:val="both"/>
+        <w:rPr>
+          <w:sz w:val="20"/>
+          <w:szCs w:val="20"/>
+          <w:lang w:val="en-US"/>
+        </w:rPr>
+      </w:pPr>
+      <w:r>
+        <w:rPr>
+          <w:sz w:val="20"/>
+          <w:szCs w:val="20"/>
+          <w:lang w:val="en-US"/>
+        </w:rPr>
+        <w:t>You can find examples of different AWS service integrations with s3 here:</w:t>
+      </w:r>
+    </w:p>
+    <w:p>
+      <w:pPr>
+        <w:spacing w:after="0"/>
+        <w:jc w:val="both"/>
+        <w:rPr>
+          <w:sz w:val="20"/>
+          <w:szCs w:val="20"/>
+        </w:rPr>
+      </w:pPr>
+      <w:hyperlink r:id="rId6" w:history="1">
+        <w:r>
+          <w:rPr>
+            <w:rStyle w:val="Hipervnculo"/>
+            <w:sz w:val="20"/>
+            <w:szCs w:val="20"/>
+            <w:lang w:val="en-US"/>
+          </w:rPr>
+          <w:t xml:space="preserve">Tutorial: Create a REST API as an Amazon S3 proxy in API </w:t>
+        </w:r>
+        <w:r>
+          <w:rPr>
+            <w:rStyle w:val="Hipervnculo"/>
+            <w:sz w:val="20"/>
+            <w:szCs w:val="20"/>
+            <w:lang w:val="en-US"/>
+          </w:rPr>
+          <w:t>G</w:t>
+        </w:r>
+        <w:r>
+          <w:rPr>
+            <w:rStyle w:val="Hipervnculo"/>
+            <w:sz w:val="20"/>
+            <w:szCs w:val="20"/>
+            <w:lang w:val="en-US"/>
+          </w:rPr>
+          <w:t>ateway - Amazon API Gateway</w:t>
+        </w:r>
+      </w:hyperlink>
+    </w:p>
+    <w:p>
+      <w:pPr>
+        <w:spacing w:after="0"/>
+        <w:jc w:val="both"/>
+        <w:rPr>
+          <w:sz w:val="20"/>
+          <w:szCs w:val="20"/>
+        </w:rPr>
+      </w:pPr>
+      <w:hyperlink r:id="rId7" w:history="1">
+        <w:r>
+          <w:rPr>
+            <w:rStyle w:val="Hipervnculo"/>
+            <w:sz w:val="20"/>
+            <w:szCs w:val="20"/>
+          </w:rPr>
+          <w:t>https://www.youtube.com/watch?v=dir1HtgbwzY</w:t>
+        </w:r>
+      </w:hyperlink>
+    </w:p>
+    <w:p>
+      <w:pPr>
+        <w:spacing w:after="0"/>
+        <w:jc w:val="both"/>
+        <w:rPr>
+          <w:sz w:val="20"/>
+          <w:szCs w:val="20"/>
+          <w:lang w:val="en-US"/>
+        </w:rPr>
+      </w:pPr>
+      <w:r>
+        <w:rPr>
+          <w:sz w:val="20"/>
+          <w:szCs w:val="20"/>
+          <w:lang w:val="en-US"/>
+        </w:rPr>
+        <w:t xml:space="preserve">As part of my </w:t>
+      </w:r>
+      <w:r>
+        <w:rPr>
+          <w:sz w:val="20"/>
+          <w:szCs w:val="20"/>
+          <w:lang w:val="en-US"/>
+        </w:rPr>
+        <w:t>research,</w:t>
+      </w:r>
+      <w:r>
+        <w:rPr>
+          <w:sz w:val="20"/>
+          <w:szCs w:val="20"/>
+          <w:lang w:val="en-US"/>
+        </w:rPr>
+        <w:t xml:space="preserve"> I found this web to be </w:t>
+      </w:r>
+      <w:r>
+        <w:rPr>
+          <w:sz w:val="20"/>
+          <w:szCs w:val="20"/>
+          <w:lang w:val="en-US"/>
+        </w:rPr>
+        <w:t>useful</w:t>
+      </w:r>
+      <w:r>
+        <w:rPr>
+          <w:sz w:val="20"/>
+          <w:szCs w:val="20"/>
+          <w:lang w:val="en-US"/>
+        </w:rPr>
+        <w:t xml:space="preserve"> while developing serverless </w:t>
+      </w:r>
+      <w:r>
+        <w:rPr>
+          <w:sz w:val="20"/>
+          <w:szCs w:val="20"/>
+          <w:lang w:val="en-US"/>
+        </w:rPr>
+        <w:t>solutions:</w:t>
+      </w:r>
+    </w:p>
+    <w:p>
+      <w:pPr>
+        <w:spacing w:after="0"/>
+        <w:jc w:val="both"/>
+        <w:rPr>
+          <w:sz w:val="20"/>
+          <w:szCs w:val="20"/>
+          <w:lang w:val="en-US"/>
+        </w:rPr>
+      </w:pPr>
+      <w:hyperlink r:id="rId8" w:history="1">
+        <w:r>
+          <w:rPr>
+            <w:rStyle w:val="Hipervnculo"/>
+            <w:sz w:val="20"/>
+            <w:szCs w:val="20"/>
+            <w:lang w:val="en-US"/>
+          </w:rPr>
+          <w:t>https://serverlessland.com/patterns/apigateway-rest-s3-sam</w:t>
+        </w:r>
+      </w:hyperlink>
+    </w:p>
+    <w:p>
+      <w:pPr>
+        <w:spacing w:after="0"/>
+        <w:jc w:val="both"/>
+        <w:rPr>
+          <w:sz w:val="20"/>
+          <w:szCs w:val="20"/>
+          <w:lang w:val="en-US"/>
+        </w:rPr>
+      </w:pPr>
+      <w:r>
+        <w:rPr>
+          <w:sz w:val="20"/>
+          <w:szCs w:val="20"/>
+          <w:lang w:val="en-US"/>
+        </w:rPr>
+        <w:t>Here you can find all the actions available for any service (&lt;service&gt; api reference):</w:t>
+      </w:r>
+    </w:p>
+    <w:p>
+      <w:pPr>
+        <w:spacing w:after="0"/>
+        <w:jc w:val="both"/>
+        <w:rPr>
+          <w:sz w:val="20"/>
+          <w:szCs w:val="20"/>
+          <w:lang w:val="en-US"/>
+        </w:rPr>
+      </w:pPr>
+      <w:hyperlink r:id="rId9" w:history="1">
+        <w:r>
+          <w:rPr>
+            <w:rStyle w:val="Hipervnculo"/>
+            <w:sz w:val="20"/>
+            <w:szCs w:val="20"/>
+            <w:lang w:val="en-US"/>
+          </w:rPr>
+          <w:t>https://docs.aws.amazon.com/amazondynamodb/latest/APIReference/API_PutItem.html</w:t>
+        </w:r>
+      </w:hyperlink>
+    </w:p>
+    <w:p>
+      <w:pPr>
+        <w:spacing w:after="0"/>
+        <w:jc w:val="both"/>
+        <w:rPr>
+          <w:sz w:val="20"/>
+          <w:szCs w:val="20"/>
+          <w:lang w:val="en-US"/>
+        </w:rPr>
+      </w:pPr>
+    </w:p>
+    <w:p>
+      <w:pPr>
+        <w:spacing w:after="0"/>
+        <w:jc w:val="both"/>
+        <w:rPr>
+          <w:sz w:val="20"/>
+          <w:szCs w:val="20"/>
+          <w:lang w:val="en-US"/>
+        </w:rPr>
+      </w:pPr>
+      <w:r>
+        <w:rPr>
+          <w:sz w:val="20"/>
+          <w:szCs w:val="20"/>
+          <w:lang w:val="en-US"/>
+        </w:rPr>
+        <w:t xml:space="preserve">Maybe you noticed that to make this demo I had to create multiple resources like </w:t>
+      </w:r>
+      <w:proofErr w:type="spellStart"/>
+      <w:r>
+        <w:rPr>
+          <w:sz w:val="20"/>
+          <w:szCs w:val="20"/>
+          <w:lang w:val="en-US"/>
+        </w:rPr>
+        <w:t>LogGroups</w:t>
+      </w:r>
+      <w:proofErr w:type="spellEnd"/>
+      <w:r>
+        <w:rPr>
+          <w:sz w:val="20"/>
+          <w:szCs w:val="20"/>
+          <w:lang w:val="en-US"/>
+        </w:rPr>
+        <w:t>, roles and even a DynamoDB table, these resources don’t have a specific syntax for SAM but since SAM is build on top of cloud Formation all the CFN syntax can be used here. You can find all about CFN resources here:</w:t>
+      </w:r>
+    </w:p>
+    <w:p>
+      <w:pPr>
+        <w:spacing w:after="0"/>
+        <w:jc w:val="both"/>
+        <w:rPr>
+          <w:sz w:val="20"/>
+          <w:szCs w:val="20"/>
+          <w:lang w:val="en-US"/>
+        </w:rPr>
+      </w:pPr>
+      <w:hyperlink r:id="rId10" w:history="1">
+        <w:r>
+          <w:rPr>
+            <w:rStyle w:val="Hipervnculo"/>
+            <w:sz w:val="20"/>
+            <w:szCs w:val="20"/>
+            <w:lang w:val="en-US"/>
+          </w:rPr>
+          <w:t>https://docs.aws.amazon.com/AWSCloudFormation/latest/UserGuide/aws-template-resource-type-ref.html</w:t>
+        </w:r>
+      </w:hyperlink>
+    </w:p>
+    <w:p>
+      <w:pPr>
+        <w:spacing w:after="0"/>
+        <w:jc w:val="both"/>
+        <w:rPr>
+          <w:sz w:val="20"/>
+          <w:szCs w:val="20"/>
+          <w:lang w:val="en-US"/>
+        </w:rPr>
+      </w:pPr>
+    </w:p>
+    <w:p>
+      <w:pPr>
+        <w:spacing w:after="0"/>
+        <w:jc w:val="both"/>
+        <w:rPr>
+          <w:b/>
+          <w:bCs/>
+          <w:sz w:val="20"/>
+          <w:szCs w:val="20"/>
+          <w:lang w:val="en-US"/>
+        </w:rPr>
+      </w:pPr>
+      <w:r>
+        <w:rPr>
+          <w:b/>
+          <w:bCs/>
+          <w:sz w:val="20"/>
+          <w:szCs w:val="20"/>
+          <w:lang w:val="en-US"/>
+        </w:rPr>
+        <w:t xml:space="preserve">In the </w:t>
+      </w:r>
+      <w:r>
+        <w:rPr>
+          <w:b/>
+          <w:bCs/>
+          <w:sz w:val="20"/>
+          <w:szCs w:val="20"/>
+          <w:lang w:val="en-US"/>
+        </w:rPr>
+        <w:t>YAML</w:t>
+      </w:r>
+      <w:r>
+        <w:rPr>
+          <w:b/>
+          <w:bCs/>
+          <w:sz w:val="20"/>
+          <w:szCs w:val="20"/>
+          <w:lang w:val="en-US"/>
+        </w:rPr>
+        <w:t xml:space="preserve"> file specifying path or action looks something like this:</w:t>
+      </w:r>
+    </w:p>
+    <w:p>
+      <w:pPr>
+        <w:spacing w:after="0"/>
+        <w:jc w:val="both"/>
+        <w:rPr>
+          <w:sz w:val="20"/>
+          <w:szCs w:val="20"/>
+          <w:lang w:val="en-US"/>
+        </w:rPr>
+      </w:pPr>
+      <w:r>
+        <w:rPr>
+          <w:sz w:val="20"/>
+          <w:szCs w:val="20"/>
+          <w:lang w:val="en-US"/>
+        </w:rPr>
+        <w:drawing>
+          <wp:inline distT="0" distB="0" distL="0" distR="0" wp14:anchorId="4ADD52A1" wp14:editId="0EE340B8">
+            <wp:extent cx="5391785" cy="342900"/>
+            <wp:effectExtent l="0" t="0" r="0" b="0"/>
+            <wp:docPr id="1" name="Imagen 1"/>
+            <wp:cNvGraphicFramePr>
+              <a:graphicFrameLocks xmlns:a="http://schemas.openxmlformats.org/drawingml/2006/main" noChangeAspect="1"/>
+            </wp:cNvGraphicFramePr>
+            <a:graphic xmlns:a="http://schemas.openxmlformats.org/drawingml/2006/main">
+              <a:graphicData uri="http://schemas.openxmlformats.org/drawingml/2006/picture">
+                <pic:pic xmlns:pic="http://schemas.openxmlformats.org/drawingml/2006/picture">
+                  <pic:nvPicPr>
+                    <pic:cNvPr id="1" name=""/>
+                    <pic:cNvPicPr/>
+                  </pic:nvPicPr>
+                  <pic:blipFill>
+                    <a:blip r:embed="rId11"/>
+                    <a:stretch>
+                      <a:fillRect/>
+                    </a:stretch>
+                  </pic:blipFill>
+                  <pic:spPr>
+                    <a:xfrm>
+                      <a:off x="0" y="0"/>
+                      <a:ext cx="5393011" cy="342978"/>
+                    </a:xfrm>
+                    <a:prstGeom prst="rect">
+                      <a:avLst/>
+                    </a:prstGeom>
+                  </pic:spPr>
+                </pic:pic>
+              </a:graphicData>
+            </a:graphic>
+          </wp:inline>
+        </w:drawing>
+      </w:r>
+    </w:p>
+    <w:p>
+      <w:pPr>
+        <w:spacing w:after="0"/>
+        <w:jc w:val="both"/>
+        <w:rPr>
+          <w:sz w:val="20"/>
+          <w:szCs w:val="20"/>
+          <w:lang w:val="en-US"/>
+        </w:rPr>
+      </w:pPr>
+      <w:r>
+        <w:rPr>
+          <w:sz w:val="20"/>
+          <w:szCs w:val="20"/>
+          <w:lang w:val="en-US"/>
+        </w:rPr>
+        <w:drawing>
+          <wp:inline distT="0" distB="0" distL="0" distR="0" wp14:anchorId="02F747D7" wp14:editId="638BBA53">
+            <wp:extent cx="5391902" cy="352474"/>
+            <wp:effectExtent l="0" t="0" r="0" b="9525"/>
+            <wp:docPr id="2" name="Imagen 2"/>
+            <wp:cNvGraphicFramePr>
+              <a:graphicFrameLocks xmlns:a="http://schemas.openxmlformats.org/drawingml/2006/main" noChangeAspect="1"/>
+            </wp:cNvGraphicFramePr>
+            <a:graphic xmlns:a="http://schemas.openxmlformats.org/drawingml/2006/main">
+              <a:graphicData uri="http://schemas.openxmlformats.org/drawingml/2006/picture">
+                <pic:pic xmlns:pic="http://schemas.openxmlformats.org/drawingml/2006/picture">
+                  <pic:nvPicPr>
+                    <pic:cNvPr id="1" name=""/>
+                    <pic:cNvPicPr/>
+                  </pic:nvPicPr>
+                  <pic:blipFill>
+                    <a:blip r:embed="rId12"/>
+                    <a:stretch>
+                      <a:fillRect/>
+                    </a:stretch>
+                  </pic:blipFill>
+                  <pic:spPr>
+                    <a:xfrm>
+                      <a:off x="0" y="0"/>
+                      <a:ext cx="5391902" cy="352474"/>
+                    </a:xfrm>
+                    <a:prstGeom prst="rect">
+                      <a:avLst/>
+                    </a:prstGeom>
+                  </pic:spPr>
+                </pic:pic>
+              </a:graphicData>
+            </a:graphic>
+          </wp:inline>
+        </w:drawing>
+      </w:r>
+    </w:p>
+    <w:p>
+      <w:pPr>
+        <w:spacing w:after="0"/>
+        <w:jc w:val="both"/>
+        <w:rPr>
+          <w:b/>
+          <w:bCs/>
+          <w:sz w:val="20"/>
+          <w:szCs w:val="20"/>
+          <w:lang w:val="en-US"/>
+        </w:rPr>
+      </w:pPr>
+      <w:r>
+        <w:rPr>
+          <w:b/>
+          <w:bCs/>
+          <w:sz w:val="20"/>
+          <w:szCs w:val="20"/>
+          <w:lang w:val="en-US"/>
+        </w:rPr>
+        <w:t>XLM requests:</w:t>
+      </w:r>
+    </w:p>
+    <w:p>
+      <w:pPr>
+        <w:spacing w:after="0"/>
+        <w:jc w:val="both"/>
+        <w:rPr>
+          <w:b/>
+          <w:bCs/>
+          <w:sz w:val="20"/>
+          <w:szCs w:val="20"/>
+          <w:lang w:val="en-US"/>
+        </w:rPr>
+      </w:pPr>
+    </w:p>
+    <w:p>
+      <w:pPr>
+        <w:spacing w:after="0"/>
+        <w:jc w:val="both"/>
+        <w:rPr>
+          <w:color w:val="FFFFFF" w:themeColor="background1"/>
+          <w:sz w:val="24"/>
+          <w:szCs w:val="24"/>
+          <w:lang w:val="en-US"/>
+        </w:rPr>
+      </w:pPr>
+      <w:r>
+        <w:rPr>
+          <w:b/>
+          <w:bCs/>
+          <w:sz w:val="20"/>
+          <w:szCs w:val="20"/>
+          <w:lang w:val="en-US"/>
+        </w:rPr>
+        <w:t xml:space="preserve"> </w:t>
+      </w:r>
+      <w:r>
+        <w:rPr>
+          <w:color w:val="FFFFFF" w:themeColor="background1"/>
+          <w:sz w:val="24"/>
+          <w:szCs w:val="24"/>
+          <w:highlight w:val="darkBlue"/>
+          <w:lang w:val="en-US"/>
+        </w:rPr>
+        <w:t>Enabling logging</w:t>
+      </w:r>
+      <w:r>
+        <w:rPr>
+          <w:color w:val="FFFFFF" w:themeColor="background1"/>
+          <w:sz w:val="24"/>
+          <w:szCs w:val="24"/>
+          <w:highlight w:val="darkBlue"/>
+          <w:lang w:val="en-US"/>
+        </w:rPr>
+        <w:t xml:space="preserve">                                                                                                                                //</w:t>
+      </w:r>
+      <w:r>
+        <w:rPr>
+          <w:color w:val="FFFFFF" w:themeColor="background1"/>
+          <w:sz w:val="24"/>
+          <w:szCs w:val="24"/>
+          <w:lang w:val="en-US"/>
+        </w:rPr>
+        <w:t xml:space="preserve"> </w:t>
+      </w:r>
+    </w:p>
+    <w:p>
+      <w:pPr>
+        <w:spacing w:after="0"/>
+        <w:jc w:val="both"/>
+        <w:rPr>
+          <w:sz w:val="20"/>
+          <w:szCs w:val="20"/>
+          <w:lang w:val="en-US"/>
+        </w:rPr>
+      </w:pPr>
+      <w:r>
+        <w:rPr>
+          <w:sz w:val="20"/>
+          <w:szCs w:val="20"/>
+          <w:lang w:val="en-US"/>
+        </w:rPr>
+        <w:t>You can see how to enable logging step by step in the following link:</w:t>
+      </w:r>
+    </w:p>
+    <w:p>
+      <w:pPr>
+        <w:spacing w:after="0"/>
+        <w:jc w:val="both"/>
+        <w:rPr>
+          <w:sz w:val="20"/>
+          <w:szCs w:val="20"/>
+          <w:lang w:val="en-US"/>
+        </w:rPr>
+      </w:pPr>
+      <w:hyperlink r:id="rId13" w:history="1">
+        <w:r>
+          <w:rPr>
+            <w:rStyle w:val="Hipervnculo"/>
+            <w:sz w:val="20"/>
+            <w:szCs w:val="20"/>
+            <w:lang w:val="en-US"/>
+          </w:rPr>
+          <w:t>https://docs.aws.amazon.com/apigateway/latest/developerguide/set-up-logging.html</w:t>
+        </w:r>
+      </w:hyperlink>
+    </w:p>
+    <w:p>
+      <w:pPr>
+        <w:spacing w:after="0"/>
+        <w:jc w:val="both"/>
+        <w:rPr>
+          <w:sz w:val="20"/>
+          <w:szCs w:val="20"/>
+          <w:lang w:val="en-US"/>
+        </w:rPr>
+      </w:pPr>
+      <w:r>
+        <w:rPr>
+          <w:sz w:val="20"/>
+          <w:szCs w:val="20"/>
+          <w:lang w:val="en-US"/>
+        </w:rPr>
+        <w:t xml:space="preserve">To enable logging you should create a </w:t>
       </w:r>
       <w:proofErr w:type="gramStart"/>
       <w:r>
@@ -3076,7 +3921,7 @@
           <w:szCs w:val="20"/>
           <w:lang w:val="en-US"/>
         </w:rPr>
-        <w:t>chose</w:t>
+        <w:t>AWS::</w:t>
       </w:r>
       <w:proofErr w:type="gramEnd"/>
       <w:r>
@@ -3085,88 +3930,54 @@
           <w:szCs w:val="20"/>
           <w:lang w:val="en-US"/>
         </w:rPr>
-        <w:t xml:space="preserve"> if we want it to be a proxy or a non-proxy integration in which</w:t>
-      </w:r>
-      <w:r>
-        <w:rPr>
-          <w:sz w:val="20"/>
-          <w:szCs w:val="20"/>
-          <w:lang w:val="en-US"/>
-        </w:rPr>
-        <w:t>, the</w:t>
-      </w:r>
-      <w:r>
-        <w:rPr>
-          <w:sz w:val="20"/>
-          <w:szCs w:val="20"/>
-          <w:lang w:val="en-US"/>
-        </w:rPr>
-        <w:t xml:space="preserve"> only major </w:t>
-      </w:r>
-      <w:r>
-        <w:rPr>
-          <w:sz w:val="20"/>
-          <w:szCs w:val="20"/>
-          <w:lang w:val="en-US"/>
-        </w:rPr>
-        <w:t>difference</w:t>
-      </w:r>
-      <w:r>
-        <w:rPr>
-          <w:sz w:val="20"/>
-          <w:szCs w:val="20"/>
-          <w:lang w:val="en-US"/>
-        </w:rPr>
-        <w:t xml:space="preserve"> will be that API gateway will </w:t>
-      </w:r>
-      <w:r>
-        <w:rPr>
-          <w:sz w:val="20"/>
-          <w:szCs w:val="20"/>
-          <w:lang w:val="en-US"/>
-        </w:rPr>
-        <w:t>(</w:t>
-      </w:r>
-      <w:r>
-        <w:rPr>
-          <w:sz w:val="20"/>
-          <w:szCs w:val="20"/>
-          <w:lang w:val="en-US"/>
-        </w:rPr>
-        <w:t xml:space="preserve">or </w:t>
-      </w:r>
-      <w:r>
-        <w:rPr>
-          <w:sz w:val="20"/>
-          <w:szCs w:val="20"/>
-          <w:lang w:val="en-US"/>
-        </w:rPr>
-        <w:t xml:space="preserve">won’t) </w:t>
-      </w:r>
-      <w:r>
-        <w:rPr>
-          <w:sz w:val="20"/>
-          <w:szCs w:val="20"/>
-          <w:lang w:val="en-US"/>
-        </w:rPr>
-        <w:t xml:space="preserve">act as a proxy giving </w:t>
-      </w:r>
-      <w:r>
-        <w:rPr>
-          <w:sz w:val="20"/>
-          <w:szCs w:val="20"/>
-          <w:lang w:val="en-US"/>
-        </w:rPr>
-        <w:t>(</w:t>
-      </w:r>
-      <w:r>
-        <w:rPr>
-          <w:sz w:val="20"/>
-          <w:szCs w:val="20"/>
-          <w:lang w:val="en-US"/>
-        </w:rPr>
-        <w:t>or revoking</w:t>
-      </w:r>
+        <w:t>Logs::</w:t>
+      </w:r>
+      <w:proofErr w:type="spellStart"/>
+      <w:r>
+        <w:rPr>
+          <w:sz w:val="20"/>
+          <w:szCs w:val="20"/>
+          <w:lang w:val="en-US"/>
+        </w:rPr>
+        <w:t>LogGroupName</w:t>
+      </w:r>
+      <w:proofErr w:type="spellEnd"/>
+      <w:r>
+        <w:rPr>
+          <w:sz w:val="20"/>
+          <w:szCs w:val="20"/>
+          <w:lang w:val="en-US"/>
+        </w:rPr>
+        <w:t xml:space="preserve"> resource and link it to the API resource (Destination: !</w:t>
+      </w:r>
+      <w:proofErr w:type="spellStart"/>
+      <w:r>
+        <w:rPr>
+          <w:sz w:val="20"/>
+          <w:szCs w:val="20"/>
+          <w:lang w:val="en-US"/>
+        </w:rPr>
+        <w:t>GetAtt</w:t>
+      </w:r>
+      <w:proofErr w:type="spellEnd"/>
+      <w:r>
+        <w:rPr>
+          <w:sz w:val="20"/>
+          <w:szCs w:val="20"/>
+          <w:lang w:val="en-US"/>
+        </w:rPr>
+        <w:t xml:space="preserve"> </w:t>
+      </w:r>
+      <w:proofErr w:type="spellStart"/>
+      <w:r>
+        <w:rPr>
+          <w:sz w:val="20"/>
+          <w:szCs w:val="20"/>
+          <w:lang w:val="en-US"/>
+        </w:rPr>
+        <w:t>LogGroupApi.Arn</w:t>
+      </w:r>
+      <w:proofErr w:type="spellEnd"/>
       <w:r>
         <w:rPr>
           <w:sz w:val="20"/>
@@ -3181,78 +3992,16 @@
           <w:szCs w:val="20"/>
           <w:lang w:val="en-US"/>
         </w:rPr>
-        <w:t xml:space="preserve"> the </w:t>
-      </w:r>
-      <w:r>
-        <w:rPr>
-          <w:sz w:val="20"/>
-          <w:szCs w:val="20"/>
-          <w:lang w:val="en-US"/>
-        </w:rPr>
-        <w:t>access</w:t>
-      </w:r>
-      <w:r>
-        <w:rPr>
-          <w:sz w:val="20"/>
-          <w:szCs w:val="20"/>
-          <w:lang w:val="en-US"/>
-        </w:rPr>
-        <w:t xml:space="preserve"> to apply mapping or transforms to the integration response.</w:t>
-      </w:r>
-    </w:p>
-    <w:p>
-      <w:pPr>
-        <w:jc w:val="both"/>
-        <w:rPr>
-          <w:sz w:val="20"/>
-          <w:szCs w:val="20"/>
-          <w:lang w:val="en-US"/>
-        </w:rPr>
-      </w:pPr>
-      <w:r>
-        <w:rPr>
-          <w:sz w:val="20"/>
-          <w:szCs w:val="20"/>
-          <w:lang w:val="en-US"/>
-        </w:rPr>
-        <w:t xml:space="preserve">The </w:t>
-      </w:r>
-      <w:r>
-        <w:rPr>
-          <w:sz w:val="20"/>
-          <w:szCs w:val="20"/>
-          <w:lang w:val="en-US"/>
-        </w:rPr>
-        <w:t>endpoint</w:t>
-      </w:r>
-      <w:r>
-        <w:rPr>
-          <w:sz w:val="20"/>
-          <w:szCs w:val="20"/>
-          <w:lang w:val="en-US"/>
-        </w:rPr>
-        <w:t xml:space="preserve"> I created </w:t>
-      </w:r>
-      <w:r>
-        <w:rPr>
-          <w:b/>
-          <w:bCs/>
-          <w:sz w:val="20"/>
-          <w:szCs w:val="20"/>
-          <w:lang w:val="en-US"/>
-        </w:rPr>
-        <w:t>(/</w:t>
+        <w:t xml:space="preserve"> . A log Group is just a container of multiple log streams (which is just like a chinned event of logs)  and Api Gateway will use the </w:t>
       </w:r>
       <w:proofErr w:type="spellStart"/>
       <w:r>
         <w:rPr>
-          <w:b/>
-          <w:bCs/>
-          <w:sz w:val="20"/>
-          <w:szCs w:val="20"/>
-          <w:lang w:val="en-US"/>
-        </w:rPr>
-        <w:t>httpIntegration</w:t>
+          <w:sz w:val="20"/>
+          <w:szCs w:val="20"/>
+          <w:lang w:val="en-US"/>
+        </w:rPr>
+        <w:t>logGroup</w:t>
       </w:r>
       <w:proofErr w:type="spellEnd"/>
       <w:r>
@@ -3261,131 +4010,7 @@
           <w:szCs w:val="20"/>
           <w:lang w:val="en-US"/>
         </w:rPr>
-        <w:t xml:space="preserve">) has to methods, </w:t>
-      </w:r>
-      <w:r>
-        <w:rPr>
-          <w:b/>
-          <w:bCs/>
-          <w:sz w:val="20"/>
-          <w:szCs w:val="20"/>
-          <w:lang w:val="en-US"/>
-        </w:rPr>
-        <w:t>GET</w:t>
-      </w:r>
-      <w:r>
-        <w:rPr>
-          <w:b/>
-          <w:bCs/>
-          <w:sz w:val="20"/>
-          <w:szCs w:val="20"/>
-          <w:lang w:val="en-US"/>
-        </w:rPr>
-        <w:t>,</w:t>
-      </w:r>
-      <w:r>
-        <w:rPr>
-          <w:sz w:val="20"/>
-          <w:szCs w:val="20"/>
-          <w:lang w:val="en-US"/>
-        </w:rPr>
-        <w:t xml:space="preserve"> this uses </w:t>
-      </w:r>
-      <w:r>
-        <w:rPr>
-          <w:b/>
-          <w:bCs/>
-          <w:sz w:val="20"/>
-          <w:szCs w:val="20"/>
-          <w:lang w:val="en-US"/>
-        </w:rPr>
-        <w:t>http non proxy integration</w:t>
-      </w:r>
-      <w:r>
-        <w:rPr>
-          <w:sz w:val="20"/>
-          <w:szCs w:val="20"/>
-          <w:lang w:val="en-US"/>
-        </w:rPr>
-        <w:t xml:space="preserve"> and calls a test API over the internet (</w:t>
-      </w:r>
-      <w:r>
-        <w:rPr>
-          <w:b/>
-          <w:bCs/>
-          <w:sz w:val="20"/>
-          <w:szCs w:val="20"/>
-          <w:lang w:val="en-US"/>
-        </w:rPr>
-        <w:t>https://jsonplaceholder.typicode.com/users</w:t>
-      </w:r>
-      <w:r>
-        <w:rPr>
-          <w:sz w:val="20"/>
-          <w:szCs w:val="20"/>
-          <w:lang w:val="en-US"/>
-        </w:rPr>
-        <w:t>) and then returns its response without applying mapping or transformation but we could if we wanted</w:t>
-      </w:r>
-      <w:r>
-        <w:rPr>
-          <w:sz w:val="20"/>
-          <w:szCs w:val="20"/>
-          <w:lang w:val="en-US"/>
-        </w:rPr>
-        <w:t xml:space="preserve"> to</w:t>
-      </w:r>
-      <w:r>
-        <w:rPr>
-          <w:sz w:val="20"/>
-          <w:szCs w:val="20"/>
-          <w:lang w:val="en-US"/>
-        </w:rPr>
-        <w:t xml:space="preserve"> implement it since is a non-proxy integration, then we have a </w:t>
-      </w:r>
-      <w:r>
-        <w:rPr>
-          <w:b/>
-          <w:bCs/>
-          <w:sz w:val="20"/>
-          <w:szCs w:val="20"/>
-          <w:lang w:val="en-US"/>
-        </w:rPr>
-        <w:t>POST</w:t>
-      </w:r>
-      <w:r>
-        <w:rPr>
-          <w:sz w:val="20"/>
-          <w:szCs w:val="20"/>
-          <w:lang w:val="en-US"/>
-        </w:rPr>
-        <w:t xml:space="preserve"> </w:t>
-      </w:r>
-      <w:r>
-        <w:rPr>
-          <w:sz w:val="20"/>
-          <w:szCs w:val="20"/>
-          <w:lang w:val="en-US"/>
-        </w:rPr>
-        <w:t>method which is very similar but with proxy integration (</w:t>
-      </w:r>
-      <w:r>
-        <w:rPr>
-          <w:b/>
-          <w:bCs/>
-          <w:sz w:val="20"/>
-          <w:szCs w:val="20"/>
-          <w:lang w:val="en-US"/>
-        </w:rPr>
-        <w:t>HTTP_PROXY</w:t>
-      </w:r>
-      <w:r>
-        <w:rPr>
-          <w:sz w:val="20"/>
-          <w:szCs w:val="20"/>
-          <w:lang w:val="en-US"/>
-        </w:rPr>
-        <w:t xml:space="preserve">) in this case I pass a request (you can find all the request examples in the </w:t>
+        <w:t xml:space="preserve"> to push the events, like request and responses, I found this very useful to debug while doing this demonstration since some s3 actions needs xml request instead of the common application/</w:t>
       </w:r>
       <w:proofErr w:type="spellStart"/>
       <w:r>
@@ -3394,7 +4019,7 @@
           <w:szCs w:val="20"/>
           <w:lang w:val="en-US"/>
         </w:rPr>
-        <w:t>postmanCollection</w:t>
+        <w:t>json</w:t>
       </w:r>
       <w:proofErr w:type="spellEnd"/>
       <w:r>
@@ -3403,126 +4028,175 @@
           <w:szCs w:val="20"/>
           <w:lang w:val="en-US"/>
         </w:rPr>
-        <w:t xml:space="preserve"> folder) and API gateway "redirects" my request to </w:t>
-      </w:r>
-      <w:r>
-        <w:rPr>
-          <w:b/>
-          <w:bCs/>
-          <w:sz w:val="20"/>
-          <w:szCs w:val="20"/>
-          <w:lang w:val="en-US"/>
-        </w:rPr>
-        <w:t>https://jsonplaceholder.typicode.com/posts</w:t>
-      </w:r>
-      <w:r>
-        <w:rPr>
-          <w:sz w:val="20"/>
-          <w:szCs w:val="20"/>
-          <w:lang w:val="en-US"/>
-        </w:rPr>
-        <w:t xml:space="preserve"> (note how in this integration types we have to specify the </w:t>
-      </w:r>
-      <w:proofErr w:type="spellStart"/>
-      <w:r>
-        <w:rPr>
-          <w:b/>
-          <w:bCs/>
-          <w:sz w:val="20"/>
-          <w:szCs w:val="20"/>
-          <w:lang w:val="en-US"/>
-        </w:rPr>
-        <w:t>httpMethod</w:t>
-      </w:r>
-      <w:proofErr w:type="spellEnd"/>
-      <w:r>
-        <w:rPr>
-          <w:sz w:val="20"/>
-          <w:szCs w:val="20"/>
-          <w:lang w:val="en-US"/>
-        </w:rPr>
-        <w:t xml:space="preserve"> not for reaching the API but instead how our API will reach another http backend endpoint) then we get the response.</w:t>
-      </w:r>
-      <w:r>
-        <w:rPr>
-          <w:sz w:val="20"/>
-          <w:szCs w:val="20"/>
-          <w:lang w:val="en-US"/>
-        </w:rPr>
-        <w:t xml:space="preserve"> </w:t>
-      </w:r>
-      <w:r>
-        <w:rPr>
-          <w:sz w:val="20"/>
-          <w:szCs w:val="20"/>
-          <w:lang w:val="en-US"/>
-        </w:rPr>
-        <w:t>So</w:t>
-      </w:r>
-      <w:r>
-        <w:rPr>
-          <w:sz w:val="20"/>
-          <w:szCs w:val="20"/>
-          <w:lang w:val="en-US"/>
-        </w:rPr>
-        <w:t>,</w:t>
-      </w:r>
-      <w:r>
-        <w:rPr>
-          <w:sz w:val="20"/>
-          <w:szCs w:val="20"/>
-          <w:lang w:val="en-US"/>
-        </w:rPr>
-        <w:t xml:space="preserve"> in summary this integration type can </w:t>
-      </w:r>
-      <w:r>
-        <w:rPr>
-          <w:sz w:val="20"/>
-          <w:szCs w:val="20"/>
-          <w:lang w:val="en-US"/>
-        </w:rPr>
-        <w:t>be</w:t>
-      </w:r>
-      <w:r>
-        <w:rPr>
-          <w:sz w:val="20"/>
-          <w:szCs w:val="20"/>
-          <w:lang w:val="en-US"/>
-        </w:rPr>
-        <w:t xml:space="preserve"> very </w:t>
-      </w:r>
-      <w:r>
-        <w:rPr>
-          <w:sz w:val="20"/>
-          <w:szCs w:val="20"/>
-          <w:lang w:val="en-US"/>
-        </w:rPr>
-        <w:t>useful</w:t>
-      </w:r>
-      <w:r>
-        <w:rPr>
-          <w:sz w:val="20"/>
-          <w:szCs w:val="20"/>
-          <w:lang w:val="en-US"/>
-        </w:rPr>
-        <w:t xml:space="preserve"> when working with existing backends reachable over http</w:t>
-      </w:r>
-      <w:r>
-        <w:rPr>
-          <w:sz w:val="20"/>
-          <w:szCs w:val="20"/>
-          <w:lang w:val="en-US"/>
-        </w:rPr>
-        <w:t>/https</w:t>
-      </w:r>
-      <w:r>
-        <w:rPr>
-          <w:sz w:val="20"/>
-          <w:szCs w:val="20"/>
-          <w:lang w:val="en-US"/>
-        </w:rPr>
-        <w:t xml:space="preserve"> (is like chaining backends)</w:t>
-      </w:r>
+        <w:t xml:space="preserve"> content type for request, since I didn’t have that much experience with application/xml this was very helpful.</w:t>
+      </w:r>
+    </w:p>
+    <w:p>
+      <w:pPr>
+        <w:spacing w:after="0"/>
+        <w:jc w:val="both"/>
+        <w:rPr>
+          <w:sz w:val="20"/>
+          <w:szCs w:val="20"/>
+          <w:lang w:val="en-US"/>
+        </w:rPr>
+      </w:pPr>
+    </w:p>
+    <w:p>
+      <w:pPr>
+        <w:spacing w:after="0"/>
+        <w:jc w:val="both"/>
+        <w:rPr>
+          <w:b/>
+          <w:bCs/>
+          <w:sz w:val="20"/>
+          <w:szCs w:val="20"/>
+          <w:lang w:val="en-US"/>
+        </w:rPr>
+      </w:pPr>
+      <w:r>
+        <w:rPr>
+          <w:b/>
+          <w:bCs/>
+          <w:sz w:val="20"/>
+          <w:szCs w:val="20"/>
+          <w:lang w:val="en-US"/>
+        </w:rPr>
+        <w:t>Note: Logging works by at the deployment stage level not at the full API level.</w:t>
+      </w:r>
+    </w:p>
+    <w:p>
+      <w:pPr>
+        <w:spacing w:after="0"/>
+        <w:jc w:val="both"/>
+        <w:rPr>
+          <w:b/>
+          <w:bCs/>
+          <w:sz w:val="20"/>
+          <w:szCs w:val="20"/>
+          <w:lang w:val="en-US"/>
+        </w:rPr>
+      </w:pPr>
+      <w:r>
+        <w:rPr>
+          <w:b/>
+          <w:bCs/>
+          <w:sz w:val="20"/>
+          <w:szCs w:val="20"/>
+          <w:lang w:val="en-US"/>
+        </w:rPr>
+        <w:t xml:space="preserve">Note: While doing this demo I also found the AWS console very helpful while trying to figure out how some features works, so I had 3 stages one which is like a checkpoint (All that is there always works) another one which is to develop using CFN/SAM which could work partially and another one which is to manually make changes in the console (avoiding drifting at least in the main stages however a better way could have been </w:t>
+      </w:r>
+      <w:r>
+        <w:rPr>
+          <w:b/>
+          <w:bCs/>
+          <w:sz w:val="20"/>
+          <w:szCs w:val="20"/>
+          <w:lang w:val="en-US"/>
+        </w:rPr>
+        <w:lastRenderedPageBreak/>
+        <w:t>having a separate api in which I don’t really care about drifting or a full manually created API)</w:t>
+      </w:r>
+      <w:r>
+        <w:rPr>
+          <w:b/>
+          <w:bCs/>
+          <w:sz w:val="20"/>
+          <w:szCs w:val="20"/>
+          <w:lang w:val="en-US"/>
+        </w:rPr>
+        <w:t xml:space="preserve"> this manual changes were useful since I can export the API swagger definition in </w:t>
+      </w:r>
+      <w:r>
+        <w:rPr>
+          <w:b/>
+          <w:bCs/>
+          <w:sz w:val="20"/>
+          <w:szCs w:val="20"/>
+          <w:lang w:val="en-US"/>
+        </w:rPr>
+        <w:t>YAML</w:t>
+      </w:r>
+      <w:r>
+        <w:rPr>
+          <w:b/>
+          <w:bCs/>
+          <w:sz w:val="20"/>
+          <w:szCs w:val="20"/>
+          <w:lang w:val="en-US"/>
+        </w:rPr>
+        <w:t xml:space="preserve"> format and then see what is the actual code representation of the configured settings within the console.</w:t>
+      </w:r>
+    </w:p>
+    <w:p>
+      <w:pPr>
+        <w:spacing w:after="0"/>
+        <w:jc w:val="both"/>
+        <w:rPr>
+          <w:b/>
+          <w:bCs/>
+          <w:sz w:val="20"/>
+          <w:szCs w:val="20"/>
+          <w:lang w:val="en-US"/>
+        </w:rPr>
+      </w:pPr>
+    </w:p>
+    <w:p>
+      <w:pPr>
+        <w:spacing w:after="0"/>
+        <w:jc w:val="both"/>
+        <w:rPr>
+          <w:b/>
+          <w:bCs/>
+          <w:sz w:val="20"/>
+          <w:szCs w:val="20"/>
+          <w:lang w:val="en-US"/>
+        </w:rPr>
+      </w:pPr>
+      <w:r>
+        <w:rPr>
+          <w:b/>
+          <w:bCs/>
+          <w:sz w:val="20"/>
+          <w:szCs w:val="20"/>
+          <w:lang w:val="en-US"/>
+        </w:rPr>
+        <w:t xml:space="preserve">This is way faster since exploring and messing around with settings in the </w:t>
+      </w:r>
+      <w:r>
+        <w:rPr>
+          <w:b/>
+          <w:bCs/>
+          <w:sz w:val="20"/>
+          <w:szCs w:val="20"/>
+          <w:lang w:val="en-US"/>
+        </w:rPr>
+        <w:t>YAML</w:t>
+      </w:r>
+      <w:r>
+        <w:rPr>
+          <w:b/>
+          <w:bCs/>
+          <w:sz w:val="20"/>
+          <w:szCs w:val="20"/>
+          <w:lang w:val="en-US"/>
+        </w:rPr>
+        <w:t xml:space="preserve"> file implicates a higher learning curve as well as slower deployment (SLOWER ONLY IF ERRORS ARE HAPPENING CONSTANTLY OTHERWISE CFN/SAM are way faster to deploy)</w:t>
+      </w:r>
+    </w:p>
+    <w:p>
+      <w:pPr>
+        <w:spacing w:after="0"/>
+        <w:jc w:val="both"/>
+        <w:rPr>
+          <w:b/>
+          <w:bCs/>
+          <w:sz w:val="20"/>
+          <w:szCs w:val="20"/>
+          <w:lang w:val="en-US"/>
+        </w:rPr>
+      </w:pPr>
     </w:p>
     <w:p>
       <w:pPr>
@@ -3633,7 +4307,6 @@
           <w:szCs w:val="20"/>
           <w:lang w:val="en-US"/>
         </w:rPr>
-        <w:lastRenderedPageBreak/>
         <w:t>You can find more about SAM here:</w:t>
       </w:r>
     </w:p>
@@ -3646,7 +4319,7 @@
           <w:lang w:val="en-US"/>
         </w:rPr>
       </w:pPr>
-      <w:hyperlink r:id="rId6" w:history="1">
+      <w:hyperlink r:id="rId14" w:history="1">
         <w:r>
           <w:rPr>
             <w:rStyle w:val="Hipervnculo"/>
@@ -3807,7 +4480,7 @@
           <w:lang w:val="en-US"/>
         </w:rPr>
       </w:pPr>
-      <w:hyperlink r:id="rId7" w:history="1">
+      <w:hyperlink r:id="rId15" w:history="1">
         <w:r>
           <w:rPr>
             <w:rStyle w:val="Hipervnculo"/>
@@ -4122,6 +4795,7 @@
           <w:szCs w:val="20"/>
           <w:lang w:val="en-US"/>
         </w:rPr>
+        <w:lastRenderedPageBreak/>
         <w:t>sam</w:t>
       </w:r>
       <w:proofErr w:type="spellEnd"/>
@@ -4335,7 +5009,7 @@
           <w:lang w:val="en-US"/>
         </w:rPr>
       </w:pPr>
-      <w:hyperlink r:id="rId8" w:history="1">
+      <w:hyperlink r:id="rId16" w:anchor="api" w:history="1">
         <w:r>
           <w:rPr>
             <w:rStyle w:val="Hipervnculo"/>
@@ -4532,391 +5206,391 @@
           <w:szCs w:val="20"/>
           <w:lang w:val="en-US"/>
         </w:rPr>
+        <w:t xml:space="preserve">Example (this path is specified in the </w:t>
+      </w:r>
+      <w:proofErr w:type="spellStart"/>
+      <w:r>
+        <w:rPr>
+          <w:sz w:val="20"/>
+          <w:szCs w:val="20"/>
+          <w:lang w:val="en-US"/>
+        </w:rPr>
+        <w:t>template.yaml</w:t>
+      </w:r>
+      <w:proofErr w:type="spellEnd"/>
+      <w:r>
+        <w:rPr>
+          <w:sz w:val="20"/>
+          <w:szCs w:val="20"/>
+          <w:lang w:val="en-US"/>
+        </w:rPr>
+        <w:t xml:space="preserve"> file within the definition of our resources):</w:t>
+      </w:r>
+    </w:p>
+    <w:p>
+      <w:pPr>
+        <w:jc w:val="both"/>
+        <w:rPr>
+          <w:b/>
+          <w:bCs/>
+          <w:sz w:val="20"/>
+          <w:szCs w:val="20"/>
+          <w:lang w:val="en-US"/>
+        </w:rPr>
+      </w:pPr>
+      <w:r>
+        <w:rPr>
+          <w:b/>
+          <w:bCs/>
+          <w:sz w:val="20"/>
+          <w:szCs w:val="20"/>
+          <w:lang w:val="en-US"/>
+        </w:rPr>
+        <w:t>Running on http://127.0.0.1:3000/helloMulti/{name}</w:t>
+      </w:r>
+    </w:p>
+    <w:p>
+      <w:pPr>
+        <w:jc w:val="both"/>
+        <w:rPr>
+          <w:b/>
+          <w:bCs/>
+          <w:sz w:val="20"/>
+          <w:szCs w:val="20"/>
+          <w:lang w:val="en-US"/>
+        </w:rPr>
+      </w:pPr>
+      <w:r>
+        <w:rPr>
+          <w:b/>
+          <w:bCs/>
+          <w:sz w:val="20"/>
+          <w:szCs w:val="20"/>
+          <w:lang w:val="en-US"/>
+        </w:rPr>
+        <w:t>Note: Within the repo there is a folder called postman which will contain an exported JSON of the collections used for each demo, you can import it into your postman if you want, remember to create an environment for the collection and create the variable host within it with the value that SAM gave you in the previous step (http://127.0.0.1:3000/</w:t>
+      </w:r>
+      <w:r>
+        <w:rPr>
+          <w:b/>
+          <w:bCs/>
+          <w:sz w:val="20"/>
+          <w:szCs w:val="20"/>
+          <w:lang w:val="en-US"/>
+        </w:rPr>
+        <w:t>{resource}</w:t>
+      </w:r>
+      <w:r>
+        <w:rPr>
+          <w:b/>
+          <w:bCs/>
+          <w:sz w:val="20"/>
+          <w:szCs w:val="20"/>
+          <w:lang w:val="en-US"/>
+        </w:rPr>
+        <w:t>)</w:t>
+      </w:r>
+    </w:p>
+    <w:p>
+      <w:pPr>
+        <w:jc w:val="both"/>
+        <w:rPr>
+          <w:b/>
+          <w:bCs/>
+          <w:sz w:val="20"/>
+          <w:szCs w:val="20"/>
+          <w:lang w:val="en-US"/>
+        </w:rPr>
+      </w:pPr>
+      <w:r>
+        <w:rPr>
+          <w:b/>
+          <w:bCs/>
+          <w:sz w:val="20"/>
+          <w:szCs w:val="20"/>
+          <w:lang w:val="en-US"/>
+        </w:rPr>
+        <w:t xml:space="preserve">3-sam package  --template-file </w:t>
+      </w:r>
+      <w:proofErr w:type="spellStart"/>
+      <w:r>
+        <w:rPr>
+          <w:b/>
+          <w:bCs/>
+          <w:sz w:val="20"/>
+          <w:szCs w:val="20"/>
+          <w:lang w:val="en-US"/>
+        </w:rPr>
+        <w:t>template.yaml</w:t>
+      </w:r>
+      <w:proofErr w:type="spellEnd"/>
+      <w:r>
+        <w:rPr>
+          <w:b/>
+          <w:bCs/>
+          <w:sz w:val="20"/>
+          <w:szCs w:val="20"/>
+          <w:lang w:val="en-US"/>
+        </w:rPr>
+        <w:t xml:space="preserve"> --output-template-file </w:t>
+      </w:r>
+      <w:proofErr w:type="spellStart"/>
+      <w:r>
+        <w:rPr>
+          <w:b/>
+          <w:bCs/>
+          <w:sz w:val="20"/>
+          <w:szCs w:val="20"/>
+          <w:lang w:val="en-US"/>
+        </w:rPr>
+        <w:t>sam.yaml</w:t>
+      </w:r>
+      <w:proofErr w:type="spellEnd"/>
+      <w:r>
+        <w:rPr>
+          <w:b/>
+          <w:bCs/>
+          <w:sz w:val="20"/>
+          <w:szCs w:val="20"/>
+          <w:lang w:val="en-US"/>
+        </w:rPr>
+        <w:t xml:space="preserve"> --s3-bucket &lt;bucket-name&gt;</w:t>
+      </w:r>
+    </w:p>
+    <w:p>
+      <w:pPr>
+        <w:jc w:val="both"/>
+        <w:rPr>
+          <w:b/>
+          <w:bCs/>
+          <w:sz w:val="20"/>
+          <w:szCs w:val="20"/>
+          <w:lang w:val="en-US"/>
+        </w:rPr>
+      </w:pPr>
+      <w:r>
+        <w:rPr>
+          <w:b/>
+          <w:bCs/>
+          <w:sz w:val="20"/>
+          <w:szCs w:val="20"/>
+          <w:lang w:val="en-US"/>
+        </w:rPr>
+        <w:t>Note: the --s3-bucket flag should only be used if you want to specify a bucket in line otherwise it will pick the one in the samconfig.toml file, if neither the inline command nor the toml file define a bucket then a default bucket will be created automatically. (This bucket is used to store some necessary files for CFN to work)</w:t>
+      </w:r>
+    </w:p>
+    <w:p>
+      <w:pPr>
+        <w:jc w:val="both"/>
+        <w:rPr>
+          <w:sz w:val="20"/>
+          <w:szCs w:val="20"/>
+          <w:lang w:val="en-US"/>
+        </w:rPr>
+      </w:pPr>
+      <w:r>
+        <w:rPr>
+          <w:sz w:val="20"/>
+          <w:szCs w:val="20"/>
+          <w:lang w:val="en-US"/>
+        </w:rPr>
+        <w:t xml:space="preserve">This command will transform your </w:t>
+      </w:r>
+      <w:proofErr w:type="spellStart"/>
+      <w:r>
+        <w:rPr>
+          <w:sz w:val="20"/>
+          <w:szCs w:val="20"/>
+          <w:lang w:val="en-US"/>
+        </w:rPr>
+        <w:t>template.yaml</w:t>
+      </w:r>
+      <w:proofErr w:type="spellEnd"/>
+      <w:r>
+        <w:rPr>
+          <w:sz w:val="20"/>
+          <w:szCs w:val="20"/>
+          <w:lang w:val="en-US"/>
+        </w:rPr>
+        <w:t xml:space="preserve"> file to another SAM </w:t>
+      </w:r>
+      <w:proofErr w:type="spellStart"/>
+      <w:r>
+        <w:rPr>
+          <w:sz w:val="20"/>
+          <w:szCs w:val="20"/>
+          <w:lang w:val="en-US"/>
+        </w:rPr>
+        <w:t>yaml</w:t>
+      </w:r>
+      <w:proofErr w:type="spellEnd"/>
+      <w:r>
+        <w:rPr>
+          <w:sz w:val="20"/>
+          <w:szCs w:val="20"/>
+          <w:lang w:val="en-US"/>
+        </w:rPr>
+        <w:t xml:space="preserve"> file which will have some variables resolved like the implicit resources or the URI of the function code that will no longer be on our local computer but an s3 bucket which you must create before running this command (I will explain all the details about SAM in the SAM guide)</w:t>
+      </w:r>
+    </w:p>
+    <w:p>
+      <w:pPr>
+        <w:jc w:val="both"/>
+        <w:rPr>
+          <w:b/>
+          <w:bCs/>
+          <w:sz w:val="20"/>
+          <w:szCs w:val="20"/>
+          <w:lang w:val="en-US"/>
+        </w:rPr>
+      </w:pPr>
+      <w:r>
+        <w:rPr>
+          <w:b/>
+          <w:bCs/>
+          <w:sz w:val="20"/>
+          <w:szCs w:val="20"/>
+          <w:lang w:val="en-US"/>
+        </w:rPr>
+        <w:t>4-To deploy the stack run the following command:</w:t>
+      </w:r>
+    </w:p>
+    <w:p>
+      <w:pPr>
+        <w:jc w:val="both"/>
+        <w:rPr>
+          <w:b/>
+          <w:bCs/>
+          <w:sz w:val="20"/>
+          <w:szCs w:val="20"/>
+          <w:lang w:val="en-US"/>
+        </w:rPr>
+      </w:pPr>
+      <w:proofErr w:type="spellStart"/>
+      <w:r>
+        <w:rPr>
+          <w:b/>
+          <w:bCs/>
+          <w:sz w:val="20"/>
+          <w:szCs w:val="20"/>
+          <w:lang w:val="en-US"/>
+        </w:rPr>
+        <w:t>sam</w:t>
+      </w:r>
+      <w:proofErr w:type="spellEnd"/>
+      <w:r>
+        <w:rPr>
+          <w:b/>
+          <w:bCs/>
+          <w:sz w:val="20"/>
+          <w:szCs w:val="20"/>
+          <w:lang w:val="en-US"/>
+        </w:rPr>
+        <w:t xml:space="preserve"> deploy --template-file &lt;the file created on step 3&gt; --stack-name &lt;YOUR STACK NAME&gt;</w:t>
+      </w:r>
+    </w:p>
+    <w:p>
+      <w:pPr>
+        <w:jc w:val="both"/>
+        <w:rPr>
+          <w:b/>
+          <w:bCs/>
+          <w:sz w:val="20"/>
+          <w:szCs w:val="20"/>
+          <w:lang w:val="en-US"/>
+        </w:rPr>
+      </w:pPr>
+      <w:r>
+        <w:rPr>
+          <w:b/>
+          <w:bCs/>
+          <w:sz w:val="20"/>
+          <w:szCs w:val="20"/>
+          <w:lang w:val="en-US"/>
+        </w:rPr>
+        <w:t xml:space="preserve">5-Once you run the command </w:t>
+      </w:r>
+    </w:p>
+    <w:p>
+      <w:pPr>
+        <w:jc w:val="both"/>
+        <w:rPr>
+          <w:sz w:val="20"/>
+          <w:szCs w:val="20"/>
+          <w:lang w:val="en-US"/>
+        </w:rPr>
+      </w:pPr>
+      <w:r>
+        <w:rPr>
+          <w:sz w:val="20"/>
+          <w:szCs w:val="20"/>
+          <w:lang w:val="en-US"/>
+        </w:rPr>
+        <w:t>Go and check CloudFormation console to see the status of the stack you are creating, alternatively you can see the outputs in the terminal. (Remember that CFN as well as the SAM frameworks offers useful tools for debugging)</w:t>
+      </w:r>
+    </w:p>
+    <w:p>
+      <w:pPr>
+        <w:jc w:val="both"/>
+        <w:rPr>
+          <w:sz w:val="20"/>
+          <w:szCs w:val="20"/>
+          <w:lang w:val="en-US"/>
+        </w:rPr>
+      </w:pPr>
+      <w:r>
+        <w:rPr>
+          <w:b/>
+          <w:bCs/>
+          <w:sz w:val="20"/>
+          <w:szCs w:val="20"/>
+          <w:lang w:val="en-US"/>
+        </w:rPr>
+        <w:t>6-Once everything gets created</w:t>
+      </w:r>
+      <w:r>
+        <w:rPr>
+          <w:sz w:val="20"/>
+          <w:szCs w:val="20"/>
+          <w:lang w:val="en-US"/>
+        </w:rPr>
+        <w:t xml:space="preserve"> </w:t>
+      </w:r>
+      <w:r>
+        <w:rPr>
+          <w:b/>
+          <w:bCs/>
+          <w:sz w:val="20"/>
+          <w:szCs w:val="20"/>
+          <w:lang w:val="en-US"/>
+        </w:rPr>
+        <w:t>successfully</w:t>
+      </w:r>
+      <w:r>
+        <w:rPr>
+          <w:sz w:val="20"/>
+          <w:szCs w:val="20"/>
+          <w:lang w:val="en-US"/>
+        </w:rPr>
+        <w:t xml:space="preserve"> </w:t>
+      </w:r>
+    </w:p>
+    <w:p>
+      <w:pPr>
+        <w:jc w:val="both"/>
+        <w:rPr>
+          <w:sz w:val="20"/>
+          <w:szCs w:val="20"/>
+          <w:lang w:val="en-US"/>
+        </w:rPr>
+      </w:pPr>
+      <w:r>
+        <w:rPr>
+          <w:sz w:val="20"/>
+          <w:szCs w:val="20"/>
+          <w:lang w:val="en-US"/>
+        </w:rPr>
         <w:lastRenderedPageBreak/>
-        <w:t xml:space="preserve">Example (this path is specified in the </w:t>
-      </w:r>
-      <w:proofErr w:type="spellStart"/>
-      <w:r>
-        <w:rPr>
-          <w:sz w:val="20"/>
-          <w:szCs w:val="20"/>
-          <w:lang w:val="en-US"/>
-        </w:rPr>
-        <w:t>template.yaml</w:t>
-      </w:r>
-      <w:proofErr w:type="spellEnd"/>
-      <w:r>
-        <w:rPr>
-          <w:sz w:val="20"/>
-          <w:szCs w:val="20"/>
-          <w:lang w:val="en-US"/>
-        </w:rPr>
-        <w:t xml:space="preserve"> file within the definition of our resources):</w:t>
-      </w:r>
-    </w:p>
-    <w:p>
-      <w:pPr>
-        <w:jc w:val="both"/>
-        <w:rPr>
-          <w:b/>
-          <w:bCs/>
-          <w:sz w:val="20"/>
-          <w:szCs w:val="20"/>
-          <w:lang w:val="en-US"/>
-        </w:rPr>
-      </w:pPr>
-      <w:r>
-        <w:rPr>
-          <w:b/>
-          <w:bCs/>
-          <w:sz w:val="20"/>
-          <w:szCs w:val="20"/>
-          <w:lang w:val="en-US"/>
-        </w:rPr>
-        <w:t>Running on http://127.0.0.1:3000/helloMulti/{name}</w:t>
-      </w:r>
-    </w:p>
-    <w:p>
-      <w:pPr>
-        <w:jc w:val="both"/>
-        <w:rPr>
-          <w:b/>
-          <w:bCs/>
-          <w:sz w:val="20"/>
-          <w:szCs w:val="20"/>
-          <w:lang w:val="en-US"/>
-        </w:rPr>
-      </w:pPr>
-      <w:r>
-        <w:rPr>
-          <w:b/>
-          <w:bCs/>
-          <w:sz w:val="20"/>
-          <w:szCs w:val="20"/>
-          <w:lang w:val="en-US"/>
-        </w:rPr>
-        <w:t>Note: Within the repo there is a folder called postman which will contain an exported JSON of the collections used for each demo, you can import it into your postman if you want, remember to create an environment for the collection and create the variable host within it with the value that SAM gave you in the previous step (http://127.0.0.1:3000/</w:t>
-      </w:r>
-      <w:r>
-        <w:rPr>
-          <w:b/>
-          <w:bCs/>
-          <w:sz w:val="20"/>
-          <w:szCs w:val="20"/>
-          <w:lang w:val="en-US"/>
-        </w:rPr>
-        <w:t>{resource}</w:t>
-      </w:r>
-      <w:r>
-        <w:rPr>
-          <w:b/>
-          <w:bCs/>
-          <w:sz w:val="20"/>
-          <w:szCs w:val="20"/>
-          <w:lang w:val="en-US"/>
-        </w:rPr>
-        <w:t>)</w:t>
-      </w:r>
-    </w:p>
-    <w:p>
-      <w:pPr>
-        <w:jc w:val="both"/>
-        <w:rPr>
-          <w:b/>
-          <w:bCs/>
-          <w:sz w:val="20"/>
-          <w:szCs w:val="20"/>
-          <w:lang w:val="en-US"/>
-        </w:rPr>
-      </w:pPr>
-      <w:r>
-        <w:rPr>
-          <w:b/>
-          <w:bCs/>
-          <w:sz w:val="20"/>
-          <w:szCs w:val="20"/>
-          <w:lang w:val="en-US"/>
-        </w:rPr>
-        <w:t xml:space="preserve">3-sam package  --template-file </w:t>
-      </w:r>
-      <w:proofErr w:type="spellStart"/>
-      <w:r>
-        <w:rPr>
-          <w:b/>
-          <w:bCs/>
-          <w:sz w:val="20"/>
-          <w:szCs w:val="20"/>
-          <w:lang w:val="en-US"/>
-        </w:rPr>
-        <w:t>template.yaml</w:t>
-      </w:r>
-      <w:proofErr w:type="spellEnd"/>
-      <w:r>
-        <w:rPr>
-          <w:b/>
-          <w:bCs/>
-          <w:sz w:val="20"/>
-          <w:szCs w:val="20"/>
-          <w:lang w:val="en-US"/>
-        </w:rPr>
-        <w:t xml:space="preserve"> --output-template-file </w:t>
-      </w:r>
-      <w:proofErr w:type="spellStart"/>
-      <w:r>
-        <w:rPr>
-          <w:b/>
-          <w:bCs/>
-          <w:sz w:val="20"/>
-          <w:szCs w:val="20"/>
-          <w:lang w:val="en-US"/>
-        </w:rPr>
-        <w:t>sam.yaml</w:t>
-      </w:r>
-      <w:proofErr w:type="spellEnd"/>
-      <w:r>
-        <w:rPr>
-          <w:b/>
-          <w:bCs/>
-          <w:sz w:val="20"/>
-          <w:szCs w:val="20"/>
-          <w:lang w:val="en-US"/>
-        </w:rPr>
-        <w:t xml:space="preserve"> --s3-bucket &lt;bucket-name&gt;</w:t>
-      </w:r>
-    </w:p>
-    <w:p>
-      <w:pPr>
-        <w:jc w:val="both"/>
-        <w:rPr>
-          <w:b/>
-          <w:bCs/>
-          <w:sz w:val="20"/>
-          <w:szCs w:val="20"/>
-          <w:lang w:val="en-US"/>
-        </w:rPr>
-      </w:pPr>
-      <w:r>
-        <w:rPr>
-          <w:b/>
-          <w:bCs/>
-          <w:sz w:val="20"/>
-          <w:szCs w:val="20"/>
-          <w:lang w:val="en-US"/>
-        </w:rPr>
-        <w:t>Note: the --s3-bucket flag should only be used if you want to specify a bucket in line otherwise it will pick the one in the samconfig.toml file, if neither the inline command nor the toml file define a bucket then a default bucket will be created automatically. (This bucket is used to store some necessary files for CFN to work)</w:t>
-      </w:r>
-    </w:p>
-    <w:p>
-      <w:pPr>
-        <w:jc w:val="both"/>
-        <w:rPr>
-          <w:sz w:val="20"/>
-          <w:szCs w:val="20"/>
-          <w:lang w:val="en-US"/>
-        </w:rPr>
-      </w:pPr>
-      <w:r>
-        <w:rPr>
-          <w:sz w:val="20"/>
-          <w:szCs w:val="20"/>
-          <w:lang w:val="en-US"/>
-        </w:rPr>
-        <w:t xml:space="preserve">This command will transform your </w:t>
-      </w:r>
-      <w:proofErr w:type="spellStart"/>
-      <w:r>
-        <w:rPr>
-          <w:sz w:val="20"/>
-          <w:szCs w:val="20"/>
-          <w:lang w:val="en-US"/>
-        </w:rPr>
-        <w:t>template.yaml</w:t>
-      </w:r>
-      <w:proofErr w:type="spellEnd"/>
-      <w:r>
-        <w:rPr>
-          <w:sz w:val="20"/>
-          <w:szCs w:val="20"/>
-          <w:lang w:val="en-US"/>
-        </w:rPr>
-        <w:t xml:space="preserve"> file to another SAM </w:t>
-      </w:r>
-      <w:proofErr w:type="spellStart"/>
-      <w:r>
-        <w:rPr>
-          <w:sz w:val="20"/>
-          <w:szCs w:val="20"/>
-          <w:lang w:val="en-US"/>
-        </w:rPr>
-        <w:t>yaml</w:t>
-      </w:r>
-      <w:proofErr w:type="spellEnd"/>
-      <w:r>
-        <w:rPr>
-          <w:sz w:val="20"/>
-          <w:szCs w:val="20"/>
-          <w:lang w:val="en-US"/>
-        </w:rPr>
-        <w:t xml:space="preserve"> file which will have some variables resolved like the implicit resources or the URI of the function code that will no longer be on our local computer but an s3 bucket which you must create before running this command (I will explain all the details about SAM in the SAM guide)</w:t>
-      </w:r>
-    </w:p>
-    <w:p>
-      <w:pPr>
-        <w:jc w:val="both"/>
-        <w:rPr>
-          <w:b/>
-          <w:bCs/>
-          <w:sz w:val="20"/>
-          <w:szCs w:val="20"/>
-          <w:lang w:val="en-US"/>
-        </w:rPr>
-      </w:pPr>
-      <w:r>
-        <w:rPr>
-          <w:b/>
-          <w:bCs/>
-          <w:sz w:val="20"/>
-          <w:szCs w:val="20"/>
-          <w:lang w:val="en-US"/>
-        </w:rPr>
-        <w:t>4-To deploy the stack run the following command:</w:t>
-      </w:r>
-    </w:p>
-    <w:p>
-      <w:pPr>
-        <w:jc w:val="both"/>
-        <w:rPr>
-          <w:b/>
-          <w:bCs/>
-          <w:sz w:val="20"/>
-          <w:szCs w:val="20"/>
-          <w:lang w:val="en-US"/>
-        </w:rPr>
-      </w:pPr>
-      <w:proofErr w:type="spellStart"/>
-      <w:r>
-        <w:rPr>
-          <w:b/>
-          <w:bCs/>
-          <w:sz w:val="20"/>
-          <w:szCs w:val="20"/>
-          <w:lang w:val="en-US"/>
-        </w:rPr>
-        <w:t>sam</w:t>
-      </w:r>
-      <w:proofErr w:type="spellEnd"/>
-      <w:r>
-        <w:rPr>
-          <w:b/>
-          <w:bCs/>
-          <w:sz w:val="20"/>
-          <w:szCs w:val="20"/>
-          <w:lang w:val="en-US"/>
-        </w:rPr>
-        <w:t xml:space="preserve"> deploy --template-file &lt;the file created on step 3&gt; --stack-name &lt;YOUR STACK NAME&gt;</w:t>
-      </w:r>
-    </w:p>
-    <w:p>
-      <w:pPr>
-        <w:jc w:val="both"/>
-        <w:rPr>
-          <w:b/>
-          <w:bCs/>
-          <w:sz w:val="20"/>
-          <w:szCs w:val="20"/>
-          <w:lang w:val="en-US"/>
-        </w:rPr>
-      </w:pPr>
-      <w:r>
-        <w:rPr>
-          <w:b/>
-          <w:bCs/>
-          <w:sz w:val="20"/>
-          <w:szCs w:val="20"/>
-          <w:lang w:val="en-US"/>
-        </w:rPr>
-        <w:t xml:space="preserve">5-Once you run the command </w:t>
-      </w:r>
-    </w:p>
-    <w:p>
-      <w:pPr>
-        <w:jc w:val="both"/>
-        <w:rPr>
-          <w:sz w:val="20"/>
-          <w:szCs w:val="20"/>
-          <w:lang w:val="en-US"/>
-        </w:rPr>
-      </w:pPr>
-      <w:r>
-        <w:rPr>
-          <w:sz w:val="20"/>
-          <w:szCs w:val="20"/>
-          <w:lang w:val="en-US"/>
-        </w:rPr>
-        <w:t>Go and check CloudFormation console to see the status of the stack you are creating, alternatively you can see the outputs in the terminal. (Remember that CFN as well as the SAM frameworks offers useful tools for debugging)</w:t>
-      </w:r>
-    </w:p>
-    <w:p>
-      <w:pPr>
-        <w:jc w:val="both"/>
-        <w:rPr>
-          <w:sz w:val="20"/>
-          <w:szCs w:val="20"/>
-          <w:lang w:val="en-US"/>
-        </w:rPr>
-      </w:pPr>
-      <w:r>
-        <w:rPr>
-          <w:b/>
-          <w:bCs/>
-          <w:sz w:val="20"/>
-          <w:szCs w:val="20"/>
-          <w:lang w:val="en-US"/>
-        </w:rPr>
-        <w:t>6-Once everything gets created</w:t>
-      </w:r>
-      <w:r>
-        <w:rPr>
-          <w:sz w:val="20"/>
-          <w:szCs w:val="20"/>
-          <w:lang w:val="en-US"/>
-        </w:rPr>
-        <w:t xml:space="preserve"> </w:t>
-      </w:r>
-      <w:r>
-        <w:rPr>
-          <w:b/>
-          <w:bCs/>
-          <w:sz w:val="20"/>
-          <w:szCs w:val="20"/>
-          <w:lang w:val="en-US"/>
-        </w:rPr>
-        <w:t>successfully</w:t>
-      </w:r>
-      <w:r>
-        <w:rPr>
-          <w:sz w:val="20"/>
-          <w:szCs w:val="20"/>
-          <w:lang w:val="en-US"/>
-        </w:rPr>
-        <w:t xml:space="preserve"> </w:t>
-      </w:r>
-    </w:p>
-    <w:p>
-      <w:pPr>
-        <w:jc w:val="both"/>
-        <w:rPr>
-          <w:sz w:val="20"/>
-          <w:szCs w:val="20"/>
-          <w:lang w:val="en-US"/>
-        </w:rPr>
-      </w:pPr>
-      <w:r>
-        <w:rPr>
-          <w:sz w:val="20"/>
-          <w:szCs w:val="20"/>
-          <w:lang w:val="en-US"/>
-        </w:rPr>
         <w:t>Go and check that a new Api was created and test it. I will not cover how to test it since the documents within the guide folder should give you enough understanding on how to do it.</w:t>
       </w:r>
     </w:p>
@@ -5462,6 +6136,18 @@
       <w:shd w:val="clear" w:color="auto" w:fill="E1DFDD"/>
     </w:rPr>
   </w:style>
+  <w:style w:type="character" w:styleId="Hipervnculovisitado">
+    <w:name w:val="FollowedHyperlink"/>
+    <w:basedOn w:val="Fuentedeprrafopredeter"/>
+    <w:uiPriority w:val="99"/>
+    <w:semiHidden/>
+    <w:unhideWhenUsed/>
+    <w:rsid w:val="007F05D0"/>
+    <w:rPr>
+      <w:color w:val="954F72" w:themeColor="followedHyperlink"/>
+      <w:u w:val="single"/>
+    </w:rPr>
+  </w:style>
 </w:styles>
 </file>
 

</xml_diff>

<commit_message>
documentation action xml subdomain added
</commit_message>
<xml_diff>
--- a/demos/ApiGatewayBasicsDemo/ApiGatewatBasicsSAM-Implicit/README2.docx
+++ b/demos/ApiGatewayBasicsDemo/ApiGatewatBasicsSAM-Implicit/README2.docx
@@ -3067,23 +3067,13 @@
           <w:highlight w:val="darkBlue"/>
           <w:lang w:val="en-US"/>
         </w:rPr>
-        <w:t>AWS</w:t>
+        <w:t>AWS integration                                                                                                                                //</w:t>
       </w:r>
       <w:r>
         <w:rPr>
           <w:color w:val="FFFFFF" w:themeColor="background1"/>
           <w:sz w:val="24"/>
           <w:szCs w:val="24"/>
-          <w:highlight w:val="darkBlue"/>
-          <w:lang w:val="en-US"/>
-        </w:rPr>
-        <w:t xml:space="preserve"> integration                                                                                                                                //</w:t>
-      </w:r>
-      <w:r>
-        <w:rPr>
-          <w:color w:val="FFFFFF" w:themeColor="background1"/>
-          <w:sz w:val="24"/>
-          <w:szCs w:val="24"/>
           <w:lang w:val="en-US"/>
         </w:rPr>
         <w:t xml:space="preserve"> </w:t>
@@ -3364,6 +3354,7 @@
         <w:rPr>
           <w:sz w:val="20"/>
           <w:szCs w:val="20"/>
+          <w:lang w:val="en-US"/>
         </w:rPr>
       </w:pPr>
       <w:hyperlink r:id="rId6" w:history="1">
@@ -3374,43 +3365,27 @@
             <w:szCs w:val="20"/>
             <w:lang w:val="en-US"/>
           </w:rPr>
-          <w:t xml:space="preserve">Tutorial: Create a REST API as an Amazon S3 proxy in API </w:t>
+          <w:t>Tutorial: Create a REST API as an Amazon S3 proxy in API Gateway - Amazon API Gateway</w:t>
         </w:r>
+      </w:hyperlink>
+    </w:p>
+    <w:p>
+      <w:pPr>
+        <w:spacing w:after="0"/>
+        <w:jc w:val="both"/>
+        <w:rPr>
+          <w:sz w:val="20"/>
+          <w:szCs w:val="20"/>
+          <w:lang w:val="en-US"/>
+        </w:rPr>
+      </w:pPr>
+      <w:hyperlink r:id="rId7" w:history="1">
         <w:r>
           <w:rPr>
             <w:rStyle w:val="Hipervnculo"/>
             <w:sz w:val="20"/>
             <w:szCs w:val="20"/>
             <w:lang w:val="en-US"/>
-          </w:rPr>
-          <w:t>G</w:t>
-        </w:r>
-        <w:r>
-          <w:rPr>
-            <w:rStyle w:val="Hipervnculo"/>
-            <w:sz w:val="20"/>
-            <w:szCs w:val="20"/>
-            <w:lang w:val="en-US"/>
-          </w:rPr>
-          <w:t>ateway - Amazon API Gateway</w:t>
-        </w:r>
-      </w:hyperlink>
-    </w:p>
-    <w:p>
-      <w:pPr>
-        <w:spacing w:after="0"/>
-        <w:jc w:val="both"/>
-        <w:rPr>
-          <w:sz w:val="20"/>
-          <w:szCs w:val="20"/>
-        </w:rPr>
-      </w:pPr>
-      <w:hyperlink r:id="rId7" w:history="1">
-        <w:r>
-          <w:rPr>
-            <w:rStyle w:val="Hipervnculo"/>
-            <w:sz w:val="20"/>
-            <w:szCs w:val="20"/>
           </w:rPr>
           <w:t>https://www.youtube.com/watch?v=dir1HtgbwzY</w:t>
         </w:r>
@@ -3674,6 +3649,7 @@
       </w:pPr>
       <w:r>
         <w:rPr>
+          <w:noProof/>
           <w:sz w:val="20"/>
           <w:szCs w:val="20"/>
           <w:lang w:val="en-US"/>
@@ -3727,6 +3703,7 @@
       </w:pPr>
       <w:r>
         <w:rPr>
+          <w:noProof/>
           <w:sz w:val="20"/>
           <w:szCs w:val="20"/>
           <w:lang w:val="en-US"/>
@@ -3788,7 +3765,1087 @@
           <w:szCs w:val="20"/>
           <w:lang w:val="en-US"/>
         </w:rPr>
-        <w:t>XLM requests:</w:t>
+        <w:t xml:space="preserve">XLM </w:t>
+      </w:r>
+      <w:r>
+        <w:rPr>
+          <w:b/>
+          <w:bCs/>
+          <w:sz w:val="20"/>
+          <w:szCs w:val="20"/>
+          <w:lang w:val="en-US"/>
+        </w:rPr>
+        <w:t xml:space="preserve">and Subdomain </w:t>
+      </w:r>
+      <w:r>
+        <w:rPr>
+          <w:b/>
+          <w:bCs/>
+          <w:sz w:val="20"/>
+          <w:szCs w:val="20"/>
+          <w:lang w:val="en-US"/>
+        </w:rPr>
+        <w:t>requests:</w:t>
+      </w:r>
+    </w:p>
+    <w:p>
+      <w:pPr>
+        <w:spacing w:after="0"/>
+        <w:jc w:val="both"/>
+        <w:rPr>
+          <w:sz w:val="20"/>
+          <w:szCs w:val="20"/>
+          <w:lang w:val="en-US"/>
+        </w:rPr>
+      </w:pPr>
+      <w:r>
+        <w:rPr>
+          <w:sz w:val="20"/>
+          <w:szCs w:val="20"/>
+          <w:lang w:val="en-US"/>
+        </w:rPr>
+        <w:t xml:space="preserve">One particularly difficult case for me to learn was using action override type with actions that uses application/xml content type and subdomains, an example of a request like this can be found in the postman collection and the </w:t>
+      </w:r>
+      <w:proofErr w:type="spellStart"/>
+      <w:r>
+        <w:rPr>
+          <w:sz w:val="20"/>
+          <w:szCs w:val="20"/>
+          <w:lang w:val="en-US"/>
+        </w:rPr>
+        <w:t>template.yaml</w:t>
+      </w:r>
+      <w:proofErr w:type="spellEnd"/>
+      <w:r>
+        <w:rPr>
+          <w:sz w:val="20"/>
+          <w:szCs w:val="20"/>
+          <w:lang w:val="en-US"/>
+        </w:rPr>
+        <w:t xml:space="preserve"> file (</w:t>
+      </w:r>
+      <w:r>
+        <w:rPr>
+          <w:b/>
+          <w:bCs/>
+          <w:sz w:val="20"/>
+          <w:szCs w:val="20"/>
+          <w:lang w:val="en-US"/>
+        </w:rPr>
+        <w:t>/awsIntegration2</w:t>
+      </w:r>
+      <w:r>
+        <w:rPr>
+          <w:sz w:val="20"/>
+          <w:szCs w:val="20"/>
+          <w:lang w:val="en-US"/>
+        </w:rPr>
+        <w:t>)</w:t>
+      </w:r>
+    </w:p>
+    <w:p>
+      <w:pPr>
+        <w:spacing w:after="0"/>
+        <w:jc w:val="both"/>
+        <w:rPr>
+          <w:sz w:val="20"/>
+          <w:szCs w:val="20"/>
+          <w:lang w:val="en-US"/>
+        </w:rPr>
+      </w:pPr>
+      <w:r>
+        <w:rPr>
+          <w:sz w:val="20"/>
+          <w:szCs w:val="20"/>
+          <w:lang w:val="en-US"/>
+        </w:rPr>
+        <w:t xml:space="preserve">The specific action I wanted to use was s3 </w:t>
+      </w:r>
+      <w:proofErr w:type="spellStart"/>
+      <w:r>
+        <w:rPr>
+          <w:sz w:val="20"/>
+          <w:szCs w:val="20"/>
+          <w:lang w:val="en-US"/>
+        </w:rPr>
+        <w:t>CreateBucket</w:t>
+      </w:r>
+      <w:proofErr w:type="spellEnd"/>
+      <w:r>
+        <w:rPr>
+          <w:sz w:val="20"/>
+          <w:szCs w:val="20"/>
+          <w:lang w:val="en-US"/>
+        </w:rPr>
+        <w:t>, you can read about it in the following link:</w:t>
+      </w:r>
+      <w:r>
+        <w:rPr>
+          <w:sz w:val="20"/>
+          <w:szCs w:val="20"/>
+          <w:lang w:val="en-US"/>
+        </w:rPr>
+        <w:br/>
+      </w:r>
+      <w:hyperlink r:id="rId13" w:history="1">
+        <w:r>
+          <w:rPr>
+            <w:rStyle w:val="Hipervnculo"/>
+            <w:sz w:val="20"/>
+            <w:szCs w:val="20"/>
+            <w:lang w:val="en-US"/>
+          </w:rPr>
+          <w:t>https://docs.aws.amazon.com/AmazonS3/latest/API/API_CreateBucket.html#API_CreateBucket_RequestSyntax</w:t>
+        </w:r>
+      </w:hyperlink>
+    </w:p>
+    <w:p>
+      <w:pPr>
+        <w:spacing w:after="0"/>
+        <w:jc w:val="both"/>
+        <w:rPr>
+          <w:sz w:val="20"/>
+          <w:szCs w:val="20"/>
+          <w:lang w:val="en-US"/>
+        </w:rPr>
+      </w:pPr>
+      <w:r>
+        <w:rPr>
+          <w:sz w:val="20"/>
+          <w:szCs w:val="20"/>
+          <w:lang w:val="en-US"/>
+        </w:rPr>
+        <w:t>It is easier than it looks but finding the way to do it was the hard part however it works very similar to the previous examples:</w:t>
+      </w:r>
+      <w:r>
+        <w:rPr>
+          <w:sz w:val="20"/>
+          <w:szCs w:val="20"/>
+          <w:lang w:val="en-US"/>
+        </w:rPr>
+        <w:br/>
+      </w:r>
+      <w:r>
+        <w:rPr>
+          <w:sz w:val="20"/>
+          <w:szCs w:val="20"/>
+          <w:lang w:val="en-US"/>
+        </w:rPr>
+        <w:drawing>
+          <wp:inline distT="0" distB="0" distL="0" distR="0" wp14:anchorId="1C8FD711" wp14:editId="04796F22">
+            <wp:extent cx="5612130" cy="398780"/>
+            <wp:effectExtent l="0" t="0" r="7620" b="1270"/>
+            <wp:docPr id="3" name="Imagen 3"/>
+            <wp:cNvGraphicFramePr>
+              <a:graphicFrameLocks xmlns:a="http://schemas.openxmlformats.org/drawingml/2006/main" noChangeAspect="1"/>
+            </wp:cNvGraphicFramePr>
+            <a:graphic xmlns:a="http://schemas.openxmlformats.org/drawingml/2006/main">
+              <a:graphicData uri="http://schemas.openxmlformats.org/drawingml/2006/picture">
+                <pic:pic xmlns:pic="http://schemas.openxmlformats.org/drawingml/2006/picture">
+                  <pic:nvPicPr>
+                    <pic:cNvPr id="1" name=""/>
+                    <pic:cNvPicPr/>
+                  </pic:nvPicPr>
+                  <pic:blipFill>
+                    <a:blip r:embed="rId14"/>
+                    <a:stretch>
+                      <a:fillRect/>
+                    </a:stretch>
+                  </pic:blipFill>
+                  <pic:spPr>
+                    <a:xfrm>
+                      <a:off x="0" y="0"/>
+                      <a:ext cx="5612130" cy="398780"/>
+                    </a:xfrm>
+                    <a:prstGeom prst="rect">
+                      <a:avLst/>
+                    </a:prstGeom>
+                  </pic:spPr>
+                </pic:pic>
+              </a:graphicData>
+            </a:graphic>
+          </wp:inline>
+        </w:drawing>
+      </w:r>
+    </w:p>
+    <w:p>
+      <w:pPr>
+        <w:spacing w:after="0"/>
+        <w:jc w:val="both"/>
+        <w:rPr>
+          <w:sz w:val="20"/>
+          <w:szCs w:val="20"/>
+          <w:lang w:val="en-US"/>
+        </w:rPr>
+      </w:pPr>
+      <w:r>
+        <w:rPr>
+          <w:sz w:val="20"/>
+          <w:szCs w:val="20"/>
+          <w:lang w:val="en-US"/>
+        </w:rPr>
+        <w:t>The client can send a Bucket in any part of the request, in my case I decided to send it within the query parameters, however this value needs to be mapped to the Aws subdomain in the integration request (this is specific for the endpoints that use subdomains)</w:t>
+      </w:r>
+    </w:p>
+    <w:p>
+      <w:pPr>
+        <w:spacing w:after="0"/>
+        <w:jc w:val="both"/>
+        <w:rPr>
+          <w:b/>
+          <w:bCs/>
+          <w:sz w:val="20"/>
+          <w:szCs w:val="20"/>
+          <w:lang w:val="en-US"/>
+        </w:rPr>
+      </w:pPr>
+      <w:r>
+        <w:rPr>
+          <w:b/>
+          <w:bCs/>
+          <w:sz w:val="20"/>
+          <w:szCs w:val="20"/>
+          <w:lang w:val="en-US"/>
+        </w:rPr>
+        <w:t>Note also how client-api uses post method while api-s3 uses put method (which is the required method for this action)</w:t>
+      </w:r>
+    </w:p>
+    <w:p>
+      <w:pPr>
+        <w:spacing w:after="0"/>
+        <w:jc w:val="both"/>
+        <w:rPr>
+          <w:b/>
+          <w:bCs/>
+          <w:sz w:val="20"/>
+          <w:szCs w:val="20"/>
+          <w:lang w:val="en-US"/>
+        </w:rPr>
+      </w:pPr>
+      <w:r>
+        <w:rPr>
+          <w:b/>
+          <w:bCs/>
+          <w:sz w:val="20"/>
+          <w:szCs w:val="20"/>
+          <w:lang w:val="en-US"/>
+        </w:rPr>
+        <w:t>The following paragraph could help to identify the possibilities within the Uri:</w:t>
+      </w:r>
+    </w:p>
+    <w:p>
+      <w:pPr>
+        <w:spacing w:after="0"/>
+        <w:jc w:val="both"/>
+        <w:rPr>
+          <w:rFonts w:cstheme="minorHAnsi"/>
+          <w:b/>
+          <w:bCs/>
+          <w:sz w:val="20"/>
+          <w:szCs w:val="20"/>
+          <w:lang w:val="en-US"/>
+        </w:rPr>
+      </w:pPr>
+      <w:r>
+        <w:rPr>
+          <w:rFonts w:cstheme="minorHAnsi"/>
+          <w:color w:val="1D1C1D"/>
+          <w:sz w:val="20"/>
+          <w:szCs w:val="20"/>
+          <w:shd w:val="clear" w:color="auto" w:fill="FFFFFF"/>
+          <w:lang w:val="en-US"/>
+        </w:rPr>
+        <w:lastRenderedPageBreak/>
+        <w:t>“</w:t>
+      </w:r>
+      <w:r>
+        <w:rPr>
+          <w:rFonts w:cstheme="minorHAnsi"/>
+          <w:color w:val="1D1C1D"/>
+          <w:sz w:val="20"/>
+          <w:szCs w:val="20"/>
+          <w:shd w:val="clear" w:color="auto" w:fill="FFFFFF"/>
+          <w:lang w:val="en-US"/>
+        </w:rPr>
+        <w:t>Input's URI. </w:t>
+      </w:r>
+      <w:r>
+        <w:rPr>
+          <w:rFonts w:cstheme="minorHAnsi"/>
+          <w:b/>
+          <w:bCs/>
+          <w:color w:val="1D1C1D"/>
+          <w:sz w:val="20"/>
+          <w:szCs w:val="20"/>
+          <w:shd w:val="clear" w:color="auto" w:fill="FFFFFF"/>
+          <w:lang w:val="en-US"/>
+        </w:rPr>
+        <w:t>Required</w:t>
+      </w:r>
+      <w:r>
+        <w:rPr>
+          <w:rFonts w:cstheme="minorHAnsi"/>
+          <w:color w:val="1D1C1D"/>
+          <w:sz w:val="20"/>
+          <w:szCs w:val="20"/>
+          <w:shd w:val="clear" w:color="auto" w:fill="FFFFFF"/>
+          <w:lang w:val="en-US"/>
+        </w:rPr>
+        <w:t> if </w:t>
+      </w:r>
+      <w:r>
+        <w:rPr>
+          <w:rStyle w:val="CdigoHTML"/>
+          <w:rFonts w:asciiTheme="minorHAnsi" w:eastAsiaTheme="minorHAnsi" w:hAnsiTheme="minorHAnsi" w:cstheme="minorHAnsi"/>
+          <w:lang w:val="en-US"/>
+        </w:rPr>
+        <w:t>type</w:t>
+      </w:r>
+      <w:r>
+        <w:rPr>
+          <w:rFonts w:cstheme="minorHAnsi"/>
+          <w:color w:val="1D1C1D"/>
+          <w:sz w:val="20"/>
+          <w:szCs w:val="20"/>
+          <w:shd w:val="clear" w:color="auto" w:fill="FFFFFF"/>
+          <w:lang w:val="en-US"/>
+        </w:rPr>
+        <w:t> is </w:t>
+      </w:r>
+      <w:r>
+        <w:rPr>
+          <w:rStyle w:val="CdigoHTML"/>
+          <w:rFonts w:asciiTheme="minorHAnsi" w:eastAsiaTheme="minorHAnsi" w:hAnsiTheme="minorHAnsi" w:cstheme="minorHAnsi"/>
+          <w:lang w:val="en-US"/>
+        </w:rPr>
+        <w:t>AWS</w:t>
+      </w:r>
+      <w:r>
+        <w:rPr>
+          <w:rFonts w:cstheme="minorHAnsi"/>
+          <w:color w:val="1D1C1D"/>
+          <w:sz w:val="20"/>
+          <w:szCs w:val="20"/>
+          <w:shd w:val="clear" w:color="auto" w:fill="FFFFFF"/>
+          <w:lang w:val="en-US"/>
+        </w:rPr>
+        <w:t>, </w:t>
+      </w:r>
+      <w:r>
+        <w:rPr>
+          <w:rStyle w:val="CdigoHTML"/>
+          <w:rFonts w:asciiTheme="minorHAnsi" w:eastAsiaTheme="minorHAnsi" w:hAnsiTheme="minorHAnsi" w:cstheme="minorHAnsi"/>
+          <w:lang w:val="en-US"/>
+        </w:rPr>
+        <w:t>AWS_PROXY</w:t>
+      </w:r>
+      <w:r>
+        <w:rPr>
+          <w:rFonts w:cstheme="minorHAnsi"/>
+          <w:color w:val="1D1C1D"/>
+          <w:sz w:val="20"/>
+          <w:szCs w:val="20"/>
+          <w:shd w:val="clear" w:color="auto" w:fill="FFFFFF"/>
+          <w:lang w:val="en-US"/>
+        </w:rPr>
+        <w:t>, </w:t>
+      </w:r>
+      <w:r>
+        <w:rPr>
+          <w:rStyle w:val="CdigoHTML"/>
+          <w:rFonts w:asciiTheme="minorHAnsi" w:eastAsiaTheme="minorHAnsi" w:hAnsiTheme="minorHAnsi" w:cstheme="minorHAnsi"/>
+          <w:lang w:val="en-US"/>
+        </w:rPr>
+        <w:t>HTTP</w:t>
+      </w:r>
+      <w:r>
+        <w:rPr>
+          <w:rFonts w:cstheme="minorHAnsi"/>
+          <w:color w:val="1D1C1D"/>
+          <w:sz w:val="20"/>
+          <w:szCs w:val="20"/>
+          <w:shd w:val="clear" w:color="auto" w:fill="FFFFFF"/>
+          <w:lang w:val="en-US"/>
+        </w:rPr>
+        <w:t> or </w:t>
+      </w:r>
+      <w:r>
+        <w:rPr>
+          <w:rStyle w:val="CdigoHTML"/>
+          <w:rFonts w:asciiTheme="minorHAnsi" w:eastAsiaTheme="minorHAnsi" w:hAnsiTheme="minorHAnsi" w:cstheme="minorHAnsi"/>
+          <w:lang w:val="en-US"/>
+        </w:rPr>
+        <w:t>HTTP_PROXY</w:t>
+      </w:r>
+      <w:r>
+        <w:rPr>
+          <w:rFonts w:cstheme="minorHAnsi"/>
+          <w:color w:val="1D1C1D"/>
+          <w:sz w:val="20"/>
+          <w:szCs w:val="20"/>
+          <w:shd w:val="clear" w:color="auto" w:fill="FFFFFF"/>
+          <w:lang w:val="en-US"/>
+        </w:rPr>
+        <w:t xml:space="preserve">. For HTTP integrations, the URI must be a fully formed, encoded HTTP(S) URL according to the RFC-3986 </w:t>
+      </w:r>
+      <w:r>
+        <w:rPr>
+          <w:rFonts w:cstheme="minorHAnsi"/>
+          <w:color w:val="1D1C1D"/>
+          <w:sz w:val="20"/>
+          <w:szCs w:val="20"/>
+          <w:shd w:val="clear" w:color="auto" w:fill="FFFFFF"/>
+          <w:lang w:val="en-US"/>
+        </w:rPr>
+        <w:t>specification.</w:t>
+      </w:r>
+      <w:r>
+        <w:rPr>
+          <w:rFonts w:cstheme="minorHAnsi"/>
+          <w:color w:val="1D1C1D"/>
+          <w:sz w:val="20"/>
+          <w:szCs w:val="20"/>
+          <w:shd w:val="clear" w:color="auto" w:fill="FFFFFF"/>
+          <w:lang w:val="en-US"/>
+        </w:rPr>
+        <w:t xml:space="preserve"> For AWS integrations, the URI should be of the</w:t>
+      </w:r>
+      <w:r>
+        <w:rPr>
+          <w:rFonts w:cstheme="minorHAnsi"/>
+          <w:color w:val="1D1C1D"/>
+          <w:sz w:val="20"/>
+          <w:szCs w:val="20"/>
+          <w:shd w:val="clear" w:color="auto" w:fill="FFFFFF"/>
+          <w:lang w:val="en-US"/>
+        </w:rPr>
+        <w:t xml:space="preserve"> </w:t>
+      </w:r>
+      <w:r>
+        <w:rPr>
+          <w:rFonts w:cstheme="minorHAnsi"/>
+          <w:color w:val="1D1C1D"/>
+          <w:sz w:val="20"/>
+          <w:szCs w:val="20"/>
+          <w:shd w:val="clear" w:color="auto" w:fill="FFFFFF"/>
+          <w:lang w:val="en-US"/>
+        </w:rPr>
+        <w:t>form </w:t>
+      </w:r>
+      <w:proofErr w:type="gramStart"/>
+      <w:r>
+        <w:rPr>
+          <w:rStyle w:val="CdigoHTML"/>
+          <w:rFonts w:asciiTheme="minorHAnsi" w:eastAsiaTheme="minorHAnsi" w:hAnsiTheme="minorHAnsi" w:cstheme="minorHAnsi"/>
+          <w:b/>
+          <w:bCs/>
+          <w:lang w:val="en-US"/>
+        </w:rPr>
+        <w:t>arn:aws</w:t>
+      </w:r>
+      <w:proofErr w:type="gramEnd"/>
+      <w:r>
+        <w:rPr>
+          <w:rStyle w:val="CdigoHTML"/>
+          <w:rFonts w:asciiTheme="minorHAnsi" w:eastAsiaTheme="minorHAnsi" w:hAnsiTheme="minorHAnsi" w:cstheme="minorHAnsi"/>
+          <w:b/>
+          <w:bCs/>
+          <w:lang w:val="en-US"/>
+        </w:rPr>
+        <w:t>:apigateway:{region}:{subdomain.service|service}:{path|action}/{service_api}</w:t>
+      </w:r>
+      <w:r>
+        <w:rPr>
+          <w:rFonts w:cstheme="minorHAnsi"/>
+          <w:b/>
+          <w:bCs/>
+          <w:color w:val="1D1C1D"/>
+          <w:sz w:val="20"/>
+          <w:szCs w:val="20"/>
+          <w:shd w:val="clear" w:color="auto" w:fill="FFFFFF"/>
+          <w:lang w:val="en-US"/>
+        </w:rPr>
+        <w:t>. </w:t>
+      </w:r>
+      <w:r>
+        <w:rPr>
+          <w:rStyle w:val="CdigoHTML"/>
+          <w:rFonts w:asciiTheme="minorHAnsi" w:eastAsiaTheme="minorHAnsi" w:hAnsiTheme="minorHAnsi" w:cstheme="minorHAnsi"/>
+          <w:b/>
+          <w:bCs/>
+          <w:lang w:val="en-US"/>
+        </w:rPr>
+        <w:t>region</w:t>
+      </w:r>
+      <w:r>
+        <w:rPr>
+          <w:rFonts w:cstheme="minorHAnsi"/>
+          <w:b/>
+          <w:bCs/>
+          <w:color w:val="1D1C1D"/>
+          <w:sz w:val="20"/>
+          <w:szCs w:val="20"/>
+          <w:shd w:val="clear" w:color="auto" w:fill="FFFFFF"/>
+          <w:lang w:val="en-US"/>
+        </w:rPr>
+        <w:t>, </w:t>
+      </w:r>
+      <w:r>
+        <w:rPr>
+          <w:rStyle w:val="CdigoHTML"/>
+          <w:rFonts w:asciiTheme="minorHAnsi" w:eastAsiaTheme="minorHAnsi" w:hAnsiTheme="minorHAnsi" w:cstheme="minorHAnsi"/>
+          <w:b/>
+          <w:bCs/>
+          <w:lang w:val="en-US"/>
+        </w:rPr>
+        <w:t>subdomain,</w:t>
+      </w:r>
+      <w:r>
+        <w:rPr>
+          <w:rFonts w:cstheme="minorHAnsi"/>
+          <w:b/>
+          <w:bCs/>
+          <w:color w:val="1D1C1D"/>
+          <w:sz w:val="20"/>
+          <w:szCs w:val="20"/>
+          <w:shd w:val="clear" w:color="auto" w:fill="FFFFFF"/>
+          <w:lang w:val="en-US"/>
+        </w:rPr>
+        <w:t> and </w:t>
+      </w:r>
+      <w:r>
+        <w:rPr>
+          <w:rStyle w:val="CdigoHTML"/>
+          <w:rFonts w:asciiTheme="minorHAnsi" w:eastAsiaTheme="minorHAnsi" w:hAnsiTheme="minorHAnsi" w:cstheme="minorHAnsi"/>
+          <w:b/>
+          <w:bCs/>
+          <w:lang w:val="en-US"/>
+        </w:rPr>
+        <w:t>service</w:t>
+      </w:r>
+      <w:r>
+        <w:rPr>
+          <w:rFonts w:cstheme="minorHAnsi"/>
+          <w:b/>
+          <w:bCs/>
+          <w:color w:val="1D1C1D"/>
+          <w:sz w:val="20"/>
+          <w:szCs w:val="20"/>
+          <w:shd w:val="clear" w:color="auto" w:fill="FFFFFF"/>
+          <w:lang w:val="en-US"/>
+        </w:rPr>
+        <w:t> are used to determine the right endpoint. e.g., </w:t>
+      </w:r>
+      <w:proofErr w:type="gramStart"/>
+      <w:r>
+        <w:rPr>
+          <w:rStyle w:val="CdigoHTML"/>
+          <w:rFonts w:asciiTheme="minorHAnsi" w:eastAsiaTheme="minorHAnsi" w:hAnsiTheme="minorHAnsi" w:cstheme="minorHAnsi"/>
+          <w:b/>
+          <w:bCs/>
+          <w:lang w:val="en-US"/>
+        </w:rPr>
+        <w:t>arn:aws</w:t>
+      </w:r>
+      <w:proofErr w:type="gramEnd"/>
+      <w:r>
+        <w:rPr>
+          <w:rStyle w:val="CdigoHTML"/>
+          <w:rFonts w:asciiTheme="minorHAnsi" w:eastAsiaTheme="minorHAnsi" w:hAnsiTheme="minorHAnsi" w:cstheme="minorHAnsi"/>
+          <w:b/>
+          <w:bCs/>
+          <w:lang w:val="en-US"/>
+        </w:rPr>
+        <w:t>:apigateway:eu-west-1:lambda:path/2015-03-31/functions/arn:aws:lambda:eu-west-1:012345678901:function:my-func/invocations</w:t>
+      </w:r>
+      <w:r>
+        <w:rPr>
+          <w:rFonts w:cstheme="minorHAnsi"/>
+          <w:b/>
+          <w:bCs/>
+          <w:color w:val="1D1C1D"/>
+          <w:sz w:val="20"/>
+          <w:szCs w:val="20"/>
+          <w:shd w:val="clear" w:color="auto" w:fill="FFFFFF"/>
+          <w:lang w:val="en-US"/>
+        </w:rPr>
+        <w:t>.</w:t>
+      </w:r>
+      <w:r>
+        <w:rPr>
+          <w:rFonts w:cstheme="minorHAnsi"/>
+          <w:b/>
+          <w:bCs/>
+          <w:color w:val="1D1C1D"/>
+          <w:sz w:val="20"/>
+          <w:szCs w:val="20"/>
+          <w:shd w:val="clear" w:color="auto" w:fill="FFFFFF"/>
+          <w:lang w:val="en-US"/>
+        </w:rPr>
+        <w:t>”</w:t>
+      </w:r>
+    </w:p>
+    <w:p>
+      <w:pPr>
+        <w:spacing w:after="0"/>
+        <w:jc w:val="both"/>
+        <w:rPr>
+          <w:b/>
+          <w:bCs/>
+          <w:sz w:val="20"/>
+          <w:szCs w:val="20"/>
+          <w:lang w:val="en-US"/>
+        </w:rPr>
+      </w:pPr>
+    </w:p>
+    <w:p>
+      <w:pPr>
+        <w:spacing w:after="0"/>
+        <w:jc w:val="both"/>
+        <w:rPr>
+          <w:b/>
+          <w:bCs/>
+          <w:sz w:val="20"/>
+          <w:szCs w:val="20"/>
+          <w:lang w:val="en-US"/>
+        </w:rPr>
+      </w:pPr>
+      <w:r>
+        <w:rPr>
+          <w:b/>
+          <w:bCs/>
+          <w:sz w:val="20"/>
+          <w:szCs w:val="20"/>
+          <w:lang w:val="en-US"/>
+        </w:rPr>
+        <w:t>Note: If you don’t specify the content type in the integration request then the content type that the client sends will be used also for the integration backend.</w:t>
+      </w:r>
+    </w:p>
+    <w:p>
+      <w:pPr>
+        <w:shd w:val="clear" w:color="auto" w:fill="FFFFFE"/>
+        <w:spacing w:line="270" w:lineRule="atLeast"/>
+        <w:rPr>
+          <w:rFonts w:ascii="Courier New" w:eastAsia="Times New Roman" w:hAnsi="Courier New" w:cs="Courier New"/>
+          <w:color w:val="000000"/>
+          <w:kern w:val="0"/>
+          <w:sz w:val="18"/>
+          <w:szCs w:val="18"/>
+          <w:lang w:val="en-US" w:eastAsia="es-CO"/>
+          <w14:ligatures w14:val="none"/>
+        </w:rPr>
+      </w:pPr>
+      <w:r>
+        <w:rPr>
+          <w:b/>
+          <w:bCs/>
+          <w:sz w:val="20"/>
+          <w:szCs w:val="20"/>
+          <w:lang w:val="en-US"/>
+        </w:rPr>
+        <w:t>This is how the xml body looks like:</w:t>
+      </w:r>
+      <w:r>
+        <w:rPr>
+          <w:b/>
+          <w:bCs/>
+          <w:sz w:val="20"/>
+          <w:szCs w:val="20"/>
+          <w:lang w:val="en-US"/>
+        </w:rPr>
+        <w:br/>
+      </w:r>
+      <w:r>
+        <w:rPr>
+          <w:rFonts w:ascii="Courier New" w:eastAsia="Times New Roman" w:hAnsi="Courier New" w:cs="Courier New"/>
+          <w:color w:val="0000FF"/>
+          <w:kern w:val="0"/>
+          <w:sz w:val="18"/>
+          <w:szCs w:val="18"/>
+          <w:lang w:val="en-US" w:eastAsia="es-CO"/>
+          <w14:ligatures w14:val="none"/>
+        </w:rPr>
+        <w:t>&lt;</w:t>
+      </w:r>
+      <w:r>
+        <w:rPr>
+          <w:rFonts w:ascii="Courier New" w:eastAsia="Times New Roman" w:hAnsi="Courier New" w:cs="Courier New"/>
+          <w:color w:val="800000"/>
+          <w:kern w:val="0"/>
+          <w:sz w:val="18"/>
+          <w:szCs w:val="18"/>
+          <w:lang w:val="en-US" w:eastAsia="es-CO"/>
+          <w14:ligatures w14:val="none"/>
+        </w:rPr>
+        <w:t>CreateBucketConfiguration</w:t>
+      </w:r>
+      <w:r>
+        <w:rPr>
+          <w:rFonts w:ascii="Courier New" w:eastAsia="Times New Roman" w:hAnsi="Courier New" w:cs="Courier New"/>
+          <w:color w:val="000000"/>
+          <w:kern w:val="0"/>
+          <w:sz w:val="18"/>
+          <w:szCs w:val="18"/>
+          <w:lang w:val="en-US" w:eastAsia="es-CO"/>
+          <w14:ligatures w14:val="none"/>
+        </w:rPr>
+        <w:t> </w:t>
+      </w:r>
+      <w:r>
+        <w:rPr>
+          <w:rFonts w:ascii="Courier New" w:eastAsia="Times New Roman" w:hAnsi="Courier New" w:cs="Courier New"/>
+          <w:color w:val="FF0000"/>
+          <w:kern w:val="0"/>
+          <w:sz w:val="18"/>
+          <w:szCs w:val="18"/>
+          <w:lang w:val="en-US" w:eastAsia="es-CO"/>
+          <w14:ligatures w14:val="none"/>
+        </w:rPr>
+        <w:t>xmlns</w:t>
+      </w:r>
+      <w:r>
+        <w:rPr>
+          <w:rFonts w:ascii="Courier New" w:eastAsia="Times New Roman" w:hAnsi="Courier New" w:cs="Courier New"/>
+          <w:color w:val="000000"/>
+          <w:kern w:val="0"/>
+          <w:sz w:val="18"/>
+          <w:szCs w:val="18"/>
+          <w:lang w:val="en-US" w:eastAsia="es-CO"/>
+          <w14:ligatures w14:val="none"/>
+        </w:rPr>
+        <w:t>=</w:t>
+      </w:r>
+      <w:r>
+        <w:rPr>
+          <w:rFonts w:ascii="Courier New" w:eastAsia="Times New Roman" w:hAnsi="Courier New" w:cs="Courier New"/>
+          <w:color w:val="0000FF"/>
+          <w:kern w:val="0"/>
+          <w:sz w:val="18"/>
+          <w:szCs w:val="18"/>
+          <w:lang w:val="en-US" w:eastAsia="es-CO"/>
+          <w14:ligatures w14:val="none"/>
+        </w:rPr>
+        <w:t>"http://s3.amazonaws.com/doc/2006-03-01/"&gt;</w:t>
+      </w:r>
+    </w:p>
+    <w:p>
+      <w:pPr>
+        <w:shd w:val="clear" w:color="auto" w:fill="FFFFFE"/>
+        <w:spacing w:after="0" w:line="270" w:lineRule="atLeast"/>
+        <w:rPr>
+          <w:rFonts w:ascii="Courier New" w:eastAsia="Times New Roman" w:hAnsi="Courier New" w:cs="Courier New"/>
+          <w:color w:val="000000"/>
+          <w:kern w:val="0"/>
+          <w:sz w:val="18"/>
+          <w:szCs w:val="18"/>
+          <w:lang w:val="en-US" w:eastAsia="es-CO"/>
+          <w14:ligatures w14:val="none"/>
+        </w:rPr>
+      </w:pPr>
+      <w:r>
+        <w:rPr>
+          <w:rFonts w:ascii="Courier New" w:eastAsia="Times New Roman" w:hAnsi="Courier New" w:cs="Courier New"/>
+          <w:color w:val="0000FF"/>
+          <w:kern w:val="0"/>
+          <w:sz w:val="18"/>
+          <w:szCs w:val="18"/>
+          <w:lang w:val="en-US" w:eastAsia="es-CO"/>
+          <w14:ligatures w14:val="none"/>
+        </w:rPr>
+        <w:t>&lt;</w:t>
+      </w:r>
+      <w:proofErr w:type="spellStart"/>
+      <w:r>
+        <w:rPr>
+          <w:rFonts w:ascii="Courier New" w:eastAsia="Times New Roman" w:hAnsi="Courier New" w:cs="Courier New"/>
+          <w:color w:val="800000"/>
+          <w:kern w:val="0"/>
+          <w:sz w:val="18"/>
+          <w:szCs w:val="18"/>
+          <w:lang w:val="en-US" w:eastAsia="es-CO"/>
+          <w14:ligatures w14:val="none"/>
+        </w:rPr>
+        <w:t>LocationConstraint</w:t>
+      </w:r>
+      <w:proofErr w:type="spellEnd"/>
+      <w:r>
+        <w:rPr>
+          <w:rFonts w:ascii="Courier New" w:eastAsia="Times New Roman" w:hAnsi="Courier New" w:cs="Courier New"/>
+          <w:color w:val="0000FF"/>
+          <w:kern w:val="0"/>
+          <w:sz w:val="18"/>
+          <w:szCs w:val="18"/>
+          <w:lang w:val="en-US" w:eastAsia="es-CO"/>
+          <w14:ligatures w14:val="none"/>
+        </w:rPr>
+        <w:t>&gt;</w:t>
+      </w:r>
+      <w:r>
+        <w:rPr>
+          <w:rFonts w:ascii="Courier New" w:eastAsia="Times New Roman" w:hAnsi="Courier New" w:cs="Courier New"/>
+          <w:color w:val="000000"/>
+          <w:kern w:val="0"/>
+          <w:sz w:val="18"/>
+          <w:szCs w:val="18"/>
+          <w:lang w:val="en-US" w:eastAsia="es-CO"/>
+          <w14:ligatures w14:val="none"/>
+        </w:rPr>
+        <w:t>us-west-2</w:t>
+      </w:r>
+      <w:r>
+        <w:rPr>
+          <w:rFonts w:ascii="Courier New" w:eastAsia="Times New Roman" w:hAnsi="Courier New" w:cs="Courier New"/>
+          <w:color w:val="0000FF"/>
+          <w:kern w:val="0"/>
+          <w:sz w:val="18"/>
+          <w:szCs w:val="18"/>
+          <w:lang w:val="en-US" w:eastAsia="es-CO"/>
+          <w14:ligatures w14:val="none"/>
+        </w:rPr>
+        <w:t>&lt;/</w:t>
+      </w:r>
+      <w:proofErr w:type="spellStart"/>
+      <w:r>
+        <w:rPr>
+          <w:rFonts w:ascii="Courier New" w:eastAsia="Times New Roman" w:hAnsi="Courier New" w:cs="Courier New"/>
+          <w:color w:val="800000"/>
+          <w:kern w:val="0"/>
+          <w:sz w:val="18"/>
+          <w:szCs w:val="18"/>
+          <w:lang w:val="en-US" w:eastAsia="es-CO"/>
+          <w14:ligatures w14:val="none"/>
+        </w:rPr>
+        <w:t>LocationConstraint</w:t>
+      </w:r>
+      <w:proofErr w:type="spellEnd"/>
+      <w:r>
+        <w:rPr>
+          <w:rFonts w:ascii="Courier New" w:eastAsia="Times New Roman" w:hAnsi="Courier New" w:cs="Courier New"/>
+          <w:color w:val="0000FF"/>
+          <w:kern w:val="0"/>
+          <w:sz w:val="18"/>
+          <w:szCs w:val="18"/>
+          <w:lang w:val="en-US" w:eastAsia="es-CO"/>
+          <w14:ligatures w14:val="none"/>
+        </w:rPr>
+        <w:t>&gt;</w:t>
+      </w:r>
+    </w:p>
+    <w:p>
+      <w:pPr>
+        <w:shd w:val="clear" w:color="auto" w:fill="FFFFFE"/>
+        <w:spacing w:after="0" w:line="270" w:lineRule="atLeast"/>
+        <w:rPr>
+          <w:rFonts w:ascii="Courier New" w:eastAsia="Times New Roman" w:hAnsi="Courier New" w:cs="Courier New"/>
+          <w:color w:val="0000FF"/>
+          <w:kern w:val="0"/>
+          <w:sz w:val="18"/>
+          <w:szCs w:val="18"/>
+          <w:lang w:val="en-US" w:eastAsia="es-CO"/>
+          <w14:ligatures w14:val="none"/>
+        </w:rPr>
+      </w:pPr>
+      <w:r>
+        <w:rPr>
+          <w:rFonts w:ascii="Courier New" w:eastAsia="Times New Roman" w:hAnsi="Courier New" w:cs="Courier New"/>
+          <w:color w:val="0000FF"/>
+          <w:kern w:val="0"/>
+          <w:sz w:val="18"/>
+          <w:szCs w:val="18"/>
+          <w:lang w:val="en-US" w:eastAsia="es-CO"/>
+          <w14:ligatures w14:val="none"/>
+        </w:rPr>
+        <w:t>&lt;/</w:t>
+      </w:r>
+      <w:proofErr w:type="spellStart"/>
+      <w:r>
+        <w:rPr>
+          <w:rFonts w:ascii="Courier New" w:eastAsia="Times New Roman" w:hAnsi="Courier New" w:cs="Courier New"/>
+          <w:color w:val="800000"/>
+          <w:kern w:val="0"/>
+          <w:sz w:val="18"/>
+          <w:szCs w:val="18"/>
+          <w:lang w:val="en-US" w:eastAsia="es-CO"/>
+          <w14:ligatures w14:val="none"/>
+        </w:rPr>
+        <w:t>CreateBucketConfiguration</w:t>
+      </w:r>
+      <w:proofErr w:type="spellEnd"/>
+      <w:r>
+        <w:rPr>
+          <w:rFonts w:ascii="Courier New" w:eastAsia="Times New Roman" w:hAnsi="Courier New" w:cs="Courier New"/>
+          <w:color w:val="0000FF"/>
+          <w:kern w:val="0"/>
+          <w:sz w:val="18"/>
+          <w:szCs w:val="18"/>
+          <w:lang w:val="en-US" w:eastAsia="es-CO"/>
+          <w14:ligatures w14:val="none"/>
+        </w:rPr>
+        <w:t>&gt;</w:t>
+      </w:r>
+    </w:p>
+    <w:p>
+      <w:pPr>
+        <w:shd w:val="clear" w:color="auto" w:fill="FFFFFE"/>
+        <w:spacing w:after="0" w:line="270" w:lineRule="atLeast"/>
+        <w:rPr>
+          <w:rFonts w:ascii="Courier New" w:eastAsia="Times New Roman" w:hAnsi="Courier New" w:cs="Courier New"/>
+          <w:color w:val="0000FF"/>
+          <w:kern w:val="0"/>
+          <w:sz w:val="18"/>
+          <w:szCs w:val="18"/>
+          <w:lang w:val="en-US" w:eastAsia="es-CO"/>
+          <w14:ligatures w14:val="none"/>
+        </w:rPr>
+      </w:pPr>
+    </w:p>
+    <w:p>
+      <w:pPr>
+        <w:shd w:val="clear" w:color="auto" w:fill="FFFFFE"/>
+        <w:spacing w:after="0" w:line="270" w:lineRule="atLeast"/>
+        <w:rPr>
+          <w:rFonts w:eastAsia="Times New Roman" w:cstheme="minorHAnsi"/>
+          <w:b/>
+          <w:bCs/>
+          <w:color w:val="000000"/>
+          <w:kern w:val="0"/>
+          <w:sz w:val="20"/>
+          <w:szCs w:val="20"/>
+          <w:lang w:val="en-US" w:eastAsia="es-CO"/>
+          <w14:ligatures w14:val="none"/>
+        </w:rPr>
+      </w:pPr>
+      <w:r>
+        <w:rPr>
+          <w:rFonts w:eastAsia="Times New Roman" w:cstheme="minorHAnsi"/>
+          <w:b/>
+          <w:bCs/>
+          <w:color w:val="000000"/>
+          <w:kern w:val="0"/>
+          <w:sz w:val="20"/>
+          <w:szCs w:val="20"/>
+          <w:lang w:val="en-US" w:eastAsia="es-CO"/>
+          <w14:ligatures w14:val="none"/>
+        </w:rPr>
+        <w:t xml:space="preserve">Remember that if you don’t provide (in this case) the </w:t>
+      </w:r>
+      <w:proofErr w:type="spellStart"/>
+      <w:r>
+        <w:rPr>
+          <w:rFonts w:eastAsia="Times New Roman" w:cstheme="minorHAnsi"/>
+          <w:b/>
+          <w:bCs/>
+          <w:color w:val="000000"/>
+          <w:kern w:val="0"/>
+          <w:sz w:val="20"/>
+          <w:szCs w:val="20"/>
+          <w:lang w:val="en-US" w:eastAsia="es-CO"/>
+          <w14:ligatures w14:val="none"/>
+        </w:rPr>
+        <w:t>LocationConstrain</w:t>
+      </w:r>
+      <w:proofErr w:type="spellEnd"/>
+      <w:r>
+        <w:rPr>
+          <w:rFonts w:eastAsia="Times New Roman" w:cstheme="minorHAnsi"/>
+          <w:b/>
+          <w:bCs/>
+          <w:color w:val="000000"/>
+          <w:kern w:val="0"/>
+          <w:sz w:val="20"/>
+          <w:szCs w:val="20"/>
+          <w:lang w:val="en-US" w:eastAsia="es-CO"/>
+          <w14:ligatures w14:val="none"/>
+        </w:rPr>
+        <w:t xml:space="preserve">, </w:t>
+      </w:r>
+      <w:r>
+        <w:rPr>
+          <w:rFonts w:eastAsia="Times New Roman" w:cstheme="minorHAnsi"/>
+          <w:b/>
+          <w:bCs/>
+          <w:color w:val="000000"/>
+          <w:kern w:val="0"/>
+          <w:sz w:val="20"/>
+          <w:szCs w:val="20"/>
+          <w:lang w:val="en-US" w:eastAsia="es-CO"/>
+          <w14:ligatures w14:val="none"/>
+        </w:rPr>
+        <w:t>AWS</w:t>
+      </w:r>
+      <w:r>
+        <w:rPr>
+          <w:rFonts w:eastAsia="Times New Roman" w:cstheme="minorHAnsi"/>
+          <w:b/>
+          <w:bCs/>
+          <w:color w:val="000000"/>
+          <w:kern w:val="0"/>
+          <w:sz w:val="20"/>
+          <w:szCs w:val="20"/>
+          <w:lang w:val="en-US" w:eastAsia="es-CO"/>
+          <w14:ligatures w14:val="none"/>
+        </w:rPr>
+        <w:t xml:space="preserve"> will try to use a default one however if there is maybe and error between you integration request region and the </w:t>
+      </w:r>
+      <w:proofErr w:type="spellStart"/>
+      <w:r>
+        <w:rPr>
+          <w:rFonts w:eastAsia="Times New Roman" w:cstheme="minorHAnsi"/>
+          <w:b/>
+          <w:bCs/>
+          <w:color w:val="000000"/>
+          <w:kern w:val="0"/>
+          <w:sz w:val="20"/>
+          <w:szCs w:val="20"/>
+          <w:lang w:val="en-US" w:eastAsia="es-CO"/>
+          <w14:ligatures w14:val="none"/>
+        </w:rPr>
+        <w:t>LocationContraint</w:t>
+      </w:r>
+      <w:proofErr w:type="spellEnd"/>
+      <w:r>
+        <w:rPr>
+          <w:rFonts w:eastAsia="Times New Roman" w:cstheme="minorHAnsi"/>
+          <w:b/>
+          <w:bCs/>
+          <w:color w:val="000000"/>
+          <w:kern w:val="0"/>
+          <w:sz w:val="20"/>
+          <w:szCs w:val="20"/>
+          <w:lang w:val="en-US" w:eastAsia="es-CO"/>
+          <w14:ligatures w14:val="none"/>
+        </w:rPr>
+        <w:t xml:space="preserve"> region you will get an error, this is just </w:t>
+      </w:r>
+      <w:proofErr w:type="spellStart"/>
+      <w:r>
+        <w:rPr>
+          <w:rFonts w:eastAsia="Times New Roman" w:cstheme="minorHAnsi"/>
+          <w:b/>
+          <w:bCs/>
+          <w:color w:val="000000"/>
+          <w:kern w:val="0"/>
+          <w:sz w:val="20"/>
+          <w:szCs w:val="20"/>
+          <w:lang w:val="en-US" w:eastAsia="es-CO"/>
+          <w14:ligatures w14:val="none"/>
+        </w:rPr>
+        <w:t>circunstancially</w:t>
+      </w:r>
+      <w:proofErr w:type="spellEnd"/>
+      <w:r>
+        <w:rPr>
+          <w:rFonts w:eastAsia="Times New Roman" w:cstheme="minorHAnsi"/>
+          <w:b/>
+          <w:bCs/>
+          <w:color w:val="000000"/>
+          <w:kern w:val="0"/>
+          <w:sz w:val="20"/>
+          <w:szCs w:val="20"/>
+          <w:lang w:val="en-US" w:eastAsia="es-CO"/>
+          <w14:ligatures w14:val="none"/>
+        </w:rPr>
+        <w:t xml:space="preserve"> but maybe it can help you to identify this kind of problems with other services/actions.</w:t>
       </w:r>
     </w:p>
     <w:p>
@@ -3833,23 +4890,13 @@
           <w:highlight w:val="darkBlue"/>
           <w:lang w:val="en-US"/>
         </w:rPr>
-        <w:t>Enabling logging</w:t>
+        <w:t>Enabling logging                                                                                                                                //</w:t>
       </w:r>
       <w:r>
         <w:rPr>
           <w:color w:val="FFFFFF" w:themeColor="background1"/>
           <w:sz w:val="24"/>
           <w:szCs w:val="24"/>
-          <w:highlight w:val="darkBlue"/>
-          <w:lang w:val="en-US"/>
-        </w:rPr>
-        <w:t xml:space="preserve">                                                                                                                                //</w:t>
-      </w:r>
-      <w:r>
-        <w:rPr>
-          <w:color w:val="FFFFFF" w:themeColor="background1"/>
-          <w:sz w:val="24"/>
-          <w:szCs w:val="24"/>
           <w:lang w:val="en-US"/>
         </w:rPr>
         <w:t xml:space="preserve"> </w:t>
@@ -3884,7 +4931,7 @@
           <w:lang w:val="en-US"/>
         </w:rPr>
       </w:pPr>
-      <w:hyperlink r:id="rId13" w:history="1">
+      <w:hyperlink r:id="rId15" w:history="1">
         <w:r>
           <w:rPr>
             <w:rStyle w:val="Hipervnculo"/>
@@ -4085,174 +5132,164 @@
           <w:szCs w:val="20"/>
           <w:lang w:val="en-US"/>
         </w:rPr>
-        <w:t xml:space="preserve">Note: While doing this demo I also found the AWS console very helpful while trying to figure out how some features works, so I had 3 stages one which is like a checkpoint (All that is there always works) another one which is to develop using CFN/SAM which could work partially and another one which is to manually make changes in the console (avoiding drifting at least in the main stages however a better way could have been </w:t>
-      </w:r>
-      <w:r>
-        <w:rPr>
-          <w:b/>
-          <w:bCs/>
+        <w:t>Note: While doing this demo I also found the AWS console very helpful while trying to figure out how some features works, so I had 3 stages one which is like a checkpoint (All that is there always works) another one which is to develop using CFN/SAM which could work partially and another one which is to manually make changes in the console (avoiding drifting at least in the main stages however a better way could have been having a separate api in which I don’t really care about drifting or a full manually created API)</w:t>
+      </w:r>
+      <w:r>
+        <w:rPr>
+          <w:b/>
+          <w:bCs/>
+          <w:sz w:val="20"/>
+          <w:szCs w:val="20"/>
+          <w:lang w:val="en-US"/>
+        </w:rPr>
+        <w:t xml:space="preserve"> this manual changes were useful since I can export the API swagger definition in </w:t>
+      </w:r>
+      <w:r>
+        <w:rPr>
+          <w:b/>
+          <w:bCs/>
+          <w:sz w:val="20"/>
+          <w:szCs w:val="20"/>
+          <w:lang w:val="en-US"/>
+        </w:rPr>
+        <w:t>YAML</w:t>
+      </w:r>
+      <w:r>
+        <w:rPr>
+          <w:b/>
+          <w:bCs/>
+          <w:sz w:val="20"/>
+          <w:szCs w:val="20"/>
+          <w:lang w:val="en-US"/>
+        </w:rPr>
+        <w:t xml:space="preserve"> format and then see what is the actual code representation of the configured settings within the console.</w:t>
+      </w:r>
+    </w:p>
+    <w:p>
+      <w:pPr>
+        <w:spacing w:after="0"/>
+        <w:jc w:val="both"/>
+        <w:rPr>
+          <w:b/>
+          <w:bCs/>
+          <w:sz w:val="20"/>
+          <w:szCs w:val="20"/>
+          <w:lang w:val="en-US"/>
+        </w:rPr>
+      </w:pPr>
+    </w:p>
+    <w:p>
+      <w:pPr>
+        <w:spacing w:after="0"/>
+        <w:jc w:val="both"/>
+        <w:rPr>
+          <w:b/>
+          <w:bCs/>
+          <w:sz w:val="20"/>
+          <w:szCs w:val="20"/>
+          <w:lang w:val="en-US"/>
+        </w:rPr>
+      </w:pPr>
+      <w:r>
+        <w:rPr>
+          <w:b/>
+          <w:bCs/>
+          <w:sz w:val="20"/>
+          <w:szCs w:val="20"/>
+          <w:lang w:val="en-US"/>
+        </w:rPr>
+        <w:t xml:space="preserve">This is way faster since exploring and messing around with settings in the </w:t>
+      </w:r>
+      <w:r>
+        <w:rPr>
+          <w:b/>
+          <w:bCs/>
+          <w:sz w:val="20"/>
+          <w:szCs w:val="20"/>
+          <w:lang w:val="en-US"/>
+        </w:rPr>
+        <w:t>YAML</w:t>
+      </w:r>
+      <w:r>
+        <w:rPr>
+          <w:b/>
+          <w:bCs/>
+          <w:sz w:val="20"/>
+          <w:szCs w:val="20"/>
+          <w:lang w:val="en-US"/>
+        </w:rPr>
+        <w:t xml:space="preserve"> file implicates a higher learning curve as well as slower deployment (SLOWER ONLY IF ERRORS ARE HAPPENING CONSTANTLY OTHERWISE CFN/SAM are way faster to deploy)</w:t>
+      </w:r>
+    </w:p>
+    <w:p>
+      <w:pPr>
+        <w:spacing w:after="0"/>
+        <w:jc w:val="both"/>
+        <w:rPr>
+          <w:b/>
+          <w:bCs/>
+          <w:sz w:val="20"/>
+          <w:szCs w:val="20"/>
+          <w:lang w:val="en-US"/>
+        </w:rPr>
+      </w:pPr>
+    </w:p>
+    <w:p>
+      <w:pPr>
+        <w:jc w:val="both"/>
+        <w:rPr>
+          <w:b/>
+          <w:bCs/>
+          <w:sz w:val="20"/>
+          <w:szCs w:val="20"/>
+          <w:lang w:val="en-US"/>
+        </w:rPr>
+      </w:pPr>
+      <w:r>
+        <w:rPr>
+          <w:b/>
+          <w:bCs/>
+          <w:sz w:val="20"/>
+          <w:szCs w:val="20"/>
+          <w:lang w:val="en-US"/>
+        </w:rPr>
+        <w:t>General considerations:</w:t>
+      </w:r>
+    </w:p>
+    <w:p>
+      <w:pPr>
+        <w:jc w:val="both"/>
+        <w:rPr>
+          <w:sz w:val="20"/>
+          <w:szCs w:val="20"/>
+          <w:lang w:val="en-US"/>
+        </w:rPr>
+      </w:pPr>
+      <w:r>
+        <w:rPr>
+          <w:sz w:val="20"/>
+          <w:szCs w:val="20"/>
+          <w:lang w:val="en-US"/>
+        </w:rPr>
+        <w:t>Examples on how to call the endpoint/resource is within the postman collection in which you can see the URL, path/query parameters and any relevant information.</w:t>
+      </w:r>
+    </w:p>
+    <w:p>
+      <w:pPr>
+        <w:jc w:val="both"/>
+        <w:rPr>
+          <w:sz w:val="20"/>
+          <w:szCs w:val="20"/>
+          <w:lang w:val="en-US"/>
+        </w:rPr>
+      </w:pPr>
+      <w:r>
+        <w:rPr>
           <w:sz w:val="20"/>
           <w:szCs w:val="20"/>
           <w:lang w:val="en-US"/>
         </w:rPr>
         <w:lastRenderedPageBreak/>
-        <w:t>having a separate api in which I don’t really care about drifting or a full manually created API)</w:t>
-      </w:r>
-      <w:r>
-        <w:rPr>
-          <w:b/>
-          <w:bCs/>
-          <w:sz w:val="20"/>
-          <w:szCs w:val="20"/>
-          <w:lang w:val="en-US"/>
-        </w:rPr>
-        <w:t xml:space="preserve"> this manual changes were useful since I can export the API swagger definition in </w:t>
-      </w:r>
-      <w:r>
-        <w:rPr>
-          <w:b/>
-          <w:bCs/>
-          <w:sz w:val="20"/>
-          <w:szCs w:val="20"/>
-          <w:lang w:val="en-US"/>
-        </w:rPr>
-        <w:t>YAML</w:t>
-      </w:r>
-      <w:r>
-        <w:rPr>
-          <w:b/>
-          <w:bCs/>
-          <w:sz w:val="20"/>
-          <w:szCs w:val="20"/>
-          <w:lang w:val="en-US"/>
-        </w:rPr>
-        <w:t xml:space="preserve"> format and then see what is the actual code representation of the configured settings within the console.</w:t>
-      </w:r>
-    </w:p>
-    <w:p>
-      <w:pPr>
-        <w:spacing w:after="0"/>
-        <w:jc w:val="both"/>
-        <w:rPr>
-          <w:b/>
-          <w:bCs/>
-          <w:sz w:val="20"/>
-          <w:szCs w:val="20"/>
-          <w:lang w:val="en-US"/>
-        </w:rPr>
-      </w:pPr>
-    </w:p>
-    <w:p>
-      <w:pPr>
-        <w:spacing w:after="0"/>
-        <w:jc w:val="both"/>
-        <w:rPr>
-          <w:b/>
-          <w:bCs/>
-          <w:sz w:val="20"/>
-          <w:szCs w:val="20"/>
-          <w:lang w:val="en-US"/>
-        </w:rPr>
-      </w:pPr>
-      <w:r>
-        <w:rPr>
-          <w:b/>
-          <w:bCs/>
-          <w:sz w:val="20"/>
-          <w:szCs w:val="20"/>
-          <w:lang w:val="en-US"/>
-        </w:rPr>
-        <w:t xml:space="preserve">This is way faster since exploring and messing around with settings in the </w:t>
-      </w:r>
-      <w:r>
-        <w:rPr>
-          <w:b/>
-          <w:bCs/>
-          <w:sz w:val="20"/>
-          <w:szCs w:val="20"/>
-          <w:lang w:val="en-US"/>
-        </w:rPr>
-        <w:t>YAML</w:t>
-      </w:r>
-      <w:r>
-        <w:rPr>
-          <w:b/>
-          <w:bCs/>
-          <w:sz w:val="20"/>
-          <w:szCs w:val="20"/>
-          <w:lang w:val="en-US"/>
-        </w:rPr>
-        <w:t xml:space="preserve"> file implicates a higher learning curve as well as slower deployment (SLOWER ONLY IF ERRORS ARE HAPPENING CONSTANTLY OTHERWISE CFN/SAM are way faster to deploy)</w:t>
-      </w:r>
-    </w:p>
-    <w:p>
-      <w:pPr>
-        <w:spacing w:after="0"/>
-        <w:jc w:val="both"/>
-        <w:rPr>
-          <w:b/>
-          <w:bCs/>
-          <w:sz w:val="20"/>
-          <w:szCs w:val="20"/>
-          <w:lang w:val="en-US"/>
-        </w:rPr>
-      </w:pPr>
-    </w:p>
-    <w:p>
-      <w:pPr>
-        <w:jc w:val="both"/>
-        <w:rPr>
-          <w:b/>
-          <w:bCs/>
-          <w:sz w:val="20"/>
-          <w:szCs w:val="20"/>
-          <w:lang w:val="en-US"/>
-        </w:rPr>
-      </w:pPr>
-      <w:r>
-        <w:rPr>
-          <w:b/>
-          <w:bCs/>
-          <w:sz w:val="20"/>
-          <w:szCs w:val="20"/>
-          <w:lang w:val="en-US"/>
-        </w:rPr>
-        <w:t>General considerations:</w:t>
-      </w:r>
-    </w:p>
-    <w:p>
-      <w:pPr>
-        <w:jc w:val="both"/>
-        <w:rPr>
-          <w:sz w:val="20"/>
-          <w:szCs w:val="20"/>
-          <w:lang w:val="en-US"/>
-        </w:rPr>
-      </w:pPr>
-      <w:r>
-        <w:rPr>
-          <w:sz w:val="20"/>
-          <w:szCs w:val="20"/>
-          <w:lang w:val="en-US"/>
-        </w:rPr>
-        <w:t>Examples on how to call the endpoint/resource is within the postman collection in which you can see the URL, path/query parameters and any relevant information.</w:t>
-      </w:r>
-    </w:p>
-    <w:p>
-      <w:pPr>
-        <w:jc w:val="both"/>
-        <w:rPr>
-          <w:sz w:val="20"/>
-          <w:szCs w:val="20"/>
-          <w:lang w:val="en-US"/>
-        </w:rPr>
-      </w:pPr>
-      <w:r>
-        <w:rPr>
-          <w:sz w:val="20"/>
-          <w:szCs w:val="20"/>
-          <w:lang w:val="en-US"/>
-        </w:rPr>
         <w:t>We will be using async/await syntax and the moment library just to get familiar with the use of external packages within the Serverless lambda architecture.</w:t>
       </w:r>
     </w:p>
@@ -4319,7 +5356,7 @@
           <w:lang w:val="en-US"/>
         </w:rPr>
       </w:pPr>
-      <w:hyperlink r:id="rId14" w:history="1">
+      <w:hyperlink r:id="rId16" w:history="1">
         <w:r>
           <w:rPr>
             <w:rStyle w:val="Hipervnculo"/>
@@ -4374,18 +5411,16 @@
         </w:rPr>
         <w:t xml:space="preserve">Note: This first two steps are a brief overview of what I did to create the SAM template/project you don't need to do it and in the guide folder there is a file in which I explain in detail the features </w:t>
       </w:r>
-      <w:proofErr w:type="gramStart"/>
-      <w:r>
-        <w:rPr>
-          <w:b/>
-          <w:bCs/>
-          <w:sz w:val="20"/>
-          <w:szCs w:val="20"/>
-          <w:lang w:val="en-US"/>
-        </w:rPr>
-        <w:t>of  SAM</w:t>
-      </w:r>
-      <w:proofErr w:type="gramEnd"/>
+      <w:r>
+        <w:rPr>
+          <w:b/>
+          <w:bCs/>
+          <w:sz w:val="20"/>
+          <w:szCs w:val="20"/>
+          <w:lang w:val="en-US"/>
+        </w:rPr>
+        <w:t>of SAM</w:t>
+      </w:r>
       <w:r>
         <w:rPr>
           <w:b/>
@@ -4480,7 +5515,7 @@
           <w:lang w:val="en-US"/>
         </w:rPr>
       </w:pPr>
-      <w:hyperlink r:id="rId15" w:history="1">
+      <w:hyperlink r:id="rId17" w:history="1">
         <w:r>
           <w:rPr>
             <w:rStyle w:val="Hipervnculo"/>
@@ -4795,7 +5830,6 @@
           <w:szCs w:val="20"/>
           <w:lang w:val="en-US"/>
         </w:rPr>
-        <w:lastRenderedPageBreak/>
         <w:t>sam</w:t>
       </w:r>
       <w:proofErr w:type="spellEnd"/>
@@ -5009,7 +6043,7 @@
           <w:lang w:val="en-US"/>
         </w:rPr>
       </w:pPr>
-      <w:hyperlink r:id="rId16" w:anchor="api" w:history="1">
+      <w:hyperlink r:id="rId18" w:anchor="api" w:history="1">
         <w:r>
           <w:rPr>
             <w:rStyle w:val="Hipervnculo"/>
@@ -5083,6 +6117,7 @@
           <w:szCs w:val="20"/>
           <w:lang w:val="en-US"/>
         </w:rPr>
+        <w:lastRenderedPageBreak/>
         <w:t>sam</w:t>
       </w:r>
       <w:proofErr w:type="spellEnd"/>
@@ -5590,7 +6625,6 @@
           <w:szCs w:val="20"/>
           <w:lang w:val="en-US"/>
         </w:rPr>
-        <w:lastRenderedPageBreak/>
         <w:t>Go and check that a new Api was created and test it. I will not cover how to test it since the documents within the guide folder should give you enough understanding on how to do it.</w:t>
       </w:r>
     </w:p>
@@ -6148,6 +7182,19 @@
       <w:u w:val="single"/>
     </w:rPr>
   </w:style>
+  <w:style w:type="character" w:styleId="CdigoHTML">
+    <w:name w:val="HTML Code"/>
+    <w:basedOn w:val="Fuentedeprrafopredeter"/>
+    <w:uiPriority w:val="99"/>
+    <w:semiHidden/>
+    <w:unhideWhenUsed/>
+    <w:rsid w:val="00955E60"/>
+    <w:rPr>
+      <w:rFonts w:ascii="Courier New" w:eastAsia="Times New Roman" w:hAnsi="Courier New" w:cs="Courier New"/>
+      <w:sz w:val="20"/>
+      <w:szCs w:val="20"/>
+    </w:rPr>
+  </w:style>
 </w:styles>
 </file>
 

</xml_diff>

<commit_message>
body and mapping added
</commit_message>
<xml_diff>
--- a/demos/ApiGatewayBasicsDemo/ApiGatewatBasicsSAM-Implicit/README2.docx
+++ b/demos/ApiGatewayBasicsDemo/ApiGatewatBasicsSAM-Implicit/README2.docx
@@ -3887,7 +3887,7 @@
         </w:rPr>
         <w:br/>
       </w:r>
-      <w:hyperlink r:id="rId13" w:history="1">
+      <w:hyperlink r:id="rId13" w:anchor="API_CreateBucket_RequestSyntax" w:history="1">
         <w:r>
           <w:rPr>
             <w:rStyle w:val="Hipervnculo"/>
@@ -3927,6 +3927,7 @@
       </w:r>
       <w:r>
         <w:rPr>
+          <w:noProof/>
           <w:sz w:val="20"/>
           <w:szCs w:val="20"/>
           <w:lang w:val="en-US"/>
@@ -4186,7 +4187,7 @@
           <w:shd w:val="clear" w:color="auto" w:fill="FFFFFF"/>
           <w:lang w:val="en-US"/>
         </w:rPr>
-        <w:t xml:space="preserve">. For HTTP integrations, the URI must be a fully formed, encoded HTTP(S) URL according to the RFC-3986 </w:t>
+        <w:t>. For HTTP integrations, the URI must be a fully formed, encoded HTTP(S) URL according to the RFC-3986 specification. For AWS integrations, the URI should be of the</w:t>
       </w:r>
       <w:r>
         <w:rPr>
@@ -4197,7 +4198,7 @@
           <w:shd w:val="clear" w:color="auto" w:fill="FFFFFF"/>
           <w:lang w:val="en-US"/>
         </w:rPr>
-        <w:t>specification.</w:t>
+        <w:t xml:space="preserve"> </w:t>
       </w:r>
       <w:r>
         <w:rPr>
@@ -4208,28 +4209,6 @@
           <w:shd w:val="clear" w:color="auto" w:fill="FFFFFF"/>
           <w:lang w:val="en-US"/>
         </w:rPr>
-        <w:t xml:space="preserve"> For AWS integrations, the URI should be of the</w:t>
-      </w:r>
-      <w:r>
-        <w:rPr>
-          <w:rFonts w:cstheme="minorHAnsi"/>
-          <w:color w:val="1D1C1D"/>
-          <w:sz w:val="20"/>
-          <w:szCs w:val="20"/>
-          <w:shd w:val="clear" w:color="auto" w:fill="FFFFFF"/>
-          <w:lang w:val="en-US"/>
-        </w:rPr>
-        <w:t xml:space="preserve"> </w:t>
-      </w:r>
-      <w:r>
-        <w:rPr>
-          <w:rFonts w:cstheme="minorHAnsi"/>
-          <w:color w:val="1D1C1D"/>
-          <w:sz w:val="20"/>
-          <w:szCs w:val="20"/>
-          <w:shd w:val="clear" w:color="auto" w:fill="FFFFFF"/>
-          <w:lang w:val="en-US"/>
-        </w:rPr>
         <w:t>form </w:t>
       </w:r>
       <w:proofErr w:type="gramStart"/>
@@ -4336,7 +4315,6 @@
         </w:rPr>
         <w:t> are used to determine the right endpoint. e.g., </w:t>
       </w:r>
-      <w:proofErr w:type="gramStart"/>
       <w:r>
         <w:rPr>
           <w:rStyle w:val="CdigoHTML"/>
@@ -4345,18 +4323,7 @@
           <w:bCs/>
           <w:lang w:val="en-US"/>
         </w:rPr>
-        <w:t>arn:aws</w:t>
-      </w:r>
-      <w:proofErr w:type="gramEnd"/>
-      <w:r>
-        <w:rPr>
-          <w:rStyle w:val="CdigoHTML"/>
-          <w:rFonts w:asciiTheme="minorHAnsi" w:eastAsiaTheme="minorHAnsi" w:hAnsiTheme="minorHAnsi" w:cstheme="minorHAnsi"/>
-          <w:b/>
-          <w:bCs/>
-          <w:lang w:val="en-US"/>
-        </w:rPr>
-        <w:t>:apigateway:eu-west-1:lambda:path/2015-03-31/functions/arn:aws:lambda:eu-west-1:012345678901:function:my-func/invocations</w:t>
+        <w:t>arn:aws:apigateway:eu-west-1:lambda:path/2015-03-31/functions/arn:aws:lambda:eu-west-1:012345678901:function:my-func/invocations</w:t>
       </w:r>
       <w:r>
         <w:rPr>
@@ -4369,20 +4336,7 @@
           <w:shd w:val="clear" w:color="auto" w:fill="FFFFFF"/>
           <w:lang w:val="en-US"/>
         </w:rPr>
-        <w:t>.</w:t>
-      </w:r>
-      <w:r>
-        <w:rPr>
-          <w:rFonts w:cstheme="minorHAnsi"/>
-          <w:b/>
-          <w:bCs/>
-          <w:color w:val="1D1C1D"/>
-          <w:sz w:val="20"/>
-          <w:szCs w:val="20"/>
-          <w:shd w:val="clear" w:color="auto" w:fill="FFFFFF"/>
-          <w:lang w:val="en-US"/>
-        </w:rPr>
-        <w:t>”</w:t>
+        <w:t>.”</w:t>
       </w:r>
     </w:p>
     <w:p>
@@ -4959,7 +4913,412 @@
           <w:szCs w:val="20"/>
           <w:lang w:val="en-US"/>
         </w:rPr>
-        <w:t xml:space="preserve">To enable logging you should create a </w:t>
+        <w:t>To enable logging you should create a AWS::Logs::</w:t>
+      </w:r>
+      <w:proofErr w:type="spellStart"/>
+      <w:r>
+        <w:rPr>
+          <w:sz w:val="20"/>
+          <w:szCs w:val="20"/>
+          <w:lang w:val="en-US"/>
+        </w:rPr>
+        <w:t>LogGroupName</w:t>
+      </w:r>
+      <w:proofErr w:type="spellEnd"/>
+      <w:r>
+        <w:rPr>
+          <w:sz w:val="20"/>
+          <w:szCs w:val="20"/>
+          <w:lang w:val="en-US"/>
+        </w:rPr>
+        <w:t xml:space="preserve"> resource and link it to the API resource (Destination: !</w:t>
+      </w:r>
+      <w:proofErr w:type="spellStart"/>
+      <w:r>
+        <w:rPr>
+          <w:sz w:val="20"/>
+          <w:szCs w:val="20"/>
+          <w:lang w:val="en-US"/>
+        </w:rPr>
+        <w:t>GetAtt</w:t>
+      </w:r>
+      <w:proofErr w:type="spellEnd"/>
+      <w:r>
+        <w:rPr>
+          <w:sz w:val="20"/>
+          <w:szCs w:val="20"/>
+          <w:lang w:val="en-US"/>
+        </w:rPr>
+        <w:t xml:space="preserve"> </w:t>
+      </w:r>
+      <w:proofErr w:type="spellStart"/>
+      <w:r>
+        <w:rPr>
+          <w:sz w:val="20"/>
+          <w:szCs w:val="20"/>
+          <w:lang w:val="en-US"/>
+        </w:rPr>
+        <w:t>LogGroupApi.Arn</w:t>
+      </w:r>
+      <w:proofErr w:type="spellEnd"/>
+      <w:r>
+        <w:rPr>
+          <w:sz w:val="20"/>
+          <w:szCs w:val="20"/>
+          <w:lang w:val="en-US"/>
+        </w:rPr>
+        <w:t>)</w:t>
+      </w:r>
+      <w:r>
+        <w:rPr>
+          <w:sz w:val="20"/>
+          <w:szCs w:val="20"/>
+          <w:lang w:val="en-US"/>
+        </w:rPr>
+        <w:t xml:space="preserve"> . A log Group is just a container of multiple log streams (which is just like a chinned event of logs)  and Api Gateway will use the </w:t>
+      </w:r>
+      <w:proofErr w:type="spellStart"/>
+      <w:r>
+        <w:rPr>
+          <w:sz w:val="20"/>
+          <w:szCs w:val="20"/>
+          <w:lang w:val="en-US"/>
+        </w:rPr>
+        <w:t>logGroup</w:t>
+      </w:r>
+      <w:proofErr w:type="spellEnd"/>
+      <w:r>
+        <w:rPr>
+          <w:sz w:val="20"/>
+          <w:szCs w:val="20"/>
+          <w:lang w:val="en-US"/>
+        </w:rPr>
+        <w:t xml:space="preserve"> to push the events, like request and responses, I found this very useful to debug while doing this demonstration since some s3 actions needs xml request instead of the common application/</w:t>
+      </w:r>
+      <w:proofErr w:type="spellStart"/>
+      <w:r>
+        <w:rPr>
+          <w:sz w:val="20"/>
+          <w:szCs w:val="20"/>
+          <w:lang w:val="en-US"/>
+        </w:rPr>
+        <w:t>json</w:t>
+      </w:r>
+      <w:proofErr w:type="spellEnd"/>
+      <w:r>
+        <w:rPr>
+          <w:sz w:val="20"/>
+          <w:szCs w:val="20"/>
+          <w:lang w:val="en-US"/>
+        </w:rPr>
+        <w:t xml:space="preserve"> content type for request, since I didn’t have that much experience with application/xml this was very helpful.</w:t>
+      </w:r>
+    </w:p>
+    <w:p>
+      <w:pPr>
+        <w:spacing w:after="0"/>
+        <w:jc w:val="both"/>
+        <w:rPr>
+          <w:sz w:val="20"/>
+          <w:szCs w:val="20"/>
+          <w:lang w:val="en-US"/>
+        </w:rPr>
+      </w:pPr>
+    </w:p>
+    <w:p>
+      <w:pPr>
+        <w:spacing w:after="0"/>
+        <w:jc w:val="both"/>
+        <w:rPr>
+          <w:b/>
+          <w:bCs/>
+          <w:sz w:val="20"/>
+          <w:szCs w:val="20"/>
+          <w:lang w:val="en-US"/>
+        </w:rPr>
+      </w:pPr>
+      <w:r>
+        <w:rPr>
+          <w:b/>
+          <w:bCs/>
+          <w:sz w:val="20"/>
+          <w:szCs w:val="20"/>
+          <w:lang w:val="en-US"/>
+        </w:rPr>
+        <w:t>Note: Logging works by at the deployment stage level not at the full API level.</w:t>
+      </w:r>
+    </w:p>
+    <w:p>
+      <w:pPr>
+        <w:spacing w:after="0"/>
+        <w:jc w:val="both"/>
+        <w:rPr>
+          <w:b/>
+          <w:bCs/>
+          <w:sz w:val="20"/>
+          <w:szCs w:val="20"/>
+          <w:lang w:val="en-US"/>
+        </w:rPr>
+      </w:pPr>
+      <w:r>
+        <w:rPr>
+          <w:b/>
+          <w:bCs/>
+          <w:sz w:val="20"/>
+          <w:szCs w:val="20"/>
+          <w:lang w:val="en-US"/>
+        </w:rPr>
+        <w:t>Note: While doing this demo I also found the AWS console very helpful while trying to figure out how some features works, so I had 3 stages one which is like a checkpoint (All that is there always works) another one which is to develop using CFN/SAM which could work partially and another one which is to manually make changes in the console (avoiding drifting at least in the main stages however a better way could have been having a separate api in which I don’t really care about drifting or a full manually created API)</w:t>
+      </w:r>
+      <w:r>
+        <w:rPr>
+          <w:b/>
+          <w:bCs/>
+          <w:sz w:val="20"/>
+          <w:szCs w:val="20"/>
+          <w:lang w:val="en-US"/>
+        </w:rPr>
+        <w:t xml:space="preserve"> this manual changes were useful since I can export the API swagger definition in </w:t>
+      </w:r>
+      <w:r>
+        <w:rPr>
+          <w:b/>
+          <w:bCs/>
+          <w:sz w:val="20"/>
+          <w:szCs w:val="20"/>
+          <w:lang w:val="en-US"/>
+        </w:rPr>
+        <w:t>YAML</w:t>
+      </w:r>
+      <w:r>
+        <w:rPr>
+          <w:b/>
+          <w:bCs/>
+          <w:sz w:val="20"/>
+          <w:szCs w:val="20"/>
+          <w:lang w:val="en-US"/>
+        </w:rPr>
+        <w:t xml:space="preserve"> format and then see what is the actual code representation of the configured settings within the console.</w:t>
+      </w:r>
+    </w:p>
+    <w:p>
+      <w:pPr>
+        <w:spacing w:after="0"/>
+        <w:jc w:val="both"/>
+        <w:rPr>
+          <w:b/>
+          <w:bCs/>
+          <w:sz w:val="20"/>
+          <w:szCs w:val="20"/>
+          <w:lang w:val="en-US"/>
+        </w:rPr>
+      </w:pPr>
+    </w:p>
+    <w:p>
+      <w:pPr>
+        <w:spacing w:after="0"/>
+        <w:jc w:val="both"/>
+        <w:rPr>
+          <w:b/>
+          <w:bCs/>
+          <w:sz w:val="20"/>
+          <w:szCs w:val="20"/>
+          <w:lang w:val="en-US"/>
+        </w:rPr>
+      </w:pPr>
+      <w:r>
+        <w:rPr>
+          <w:b/>
+          <w:bCs/>
+          <w:sz w:val="20"/>
+          <w:szCs w:val="20"/>
+          <w:lang w:val="en-US"/>
+        </w:rPr>
+        <w:t xml:space="preserve">This is way faster since exploring and messing around with settings in the </w:t>
+      </w:r>
+      <w:r>
+        <w:rPr>
+          <w:b/>
+          <w:bCs/>
+          <w:sz w:val="20"/>
+          <w:szCs w:val="20"/>
+          <w:lang w:val="en-US"/>
+        </w:rPr>
+        <w:t>YAML</w:t>
+      </w:r>
+      <w:r>
+        <w:rPr>
+          <w:b/>
+          <w:bCs/>
+          <w:sz w:val="20"/>
+          <w:szCs w:val="20"/>
+          <w:lang w:val="en-US"/>
+        </w:rPr>
+        <w:t xml:space="preserve"> file implicates a higher learning curve as well as slower deployment (SLOWER ONLY IF ERRORS ARE HAPPENING CONSTANTLY OTHERWISE CFN/SAM are way faster to deploy)</w:t>
+      </w:r>
+    </w:p>
+    <w:p>
+      <w:pPr>
+        <w:spacing w:after="0"/>
+        <w:jc w:val="both"/>
+        <w:rPr>
+          <w:color w:val="FFFFFF" w:themeColor="background1"/>
+          <w:sz w:val="24"/>
+          <w:szCs w:val="24"/>
+          <w:lang w:val="en-US"/>
+        </w:rPr>
+      </w:pPr>
+      <w:r>
+        <w:rPr>
+          <w:color w:val="FFFFFF" w:themeColor="background1"/>
+          <w:sz w:val="24"/>
+          <w:szCs w:val="24"/>
+          <w:highlight w:val="darkBlue"/>
+          <w:lang w:val="en-US"/>
+        </w:rPr>
+        <w:t>Python simple example</w:t>
+      </w:r>
+      <w:r>
+        <w:rPr>
+          <w:color w:val="FFFFFF" w:themeColor="background1"/>
+          <w:sz w:val="24"/>
+          <w:szCs w:val="24"/>
+          <w:highlight w:val="darkBlue"/>
+          <w:lang w:val="en-US"/>
+        </w:rPr>
+        <w:t xml:space="preserve">                                                                                                                       //</w:t>
+      </w:r>
+      <w:r>
+        <w:rPr>
+          <w:color w:val="FFFFFF" w:themeColor="background1"/>
+          <w:sz w:val="24"/>
+          <w:szCs w:val="24"/>
+          <w:lang w:val="en-US"/>
+        </w:rPr>
+        <w:t xml:space="preserve"> </w:t>
+      </w:r>
+    </w:p>
+    <w:p>
+      <w:pPr>
+        <w:jc w:val="both"/>
+        <w:rPr>
+          <w:sz w:val="20"/>
+          <w:szCs w:val="20"/>
+          <w:lang w:val="en-US"/>
+        </w:rPr>
+      </w:pPr>
+      <w:r>
+        <w:rPr>
+          <w:sz w:val="20"/>
+          <w:szCs w:val="20"/>
+          <w:lang w:val="en-US"/>
+        </w:rPr>
+        <w:t xml:space="preserve">I have included a basic python hello world lambda function along with the API, this endpoint can be called from the </w:t>
+      </w:r>
+      <w:r>
+        <w:rPr>
+          <w:b/>
+          <w:bCs/>
+          <w:sz w:val="20"/>
+          <w:szCs w:val="20"/>
+          <w:lang w:val="en-US"/>
+        </w:rPr>
+        <w:t>/</w:t>
+      </w:r>
+      <w:proofErr w:type="spellStart"/>
+      <w:r>
+        <w:rPr>
+          <w:b/>
+          <w:bCs/>
+          <w:sz w:val="20"/>
+          <w:szCs w:val="20"/>
+          <w:lang w:val="en-US"/>
+        </w:rPr>
+        <w:t>pythonHW</w:t>
+      </w:r>
+      <w:proofErr w:type="spellEnd"/>
+      <w:r>
+        <w:rPr>
+          <w:sz w:val="20"/>
+          <w:szCs w:val="20"/>
+          <w:lang w:val="en-US"/>
+        </w:rPr>
+        <w:t xml:space="preserve"> endpoint, I did this to show how one benefit of this AWS service is that we can have different languages working together if needed since lambda is a completely </w:t>
+      </w:r>
+      <w:proofErr w:type="spellStart"/>
+      <w:r>
+        <w:rPr>
+          <w:sz w:val="20"/>
+          <w:szCs w:val="20"/>
+          <w:lang w:val="en-US"/>
+        </w:rPr>
+        <w:t>deacoplated</w:t>
+      </w:r>
+      <w:proofErr w:type="spellEnd"/>
+      <w:r>
+        <w:rPr>
+          <w:sz w:val="20"/>
+          <w:szCs w:val="20"/>
+          <w:lang w:val="en-US"/>
+        </w:rPr>
+        <w:t xml:space="preserve"> service from API gateway, this also gets even more relevant if working with state machines/step function which I will cover in </w:t>
+      </w:r>
+      <w:r>
+        <w:rPr>
+          <w:sz w:val="20"/>
+          <w:szCs w:val="20"/>
+          <w:lang w:val="en-US"/>
+        </w:rPr>
+        <w:lastRenderedPageBreak/>
+        <w:t>one of the complementary guides but in short a step function is nothing more than a bunch of lambda functions working together.</w:t>
+      </w:r>
+    </w:p>
+    <w:p>
+      <w:pPr>
+        <w:jc w:val="both"/>
+        <w:rPr>
+          <w:sz w:val="20"/>
+          <w:szCs w:val="20"/>
+          <w:lang w:val="en-US"/>
+        </w:rPr>
+      </w:pPr>
+      <w:r>
+        <w:rPr>
+          <w:sz w:val="20"/>
+          <w:szCs w:val="20"/>
+          <w:lang w:val="en-US"/>
+        </w:rPr>
+        <w:t xml:space="preserve">Note: we haven’t yet used the </w:t>
+      </w:r>
+      <w:proofErr w:type="spellStart"/>
+      <w:r>
+        <w:rPr>
+          <w:b/>
+          <w:bCs/>
+          <w:sz w:val="20"/>
+          <w:szCs w:val="20"/>
+          <w:lang w:val="en-US"/>
+        </w:rPr>
+        <w:t>sam</w:t>
+      </w:r>
+      <w:proofErr w:type="spellEnd"/>
+      <w:r>
+        <w:rPr>
+          <w:b/>
+          <w:bCs/>
+          <w:sz w:val="20"/>
+          <w:szCs w:val="20"/>
+          <w:lang w:val="en-US"/>
+        </w:rPr>
+        <w:t xml:space="preserve"> build</w:t>
+      </w:r>
+      <w:r>
+        <w:rPr>
+          <w:sz w:val="20"/>
+          <w:szCs w:val="20"/>
+          <w:lang w:val="en-US"/>
+        </w:rPr>
+        <w:t xml:space="preserve"> command since it haven’t been necessary, but it is </w:t>
       </w:r>
       <w:proofErr w:type="gramStart"/>
       <w:r>
@@ -4968,7 +5327,7 @@
           <w:szCs w:val="20"/>
           <w:lang w:val="en-US"/>
         </w:rPr>
-        <w:t>AWS::</w:t>
+        <w:t>really important</w:t>
       </w:r>
       <w:proofErr w:type="gramEnd"/>
       <w:r>
@@ -4977,16 +5336,46 @@
           <w:szCs w:val="20"/>
           <w:lang w:val="en-US"/>
         </w:rPr>
-        <w:t>Logs::</w:t>
+        <w:t xml:space="preserve"> when working with external packages usually specified with the </w:t>
+      </w:r>
+      <w:r>
+        <w:rPr>
+          <w:b/>
+          <w:bCs/>
+          <w:sz w:val="20"/>
+          <w:szCs w:val="20"/>
+          <w:lang w:val="en-US"/>
+        </w:rPr>
+        <w:t xml:space="preserve">requirements.txt </w:t>
+      </w:r>
+      <w:r>
+        <w:rPr>
+          <w:sz w:val="20"/>
+          <w:szCs w:val="20"/>
+          <w:lang w:val="en-US"/>
+        </w:rPr>
+        <w:t>and</w:t>
+      </w:r>
+      <w:r>
+        <w:rPr>
+          <w:b/>
+          <w:bCs/>
+          <w:sz w:val="20"/>
+          <w:szCs w:val="20"/>
+          <w:lang w:val="en-US"/>
+        </w:rPr>
+        <w:t xml:space="preserve"> </w:t>
       </w:r>
       <w:proofErr w:type="spellStart"/>
       <w:r>
         <w:rPr>
-          <w:sz w:val="20"/>
-          <w:szCs w:val="20"/>
-          <w:lang w:val="en-US"/>
-        </w:rPr>
-        <w:t>LogGroupName</w:t>
+          <w:b/>
+          <w:bCs/>
+          <w:sz w:val="20"/>
+          <w:szCs w:val="20"/>
+          <w:lang w:val="en-US"/>
+        </w:rPr>
+        <w:t>package.json</w:t>
       </w:r>
       <w:proofErr w:type="spellEnd"/>
       <w:r>
@@ -4995,7 +5384,25 @@
           <w:szCs w:val="20"/>
           <w:lang w:val="en-US"/>
         </w:rPr>
-        <w:t xml:space="preserve"> resource and link it to the API resource (Destination: !</w:t>
+        <w:t xml:space="preserve"> files.</w:t>
+      </w:r>
+    </w:p>
+    <w:p>
+      <w:pPr>
+        <w:jc w:val="both"/>
+        <w:rPr>
+          <w:sz w:val="20"/>
+          <w:szCs w:val="20"/>
+          <w:lang w:val="en-US"/>
+        </w:rPr>
+      </w:pPr>
+      <w:r>
+        <w:rPr>
+          <w:sz w:val="20"/>
+          <w:szCs w:val="20"/>
+          <w:lang w:val="en-US"/>
+        </w:rPr>
+        <w:t xml:space="preserve">Ill cover the different </w:t>
       </w:r>
       <w:proofErr w:type="spellStart"/>
       <w:r>
@@ -5004,7 +5411,7 @@
           <w:szCs w:val="20"/>
           <w:lang w:val="en-US"/>
         </w:rPr>
-        <w:t>GetAtt</w:t>
+        <w:t>sam</w:t>
       </w:r>
       <w:proofErr w:type="spellEnd"/>
       <w:r>
@@ -5013,217 +5420,62 @@
           <w:szCs w:val="20"/>
           <w:lang w:val="en-US"/>
         </w:rPr>
+        <w:t xml:space="preserve"> commands and the correct way to create and deploy an app in the complementary guides folder.</w:t>
+      </w:r>
+    </w:p>
+    <w:p>
+      <w:pPr>
+        <w:spacing w:after="0"/>
+        <w:jc w:val="both"/>
+        <w:rPr>
+          <w:color w:val="FFFFFF" w:themeColor="background1"/>
+          <w:sz w:val="24"/>
+          <w:szCs w:val="24"/>
+          <w:lang w:val="en-US"/>
+        </w:rPr>
+      </w:pPr>
+      <w:r>
+        <w:rPr>
+          <w:color w:val="FFFFFF" w:themeColor="background1"/>
+          <w:sz w:val="24"/>
+          <w:szCs w:val="24"/>
+          <w:highlight w:val="darkBlue"/>
+          <w:lang w:val="en-US"/>
+        </w:rPr>
+        <w:t>Body Validators (models)</w:t>
+      </w:r>
+      <w:r>
+        <w:rPr>
+          <w:color w:val="FFFFFF" w:themeColor="background1"/>
+          <w:sz w:val="24"/>
+          <w:szCs w:val="24"/>
+          <w:highlight w:val="darkBlue"/>
+          <w:lang w:val="en-US"/>
+        </w:rPr>
+        <w:t xml:space="preserve">                                                                                                                      //</w:t>
+      </w:r>
+      <w:r>
+        <w:rPr>
+          <w:color w:val="FFFFFF" w:themeColor="background1"/>
+          <w:sz w:val="24"/>
+          <w:szCs w:val="24"/>
+          <w:lang w:val="en-US"/>
+        </w:rPr>
         <w:t xml:space="preserve"> </w:t>
       </w:r>
-      <w:proofErr w:type="spellStart"/>
-      <w:r>
-        <w:rPr>
-          <w:sz w:val="20"/>
-          <w:szCs w:val="20"/>
-          <w:lang w:val="en-US"/>
-        </w:rPr>
-        <w:t>LogGroupApi.Arn</w:t>
-      </w:r>
-      <w:proofErr w:type="spellEnd"/>
-      <w:r>
-        <w:rPr>
-          <w:sz w:val="20"/>
-          <w:szCs w:val="20"/>
-          <w:lang w:val="en-US"/>
-        </w:rPr>
-        <w:t>)</w:t>
-      </w:r>
-      <w:r>
-        <w:rPr>
-          <w:sz w:val="20"/>
-          <w:szCs w:val="20"/>
-          <w:lang w:val="en-US"/>
-        </w:rPr>
-        <w:t xml:space="preserve"> . A log Group is just a container of multiple log streams (which is just like a chinned event of logs)  and Api Gateway will use the </w:t>
-      </w:r>
-      <w:proofErr w:type="spellStart"/>
-      <w:r>
-        <w:rPr>
-          <w:sz w:val="20"/>
-          <w:szCs w:val="20"/>
-          <w:lang w:val="en-US"/>
-        </w:rPr>
-        <w:t>logGroup</w:t>
-      </w:r>
-      <w:proofErr w:type="spellEnd"/>
-      <w:r>
-        <w:rPr>
-          <w:sz w:val="20"/>
-          <w:szCs w:val="20"/>
-          <w:lang w:val="en-US"/>
-        </w:rPr>
-        <w:t xml:space="preserve"> to push the events, like request and responses, I found this very useful to debug while doing this demonstration since some s3 actions needs xml request instead of the common application/</w:t>
-      </w:r>
-      <w:proofErr w:type="spellStart"/>
-      <w:r>
-        <w:rPr>
-          <w:sz w:val="20"/>
-          <w:szCs w:val="20"/>
-          <w:lang w:val="en-US"/>
-        </w:rPr>
-        <w:t>json</w:t>
-      </w:r>
-      <w:proofErr w:type="spellEnd"/>
-      <w:r>
-        <w:rPr>
-          <w:sz w:val="20"/>
-          <w:szCs w:val="20"/>
-          <w:lang w:val="en-US"/>
-        </w:rPr>
-        <w:t xml:space="preserve"> content type for request, since I didn’t have that much experience with application/xml this was very helpful.</w:t>
-      </w:r>
-    </w:p>
-    <w:p>
-      <w:pPr>
-        <w:spacing w:after="0"/>
-        <w:jc w:val="both"/>
-        <w:rPr>
-          <w:sz w:val="20"/>
-          <w:szCs w:val="20"/>
-          <w:lang w:val="en-US"/>
-        </w:rPr>
-      </w:pPr>
-    </w:p>
-    <w:p>
-      <w:pPr>
-        <w:spacing w:after="0"/>
-        <w:jc w:val="both"/>
-        <w:rPr>
-          <w:b/>
-          <w:bCs/>
-          <w:sz w:val="20"/>
-          <w:szCs w:val="20"/>
-          <w:lang w:val="en-US"/>
-        </w:rPr>
-      </w:pPr>
-      <w:r>
-        <w:rPr>
-          <w:b/>
-          <w:bCs/>
-          <w:sz w:val="20"/>
-          <w:szCs w:val="20"/>
-          <w:lang w:val="en-US"/>
-        </w:rPr>
-        <w:t>Note: Logging works by at the deployment stage level not at the full API level.</w:t>
-      </w:r>
-    </w:p>
-    <w:p>
-      <w:pPr>
-        <w:spacing w:after="0"/>
-        <w:jc w:val="both"/>
-        <w:rPr>
-          <w:b/>
-          <w:bCs/>
-          <w:sz w:val="20"/>
-          <w:szCs w:val="20"/>
-          <w:lang w:val="en-US"/>
-        </w:rPr>
-      </w:pPr>
-      <w:r>
-        <w:rPr>
-          <w:b/>
-          <w:bCs/>
-          <w:sz w:val="20"/>
-          <w:szCs w:val="20"/>
-          <w:lang w:val="en-US"/>
-        </w:rPr>
-        <w:t>Note: While doing this demo I also found the AWS console very helpful while trying to figure out how some features works, so I had 3 stages one which is like a checkpoint (All that is there always works) another one which is to develop using CFN/SAM which could work partially and another one which is to manually make changes in the console (avoiding drifting at least in the main stages however a better way could have been having a separate api in which I don’t really care about drifting or a full manually created API)</w:t>
-      </w:r>
-      <w:r>
-        <w:rPr>
-          <w:b/>
-          <w:bCs/>
-          <w:sz w:val="20"/>
-          <w:szCs w:val="20"/>
-          <w:lang w:val="en-US"/>
-        </w:rPr>
-        <w:t xml:space="preserve"> this manual changes were useful since I can export the API swagger definition in </w:t>
-      </w:r>
-      <w:r>
-        <w:rPr>
-          <w:b/>
-          <w:bCs/>
-          <w:sz w:val="20"/>
-          <w:szCs w:val="20"/>
-          <w:lang w:val="en-US"/>
-        </w:rPr>
-        <w:t>YAML</w:t>
-      </w:r>
-      <w:r>
-        <w:rPr>
-          <w:b/>
-          <w:bCs/>
-          <w:sz w:val="20"/>
-          <w:szCs w:val="20"/>
-          <w:lang w:val="en-US"/>
-        </w:rPr>
-        <w:t xml:space="preserve"> format and then see what is the actual code representation of the configured settings within the console.</w:t>
-      </w:r>
-    </w:p>
-    <w:p>
-      <w:pPr>
-        <w:spacing w:after="0"/>
-        <w:jc w:val="both"/>
-        <w:rPr>
-          <w:b/>
-          <w:bCs/>
-          <w:sz w:val="20"/>
-          <w:szCs w:val="20"/>
-          <w:lang w:val="en-US"/>
-        </w:rPr>
-      </w:pPr>
-    </w:p>
-    <w:p>
-      <w:pPr>
-        <w:spacing w:after="0"/>
-        <w:jc w:val="both"/>
-        <w:rPr>
-          <w:b/>
-          <w:bCs/>
-          <w:sz w:val="20"/>
-          <w:szCs w:val="20"/>
-          <w:lang w:val="en-US"/>
-        </w:rPr>
-      </w:pPr>
-      <w:r>
-        <w:rPr>
-          <w:b/>
-          <w:bCs/>
-          <w:sz w:val="20"/>
-          <w:szCs w:val="20"/>
-          <w:lang w:val="en-US"/>
-        </w:rPr>
-        <w:t xml:space="preserve">This is way faster since exploring and messing around with settings in the </w:t>
-      </w:r>
-      <w:r>
-        <w:rPr>
-          <w:b/>
-          <w:bCs/>
-          <w:sz w:val="20"/>
-          <w:szCs w:val="20"/>
-          <w:lang w:val="en-US"/>
-        </w:rPr>
-        <w:t>YAML</w:t>
-      </w:r>
-      <w:r>
-        <w:rPr>
-          <w:b/>
-          <w:bCs/>
-          <w:sz w:val="20"/>
-          <w:szCs w:val="20"/>
-          <w:lang w:val="en-US"/>
-        </w:rPr>
-        <w:t xml:space="preserve"> file implicates a higher learning curve as well as slower deployment (SLOWER ONLY IF ERRORS ARE HAPPENING CONSTANTLY OTHERWISE CFN/SAM are way faster to deploy)</w:t>
-      </w:r>
-    </w:p>
-    <w:p>
-      <w:pPr>
-        <w:spacing w:after="0"/>
+    </w:p>
+    <w:p>
+      <w:pPr>
+        <w:jc w:val="both"/>
+        <w:rPr>
+          <w:sz w:val="20"/>
+          <w:szCs w:val="20"/>
+          <w:lang w:val="en-US"/>
+        </w:rPr>
+      </w:pPr>
+    </w:p>
+    <w:p>
+      <w:pPr>
         <w:jc w:val="both"/>
         <w:rPr>
           <w:b/>
@@ -5289,7 +5541,6 @@
           <w:szCs w:val="20"/>
           <w:lang w:val="en-US"/>
         </w:rPr>
-        <w:lastRenderedPageBreak/>
         <w:t>We will be using async/await syntax and the moment library just to get familiar with the use of external packages within the Serverless lambda architecture.</w:t>
       </w:r>
     </w:p>
@@ -5753,6 +6004,7 @@
           <w:szCs w:val="20"/>
           <w:lang w:val="en-US"/>
         </w:rPr>
+        <w:lastRenderedPageBreak/>
         <w:t>-</w:t>
       </w:r>
       <w:proofErr w:type="spellStart"/>
@@ -6117,450 +6369,450 @@
           <w:szCs w:val="20"/>
           <w:lang w:val="en-US"/>
         </w:rPr>
+        <w:t>sam</w:t>
+      </w:r>
+      <w:proofErr w:type="spellEnd"/>
+      <w:r>
+        <w:rPr>
+          <w:b/>
+          <w:bCs/>
+          <w:sz w:val="20"/>
+          <w:szCs w:val="20"/>
+          <w:lang w:val="en-US"/>
+        </w:rPr>
+        <w:t xml:space="preserve"> local start-api --debug or </w:t>
+      </w:r>
+      <w:proofErr w:type="spellStart"/>
+      <w:r>
+        <w:rPr>
+          <w:b/>
+          <w:bCs/>
+          <w:sz w:val="20"/>
+          <w:szCs w:val="20"/>
+          <w:lang w:val="en-US"/>
+        </w:rPr>
+        <w:t>sam</w:t>
+      </w:r>
+      <w:proofErr w:type="spellEnd"/>
+      <w:r>
+        <w:rPr>
+          <w:b/>
+          <w:bCs/>
+          <w:sz w:val="20"/>
+          <w:szCs w:val="20"/>
+          <w:lang w:val="en-US"/>
+        </w:rPr>
+        <w:t xml:space="preserve"> local start-api</w:t>
+      </w:r>
+    </w:p>
+    <w:p>
+      <w:pPr>
+        <w:jc w:val="both"/>
+        <w:rPr>
+          <w:color w:val="FF0000"/>
+          <w:sz w:val="20"/>
+          <w:szCs w:val="20"/>
+          <w:lang w:val="en-US"/>
+        </w:rPr>
+      </w:pPr>
+      <w:r>
+        <w:rPr>
+          <w:color w:val="FF0000"/>
+          <w:sz w:val="20"/>
+          <w:szCs w:val="20"/>
+          <w:lang w:val="en-US"/>
+        </w:rPr>
+        <w:t xml:space="preserve">IMPORTANT: Remember that SAM local testing/emulator is oriented towards lambda integration type so </w:t>
+      </w:r>
+      <w:r>
+        <w:rPr>
+          <w:color w:val="FF0000"/>
+          <w:sz w:val="20"/>
+          <w:szCs w:val="20"/>
+          <w:lang w:val="en-US"/>
+        </w:rPr>
+        <w:t>to</w:t>
+      </w:r>
+      <w:r>
+        <w:rPr>
+          <w:color w:val="FF0000"/>
+          <w:sz w:val="20"/>
+          <w:szCs w:val="20"/>
+          <w:lang w:val="en-US"/>
+        </w:rPr>
+        <w:t xml:space="preserve"> test everything I did it would be better to just deploy the stack and test it over the internet.</w:t>
+      </w:r>
+    </w:p>
+    <w:p>
+      <w:pPr>
+        <w:jc w:val="both"/>
+        <w:rPr>
+          <w:sz w:val="20"/>
+          <w:szCs w:val="20"/>
+          <w:lang w:val="en-US"/>
+        </w:rPr>
+      </w:pPr>
+      <w:r>
+        <w:rPr>
+          <w:sz w:val="20"/>
+          <w:szCs w:val="20"/>
+          <w:lang w:val="en-US"/>
+        </w:rPr>
+        <w:t xml:space="preserve">After you run the command, </w:t>
+      </w:r>
+      <w:r>
+        <w:rPr>
+          <w:sz w:val="20"/>
+          <w:szCs w:val="20"/>
+          <w:lang w:val="en-US"/>
+        </w:rPr>
+        <w:t>it</w:t>
+      </w:r>
+      <w:r>
+        <w:rPr>
+          <w:sz w:val="20"/>
+          <w:szCs w:val="20"/>
+          <w:lang w:val="en-US"/>
+        </w:rPr>
+        <w:t xml:space="preserve"> will give you an Ip with a port, use postman to test the path which is used to call our function:</w:t>
+      </w:r>
+    </w:p>
+    <w:p>
+      <w:pPr>
+        <w:jc w:val="both"/>
+        <w:rPr>
+          <w:sz w:val="20"/>
+          <w:szCs w:val="20"/>
+          <w:lang w:val="en-US"/>
+        </w:rPr>
+      </w:pPr>
+      <w:r>
+        <w:rPr>
+          <w:sz w:val="20"/>
+          <w:szCs w:val="20"/>
+          <w:lang w:val="en-US"/>
+        </w:rPr>
+        <w:t xml:space="preserve">Example (this path is specified in the </w:t>
+      </w:r>
+      <w:proofErr w:type="spellStart"/>
+      <w:r>
+        <w:rPr>
+          <w:sz w:val="20"/>
+          <w:szCs w:val="20"/>
+          <w:lang w:val="en-US"/>
+        </w:rPr>
+        <w:t>template.yaml</w:t>
+      </w:r>
+      <w:proofErr w:type="spellEnd"/>
+      <w:r>
+        <w:rPr>
+          <w:sz w:val="20"/>
+          <w:szCs w:val="20"/>
+          <w:lang w:val="en-US"/>
+        </w:rPr>
+        <w:t xml:space="preserve"> file within the definition of our resources):</w:t>
+      </w:r>
+    </w:p>
+    <w:p>
+      <w:pPr>
+        <w:jc w:val="both"/>
+        <w:rPr>
+          <w:b/>
+          <w:bCs/>
+          <w:sz w:val="20"/>
+          <w:szCs w:val="20"/>
+          <w:lang w:val="en-US"/>
+        </w:rPr>
+      </w:pPr>
+      <w:r>
+        <w:rPr>
+          <w:b/>
+          <w:bCs/>
+          <w:sz w:val="20"/>
+          <w:szCs w:val="20"/>
+          <w:lang w:val="en-US"/>
+        </w:rPr>
+        <w:t>Running on http://127.0.0.1:3000/helloMulti/{name}</w:t>
+      </w:r>
+    </w:p>
+    <w:p>
+      <w:pPr>
+        <w:jc w:val="both"/>
+        <w:rPr>
+          <w:b/>
+          <w:bCs/>
+          <w:sz w:val="20"/>
+          <w:szCs w:val="20"/>
+          <w:lang w:val="en-US"/>
+        </w:rPr>
+      </w:pPr>
+      <w:r>
+        <w:rPr>
+          <w:b/>
+          <w:bCs/>
+          <w:sz w:val="20"/>
+          <w:szCs w:val="20"/>
+          <w:lang w:val="en-US"/>
+        </w:rPr>
+        <w:t>Note: Within the repo there is a folder called postman which will contain an exported JSON of the collections used for each demo, you can import it into your postman if you want, remember to create an environment for the collection and create the variable host within it with the value that SAM gave you in the previous step (http://127.0.0.1:3000/</w:t>
+      </w:r>
+      <w:r>
+        <w:rPr>
+          <w:b/>
+          <w:bCs/>
+          <w:sz w:val="20"/>
+          <w:szCs w:val="20"/>
+          <w:lang w:val="en-US"/>
+        </w:rPr>
+        <w:t>{resource}</w:t>
+      </w:r>
+      <w:r>
+        <w:rPr>
+          <w:b/>
+          <w:bCs/>
+          <w:sz w:val="20"/>
+          <w:szCs w:val="20"/>
+          <w:lang w:val="en-US"/>
+        </w:rPr>
+        <w:t>)</w:t>
+      </w:r>
+    </w:p>
+    <w:p>
+      <w:pPr>
+        <w:jc w:val="both"/>
+        <w:rPr>
+          <w:b/>
+          <w:bCs/>
+          <w:sz w:val="20"/>
+          <w:szCs w:val="20"/>
+          <w:lang w:val="en-US"/>
+        </w:rPr>
+      </w:pPr>
+      <w:r>
+        <w:rPr>
+          <w:b/>
+          <w:bCs/>
+          <w:sz w:val="20"/>
+          <w:szCs w:val="20"/>
+          <w:lang w:val="en-US"/>
+        </w:rPr>
+        <w:t xml:space="preserve">3-sam package  --template-file </w:t>
+      </w:r>
+      <w:proofErr w:type="spellStart"/>
+      <w:r>
+        <w:rPr>
+          <w:b/>
+          <w:bCs/>
+          <w:sz w:val="20"/>
+          <w:szCs w:val="20"/>
+          <w:lang w:val="en-US"/>
+        </w:rPr>
+        <w:t>template.yaml</w:t>
+      </w:r>
+      <w:proofErr w:type="spellEnd"/>
+      <w:r>
+        <w:rPr>
+          <w:b/>
+          <w:bCs/>
+          <w:sz w:val="20"/>
+          <w:szCs w:val="20"/>
+          <w:lang w:val="en-US"/>
+        </w:rPr>
+        <w:t xml:space="preserve"> --output-template-file </w:t>
+      </w:r>
+      <w:proofErr w:type="spellStart"/>
+      <w:r>
+        <w:rPr>
+          <w:b/>
+          <w:bCs/>
+          <w:sz w:val="20"/>
+          <w:szCs w:val="20"/>
+          <w:lang w:val="en-US"/>
+        </w:rPr>
+        <w:t>sam.yaml</w:t>
+      </w:r>
+      <w:proofErr w:type="spellEnd"/>
+      <w:r>
+        <w:rPr>
+          <w:b/>
+          <w:bCs/>
+          <w:sz w:val="20"/>
+          <w:szCs w:val="20"/>
+          <w:lang w:val="en-US"/>
+        </w:rPr>
+        <w:t xml:space="preserve"> --s3-bucket &lt;bucket-name&gt;</w:t>
+      </w:r>
+    </w:p>
+    <w:p>
+      <w:pPr>
+        <w:jc w:val="both"/>
+        <w:rPr>
+          <w:b/>
+          <w:bCs/>
+          <w:sz w:val="20"/>
+          <w:szCs w:val="20"/>
+          <w:lang w:val="en-US"/>
+        </w:rPr>
+      </w:pPr>
+      <w:r>
+        <w:rPr>
+          <w:b/>
+          <w:bCs/>
+          <w:sz w:val="20"/>
+          <w:szCs w:val="20"/>
+          <w:lang w:val="en-US"/>
+        </w:rPr>
+        <w:t>Note: the --s3-bucket flag should only be used if you want to specify a bucket in line otherwise it will pick the one in the samconfig.toml file, if neither the inline command nor the toml file define a bucket then a default bucket will be created automatically. (This bucket is used to store some necessary files for CFN to work)</w:t>
+      </w:r>
+    </w:p>
+    <w:p>
+      <w:pPr>
+        <w:jc w:val="both"/>
+        <w:rPr>
+          <w:sz w:val="20"/>
+          <w:szCs w:val="20"/>
+          <w:lang w:val="en-US"/>
+        </w:rPr>
+      </w:pPr>
+      <w:r>
+        <w:rPr>
+          <w:sz w:val="20"/>
+          <w:szCs w:val="20"/>
+          <w:lang w:val="en-US"/>
+        </w:rPr>
+        <w:t xml:space="preserve">This command will transform your </w:t>
+      </w:r>
+      <w:proofErr w:type="spellStart"/>
+      <w:r>
+        <w:rPr>
+          <w:sz w:val="20"/>
+          <w:szCs w:val="20"/>
+          <w:lang w:val="en-US"/>
+        </w:rPr>
+        <w:t>template.yaml</w:t>
+      </w:r>
+      <w:proofErr w:type="spellEnd"/>
+      <w:r>
+        <w:rPr>
+          <w:sz w:val="20"/>
+          <w:szCs w:val="20"/>
+          <w:lang w:val="en-US"/>
+        </w:rPr>
+        <w:t xml:space="preserve"> file to another SAM </w:t>
+      </w:r>
+      <w:proofErr w:type="spellStart"/>
+      <w:r>
+        <w:rPr>
+          <w:sz w:val="20"/>
+          <w:szCs w:val="20"/>
+          <w:lang w:val="en-US"/>
+        </w:rPr>
+        <w:t>yaml</w:t>
+      </w:r>
+      <w:proofErr w:type="spellEnd"/>
+      <w:r>
+        <w:rPr>
+          <w:sz w:val="20"/>
+          <w:szCs w:val="20"/>
+          <w:lang w:val="en-US"/>
+        </w:rPr>
+        <w:t xml:space="preserve"> file which will have some variables resolved like the implicit resources or the URI of the function code that will no longer be on our local computer but an s3 bucket which you must create before running this command (I will explain all the details about SAM in the SAM guide)</w:t>
+      </w:r>
+    </w:p>
+    <w:p>
+      <w:pPr>
+        <w:jc w:val="both"/>
+        <w:rPr>
+          <w:b/>
+          <w:bCs/>
+          <w:sz w:val="20"/>
+          <w:szCs w:val="20"/>
+          <w:lang w:val="en-US"/>
+        </w:rPr>
+      </w:pPr>
+      <w:r>
+        <w:rPr>
+          <w:b/>
+          <w:bCs/>
+          <w:sz w:val="20"/>
+          <w:szCs w:val="20"/>
+          <w:lang w:val="en-US"/>
+        </w:rPr>
+        <w:t>4-To deploy the stack run the following command:</w:t>
+      </w:r>
+    </w:p>
+    <w:p>
+      <w:pPr>
+        <w:jc w:val="both"/>
+        <w:rPr>
+          <w:b/>
+          <w:bCs/>
+          <w:sz w:val="20"/>
+          <w:szCs w:val="20"/>
+          <w:lang w:val="en-US"/>
+        </w:rPr>
+      </w:pPr>
+      <w:proofErr w:type="spellStart"/>
+      <w:r>
+        <w:rPr>
+          <w:b/>
+          <w:bCs/>
+          <w:sz w:val="20"/>
+          <w:szCs w:val="20"/>
+          <w:lang w:val="en-US"/>
+        </w:rPr>
+        <w:t>sam</w:t>
+      </w:r>
+      <w:proofErr w:type="spellEnd"/>
+      <w:r>
+        <w:rPr>
+          <w:b/>
+          <w:bCs/>
+          <w:sz w:val="20"/>
+          <w:szCs w:val="20"/>
+          <w:lang w:val="en-US"/>
+        </w:rPr>
+        <w:t xml:space="preserve"> deploy --template-file &lt;the file created on step 3&gt; --stack-name &lt;YOUR STACK NAME&gt;</w:t>
+      </w:r>
+    </w:p>
+    <w:p>
+      <w:pPr>
+        <w:jc w:val="both"/>
+        <w:rPr>
+          <w:b/>
+          <w:bCs/>
+          <w:sz w:val="20"/>
+          <w:szCs w:val="20"/>
+          <w:lang w:val="en-US"/>
+        </w:rPr>
+      </w:pPr>
+      <w:r>
+        <w:rPr>
+          <w:b/>
+          <w:bCs/>
+          <w:sz w:val="20"/>
+          <w:szCs w:val="20"/>
+          <w:lang w:val="en-US"/>
+        </w:rPr>
+        <w:t xml:space="preserve">5-Once you run the command </w:t>
+      </w:r>
+    </w:p>
+    <w:p>
+      <w:pPr>
+        <w:jc w:val="both"/>
+        <w:rPr>
+          <w:sz w:val="20"/>
+          <w:szCs w:val="20"/>
+          <w:lang w:val="en-US"/>
+        </w:rPr>
+      </w:pPr>
+      <w:r>
+        <w:rPr>
+          <w:sz w:val="20"/>
+          <w:szCs w:val="20"/>
+          <w:lang w:val="en-US"/>
+        </w:rPr>
         <w:lastRenderedPageBreak/>
-        <w:t>sam</w:t>
-      </w:r>
-      <w:proofErr w:type="spellEnd"/>
-      <w:r>
-        <w:rPr>
-          <w:b/>
-          <w:bCs/>
-          <w:sz w:val="20"/>
-          <w:szCs w:val="20"/>
-          <w:lang w:val="en-US"/>
-        </w:rPr>
-        <w:t xml:space="preserve"> local start-api --debug or </w:t>
-      </w:r>
-      <w:proofErr w:type="spellStart"/>
-      <w:r>
-        <w:rPr>
-          <w:b/>
-          <w:bCs/>
-          <w:sz w:val="20"/>
-          <w:szCs w:val="20"/>
-          <w:lang w:val="en-US"/>
-        </w:rPr>
-        <w:t>sam</w:t>
-      </w:r>
-      <w:proofErr w:type="spellEnd"/>
-      <w:r>
-        <w:rPr>
-          <w:b/>
-          <w:bCs/>
-          <w:sz w:val="20"/>
-          <w:szCs w:val="20"/>
-          <w:lang w:val="en-US"/>
-        </w:rPr>
-        <w:t xml:space="preserve"> local start-api</w:t>
-      </w:r>
-    </w:p>
-    <w:p>
-      <w:pPr>
-        <w:jc w:val="both"/>
-        <w:rPr>
-          <w:color w:val="FF0000"/>
-          <w:sz w:val="20"/>
-          <w:szCs w:val="20"/>
-          <w:lang w:val="en-US"/>
-        </w:rPr>
-      </w:pPr>
-      <w:r>
-        <w:rPr>
-          <w:color w:val="FF0000"/>
-          <w:sz w:val="20"/>
-          <w:szCs w:val="20"/>
-          <w:lang w:val="en-US"/>
-        </w:rPr>
-        <w:t xml:space="preserve">IMPORTANT: Remember that SAM local testing/emulator is oriented towards lambda integration type so </w:t>
-      </w:r>
-      <w:r>
-        <w:rPr>
-          <w:color w:val="FF0000"/>
-          <w:sz w:val="20"/>
-          <w:szCs w:val="20"/>
-          <w:lang w:val="en-US"/>
-        </w:rPr>
-        <w:t>to</w:t>
-      </w:r>
-      <w:r>
-        <w:rPr>
-          <w:color w:val="FF0000"/>
-          <w:sz w:val="20"/>
-          <w:szCs w:val="20"/>
-          <w:lang w:val="en-US"/>
-        </w:rPr>
-        <w:t xml:space="preserve"> test everything I did it would be better to just deploy the stack and test it over the internet.</w:t>
-      </w:r>
-    </w:p>
-    <w:p>
-      <w:pPr>
-        <w:jc w:val="both"/>
-        <w:rPr>
-          <w:sz w:val="20"/>
-          <w:szCs w:val="20"/>
-          <w:lang w:val="en-US"/>
-        </w:rPr>
-      </w:pPr>
-      <w:r>
-        <w:rPr>
-          <w:sz w:val="20"/>
-          <w:szCs w:val="20"/>
-          <w:lang w:val="en-US"/>
-        </w:rPr>
-        <w:t xml:space="preserve">After you run the command, </w:t>
-      </w:r>
-      <w:r>
-        <w:rPr>
-          <w:sz w:val="20"/>
-          <w:szCs w:val="20"/>
-          <w:lang w:val="en-US"/>
-        </w:rPr>
-        <w:t>it</w:t>
-      </w:r>
-      <w:r>
-        <w:rPr>
-          <w:sz w:val="20"/>
-          <w:szCs w:val="20"/>
-          <w:lang w:val="en-US"/>
-        </w:rPr>
-        <w:t xml:space="preserve"> will give you an Ip with a port, use postman to test the path which is used to call our function:</w:t>
-      </w:r>
-    </w:p>
-    <w:p>
-      <w:pPr>
-        <w:jc w:val="both"/>
-        <w:rPr>
-          <w:sz w:val="20"/>
-          <w:szCs w:val="20"/>
-          <w:lang w:val="en-US"/>
-        </w:rPr>
-      </w:pPr>
-      <w:r>
-        <w:rPr>
-          <w:sz w:val="20"/>
-          <w:szCs w:val="20"/>
-          <w:lang w:val="en-US"/>
-        </w:rPr>
-        <w:t xml:space="preserve">Example (this path is specified in the </w:t>
-      </w:r>
-      <w:proofErr w:type="spellStart"/>
-      <w:r>
-        <w:rPr>
-          <w:sz w:val="20"/>
-          <w:szCs w:val="20"/>
-          <w:lang w:val="en-US"/>
-        </w:rPr>
-        <w:t>template.yaml</w:t>
-      </w:r>
-      <w:proofErr w:type="spellEnd"/>
-      <w:r>
-        <w:rPr>
-          <w:sz w:val="20"/>
-          <w:szCs w:val="20"/>
-          <w:lang w:val="en-US"/>
-        </w:rPr>
-        <w:t xml:space="preserve"> file within the definition of our resources):</w:t>
-      </w:r>
-    </w:p>
-    <w:p>
-      <w:pPr>
-        <w:jc w:val="both"/>
-        <w:rPr>
-          <w:b/>
-          <w:bCs/>
-          <w:sz w:val="20"/>
-          <w:szCs w:val="20"/>
-          <w:lang w:val="en-US"/>
-        </w:rPr>
-      </w:pPr>
-      <w:r>
-        <w:rPr>
-          <w:b/>
-          <w:bCs/>
-          <w:sz w:val="20"/>
-          <w:szCs w:val="20"/>
-          <w:lang w:val="en-US"/>
-        </w:rPr>
-        <w:t>Running on http://127.0.0.1:3000/helloMulti/{name}</w:t>
-      </w:r>
-    </w:p>
-    <w:p>
-      <w:pPr>
-        <w:jc w:val="both"/>
-        <w:rPr>
-          <w:b/>
-          <w:bCs/>
-          <w:sz w:val="20"/>
-          <w:szCs w:val="20"/>
-          <w:lang w:val="en-US"/>
-        </w:rPr>
-      </w:pPr>
-      <w:r>
-        <w:rPr>
-          <w:b/>
-          <w:bCs/>
-          <w:sz w:val="20"/>
-          <w:szCs w:val="20"/>
-          <w:lang w:val="en-US"/>
-        </w:rPr>
-        <w:t>Note: Within the repo there is a folder called postman which will contain an exported JSON of the collections used for each demo, you can import it into your postman if you want, remember to create an environment for the collection and create the variable host within it with the value that SAM gave you in the previous step (http://127.0.0.1:3000/</w:t>
-      </w:r>
-      <w:r>
-        <w:rPr>
-          <w:b/>
-          <w:bCs/>
-          <w:sz w:val="20"/>
-          <w:szCs w:val="20"/>
-          <w:lang w:val="en-US"/>
-        </w:rPr>
-        <w:t>{resource}</w:t>
-      </w:r>
-      <w:r>
-        <w:rPr>
-          <w:b/>
-          <w:bCs/>
-          <w:sz w:val="20"/>
-          <w:szCs w:val="20"/>
-          <w:lang w:val="en-US"/>
-        </w:rPr>
-        <w:t>)</w:t>
-      </w:r>
-    </w:p>
-    <w:p>
-      <w:pPr>
-        <w:jc w:val="both"/>
-        <w:rPr>
-          <w:b/>
-          <w:bCs/>
-          <w:sz w:val="20"/>
-          <w:szCs w:val="20"/>
-          <w:lang w:val="en-US"/>
-        </w:rPr>
-      </w:pPr>
-      <w:r>
-        <w:rPr>
-          <w:b/>
-          <w:bCs/>
-          <w:sz w:val="20"/>
-          <w:szCs w:val="20"/>
-          <w:lang w:val="en-US"/>
-        </w:rPr>
-        <w:t xml:space="preserve">3-sam package  --template-file </w:t>
-      </w:r>
-      <w:proofErr w:type="spellStart"/>
-      <w:r>
-        <w:rPr>
-          <w:b/>
-          <w:bCs/>
-          <w:sz w:val="20"/>
-          <w:szCs w:val="20"/>
-          <w:lang w:val="en-US"/>
-        </w:rPr>
-        <w:t>template.yaml</w:t>
-      </w:r>
-      <w:proofErr w:type="spellEnd"/>
-      <w:r>
-        <w:rPr>
-          <w:b/>
-          <w:bCs/>
-          <w:sz w:val="20"/>
-          <w:szCs w:val="20"/>
-          <w:lang w:val="en-US"/>
-        </w:rPr>
-        <w:t xml:space="preserve"> --output-template-file </w:t>
-      </w:r>
-      <w:proofErr w:type="spellStart"/>
-      <w:r>
-        <w:rPr>
-          <w:b/>
-          <w:bCs/>
-          <w:sz w:val="20"/>
-          <w:szCs w:val="20"/>
-          <w:lang w:val="en-US"/>
-        </w:rPr>
-        <w:t>sam.yaml</w:t>
-      </w:r>
-      <w:proofErr w:type="spellEnd"/>
-      <w:r>
-        <w:rPr>
-          <w:b/>
-          <w:bCs/>
-          <w:sz w:val="20"/>
-          <w:szCs w:val="20"/>
-          <w:lang w:val="en-US"/>
-        </w:rPr>
-        <w:t xml:space="preserve"> --s3-bucket &lt;bucket-name&gt;</w:t>
-      </w:r>
-    </w:p>
-    <w:p>
-      <w:pPr>
-        <w:jc w:val="both"/>
-        <w:rPr>
-          <w:b/>
-          <w:bCs/>
-          <w:sz w:val="20"/>
-          <w:szCs w:val="20"/>
-          <w:lang w:val="en-US"/>
-        </w:rPr>
-      </w:pPr>
-      <w:r>
-        <w:rPr>
-          <w:b/>
-          <w:bCs/>
-          <w:sz w:val="20"/>
-          <w:szCs w:val="20"/>
-          <w:lang w:val="en-US"/>
-        </w:rPr>
-        <w:t>Note: the --s3-bucket flag should only be used if you want to specify a bucket in line otherwise it will pick the one in the samconfig.toml file, if neither the inline command nor the toml file define a bucket then a default bucket will be created automatically. (This bucket is used to store some necessary files for CFN to work)</w:t>
-      </w:r>
-    </w:p>
-    <w:p>
-      <w:pPr>
-        <w:jc w:val="both"/>
-        <w:rPr>
-          <w:sz w:val="20"/>
-          <w:szCs w:val="20"/>
-          <w:lang w:val="en-US"/>
-        </w:rPr>
-      </w:pPr>
-      <w:r>
-        <w:rPr>
-          <w:sz w:val="20"/>
-          <w:szCs w:val="20"/>
-          <w:lang w:val="en-US"/>
-        </w:rPr>
-        <w:t xml:space="preserve">This command will transform your </w:t>
-      </w:r>
-      <w:proofErr w:type="spellStart"/>
-      <w:r>
-        <w:rPr>
-          <w:sz w:val="20"/>
-          <w:szCs w:val="20"/>
-          <w:lang w:val="en-US"/>
-        </w:rPr>
-        <w:t>template.yaml</w:t>
-      </w:r>
-      <w:proofErr w:type="spellEnd"/>
-      <w:r>
-        <w:rPr>
-          <w:sz w:val="20"/>
-          <w:szCs w:val="20"/>
-          <w:lang w:val="en-US"/>
-        </w:rPr>
-        <w:t xml:space="preserve"> file to another SAM </w:t>
-      </w:r>
-      <w:proofErr w:type="spellStart"/>
-      <w:r>
-        <w:rPr>
-          <w:sz w:val="20"/>
-          <w:szCs w:val="20"/>
-          <w:lang w:val="en-US"/>
-        </w:rPr>
-        <w:t>yaml</w:t>
-      </w:r>
-      <w:proofErr w:type="spellEnd"/>
-      <w:r>
-        <w:rPr>
-          <w:sz w:val="20"/>
-          <w:szCs w:val="20"/>
-          <w:lang w:val="en-US"/>
-        </w:rPr>
-        <w:t xml:space="preserve"> file which will have some variables resolved like the implicit resources or the URI of the function code that will no longer be on our local computer but an s3 bucket which you must create before running this command (I will explain all the details about SAM in the SAM guide)</w:t>
-      </w:r>
-    </w:p>
-    <w:p>
-      <w:pPr>
-        <w:jc w:val="both"/>
-        <w:rPr>
-          <w:b/>
-          <w:bCs/>
-          <w:sz w:val="20"/>
-          <w:szCs w:val="20"/>
-          <w:lang w:val="en-US"/>
-        </w:rPr>
-      </w:pPr>
-      <w:r>
-        <w:rPr>
-          <w:b/>
-          <w:bCs/>
-          <w:sz w:val="20"/>
-          <w:szCs w:val="20"/>
-          <w:lang w:val="en-US"/>
-        </w:rPr>
-        <w:t>4-To deploy the stack run the following command:</w:t>
-      </w:r>
-    </w:p>
-    <w:p>
-      <w:pPr>
-        <w:jc w:val="both"/>
-        <w:rPr>
-          <w:b/>
-          <w:bCs/>
-          <w:sz w:val="20"/>
-          <w:szCs w:val="20"/>
-          <w:lang w:val="en-US"/>
-        </w:rPr>
-      </w:pPr>
-      <w:proofErr w:type="spellStart"/>
-      <w:r>
-        <w:rPr>
-          <w:b/>
-          <w:bCs/>
-          <w:sz w:val="20"/>
-          <w:szCs w:val="20"/>
-          <w:lang w:val="en-US"/>
-        </w:rPr>
-        <w:t>sam</w:t>
-      </w:r>
-      <w:proofErr w:type="spellEnd"/>
-      <w:r>
-        <w:rPr>
-          <w:b/>
-          <w:bCs/>
-          <w:sz w:val="20"/>
-          <w:szCs w:val="20"/>
-          <w:lang w:val="en-US"/>
-        </w:rPr>
-        <w:t xml:space="preserve"> deploy --template-file &lt;the file created on step 3&gt; --stack-name &lt;YOUR STACK NAME&gt;</w:t>
-      </w:r>
-    </w:p>
-    <w:p>
-      <w:pPr>
-        <w:jc w:val="both"/>
-        <w:rPr>
-          <w:b/>
-          <w:bCs/>
-          <w:sz w:val="20"/>
-          <w:szCs w:val="20"/>
-          <w:lang w:val="en-US"/>
-        </w:rPr>
-      </w:pPr>
-      <w:r>
-        <w:rPr>
-          <w:b/>
-          <w:bCs/>
-          <w:sz w:val="20"/>
-          <w:szCs w:val="20"/>
-          <w:lang w:val="en-US"/>
-        </w:rPr>
-        <w:t xml:space="preserve">5-Once you run the command </w:t>
-      </w:r>
-    </w:p>
-    <w:p>
-      <w:pPr>
-        <w:jc w:val="both"/>
-        <w:rPr>
-          <w:sz w:val="20"/>
-          <w:szCs w:val="20"/>
-          <w:lang w:val="en-US"/>
-        </w:rPr>
-      </w:pPr>
-      <w:r>
-        <w:rPr>
-          <w:sz w:val="20"/>
-          <w:szCs w:val="20"/>
-          <w:lang w:val="en-US"/>
-        </w:rPr>
         <w:t>Go and check CloudFormation console to see the status of the stack you are creating, alternatively you can see the outputs in the terminal. (Remember that CFN as well as the SAM frameworks offers useful tools for debugging)</w:t>
       </w:r>
     </w:p>

</xml_diff>

<commit_message>
cors body and mapping documented
</commit_message>
<xml_diff>
--- a/demos/ApiGatewayBasicsDemo/ApiGatewatBasicsSAM-Implicit/README2.docx
+++ b/demos/ApiGatewayBasicsDemo/ApiGatewatBasicsSAM-Implicit/README2.docx
@@ -5176,8 +5176,254 @@
           <w:highlight w:val="darkBlue"/>
           <w:lang w:val="en-US"/>
         </w:rPr>
-        <w:t>Python simple example</w:t>
-      </w:r>
+        <w:t>Python simple example                                                                                                                       //</w:t>
+      </w:r>
+      <w:r>
+        <w:rPr>
+          <w:color w:val="FFFFFF" w:themeColor="background1"/>
+          <w:sz w:val="24"/>
+          <w:szCs w:val="24"/>
+          <w:lang w:val="en-US"/>
+        </w:rPr>
+        <w:t xml:space="preserve"> </w:t>
+      </w:r>
+    </w:p>
+    <w:p>
+      <w:pPr>
+        <w:jc w:val="both"/>
+        <w:rPr>
+          <w:sz w:val="20"/>
+          <w:szCs w:val="20"/>
+          <w:lang w:val="en-US"/>
+        </w:rPr>
+      </w:pPr>
+      <w:r>
+        <w:rPr>
+          <w:sz w:val="20"/>
+          <w:szCs w:val="20"/>
+          <w:lang w:val="en-US"/>
+        </w:rPr>
+        <w:t xml:space="preserve">I have included a basic python hello world lambda function along with the API, this endpoint can be called from the </w:t>
+      </w:r>
+      <w:r>
+        <w:rPr>
+          <w:b/>
+          <w:bCs/>
+          <w:sz w:val="20"/>
+          <w:szCs w:val="20"/>
+          <w:lang w:val="en-US"/>
+        </w:rPr>
+        <w:t>/</w:t>
+      </w:r>
+      <w:proofErr w:type="spellStart"/>
+      <w:r>
+        <w:rPr>
+          <w:b/>
+          <w:bCs/>
+          <w:sz w:val="20"/>
+          <w:szCs w:val="20"/>
+          <w:lang w:val="en-US"/>
+        </w:rPr>
+        <w:t>pythonHW</w:t>
+      </w:r>
+      <w:proofErr w:type="spellEnd"/>
+      <w:r>
+        <w:rPr>
+          <w:sz w:val="20"/>
+          <w:szCs w:val="20"/>
+          <w:lang w:val="en-US"/>
+        </w:rPr>
+        <w:t xml:space="preserve"> endpoint, I did this to show how one benefit of this AWS service is that we can have different languages working together if needed since lambda is a completely </w:t>
+      </w:r>
+      <w:proofErr w:type="spellStart"/>
+      <w:r>
+        <w:rPr>
+          <w:sz w:val="20"/>
+          <w:szCs w:val="20"/>
+          <w:lang w:val="en-US"/>
+        </w:rPr>
+        <w:t>deacoplated</w:t>
+      </w:r>
+      <w:proofErr w:type="spellEnd"/>
+      <w:r>
+        <w:rPr>
+          <w:sz w:val="20"/>
+          <w:szCs w:val="20"/>
+          <w:lang w:val="en-US"/>
+        </w:rPr>
+        <w:t xml:space="preserve"> service from API gateway, this also gets even more relevant if working with state machines/step function which I will cover in </w:t>
+      </w:r>
+      <w:r>
+        <w:rPr>
+          <w:sz w:val="20"/>
+          <w:szCs w:val="20"/>
+          <w:lang w:val="en-US"/>
+        </w:rPr>
+        <w:lastRenderedPageBreak/>
+        <w:t>one of the complementary guides but in short a step function is nothing more than a bunch of lambda functions working together.</w:t>
+      </w:r>
+    </w:p>
+    <w:p>
+      <w:pPr>
+        <w:jc w:val="both"/>
+        <w:rPr>
+          <w:sz w:val="20"/>
+          <w:szCs w:val="20"/>
+          <w:lang w:val="en-US"/>
+        </w:rPr>
+      </w:pPr>
+      <w:r>
+        <w:rPr>
+          <w:sz w:val="20"/>
+          <w:szCs w:val="20"/>
+          <w:lang w:val="en-US"/>
+        </w:rPr>
+        <w:t xml:space="preserve">Note: we haven’t yet used the </w:t>
+      </w:r>
+      <w:proofErr w:type="spellStart"/>
+      <w:r>
+        <w:rPr>
+          <w:b/>
+          <w:bCs/>
+          <w:sz w:val="20"/>
+          <w:szCs w:val="20"/>
+          <w:lang w:val="en-US"/>
+        </w:rPr>
+        <w:t>sam</w:t>
+      </w:r>
+      <w:proofErr w:type="spellEnd"/>
+      <w:r>
+        <w:rPr>
+          <w:b/>
+          <w:bCs/>
+          <w:sz w:val="20"/>
+          <w:szCs w:val="20"/>
+          <w:lang w:val="en-US"/>
+        </w:rPr>
+        <w:t xml:space="preserve"> build</w:t>
+      </w:r>
+      <w:r>
+        <w:rPr>
+          <w:sz w:val="20"/>
+          <w:szCs w:val="20"/>
+          <w:lang w:val="en-US"/>
+        </w:rPr>
+        <w:t xml:space="preserve"> command since it haven’t been necessary, but it is </w:t>
+      </w:r>
+      <w:proofErr w:type="gramStart"/>
+      <w:r>
+        <w:rPr>
+          <w:sz w:val="20"/>
+          <w:szCs w:val="20"/>
+          <w:lang w:val="en-US"/>
+        </w:rPr>
+        <w:t>really important</w:t>
+      </w:r>
+      <w:proofErr w:type="gramEnd"/>
+      <w:r>
+        <w:rPr>
+          <w:sz w:val="20"/>
+          <w:szCs w:val="20"/>
+          <w:lang w:val="en-US"/>
+        </w:rPr>
+        <w:t xml:space="preserve"> when working with external packages usually specified with the </w:t>
+      </w:r>
+      <w:r>
+        <w:rPr>
+          <w:b/>
+          <w:bCs/>
+          <w:sz w:val="20"/>
+          <w:szCs w:val="20"/>
+          <w:lang w:val="en-US"/>
+        </w:rPr>
+        <w:t xml:space="preserve">requirements.txt </w:t>
+      </w:r>
+      <w:r>
+        <w:rPr>
+          <w:sz w:val="20"/>
+          <w:szCs w:val="20"/>
+          <w:lang w:val="en-US"/>
+        </w:rPr>
+        <w:t>and</w:t>
+      </w:r>
+      <w:r>
+        <w:rPr>
+          <w:b/>
+          <w:bCs/>
+          <w:sz w:val="20"/>
+          <w:szCs w:val="20"/>
+          <w:lang w:val="en-US"/>
+        </w:rPr>
+        <w:t xml:space="preserve"> </w:t>
+      </w:r>
+      <w:proofErr w:type="spellStart"/>
+      <w:r>
+        <w:rPr>
+          <w:b/>
+          <w:bCs/>
+          <w:sz w:val="20"/>
+          <w:szCs w:val="20"/>
+          <w:lang w:val="en-US"/>
+        </w:rPr>
+        <w:t>package.json</w:t>
+      </w:r>
+      <w:proofErr w:type="spellEnd"/>
+      <w:r>
+        <w:rPr>
+          <w:sz w:val="20"/>
+          <w:szCs w:val="20"/>
+          <w:lang w:val="en-US"/>
+        </w:rPr>
+        <w:t xml:space="preserve"> files.</w:t>
+      </w:r>
+    </w:p>
+    <w:p>
+      <w:pPr>
+        <w:jc w:val="both"/>
+        <w:rPr>
+          <w:sz w:val="20"/>
+          <w:szCs w:val="20"/>
+          <w:lang w:val="en-US"/>
+        </w:rPr>
+      </w:pPr>
+      <w:r>
+        <w:rPr>
+          <w:sz w:val="20"/>
+          <w:szCs w:val="20"/>
+          <w:lang w:val="en-US"/>
+        </w:rPr>
+        <w:t xml:space="preserve">Ill cover the different </w:t>
+      </w:r>
+      <w:proofErr w:type="spellStart"/>
+      <w:r>
+        <w:rPr>
+          <w:sz w:val="20"/>
+          <w:szCs w:val="20"/>
+          <w:lang w:val="en-US"/>
+        </w:rPr>
+        <w:t>sam</w:t>
+      </w:r>
+      <w:proofErr w:type="spellEnd"/>
+      <w:r>
+        <w:rPr>
+          <w:sz w:val="20"/>
+          <w:szCs w:val="20"/>
+          <w:lang w:val="en-US"/>
+        </w:rPr>
+        <w:t xml:space="preserve"> commands and the correct way to create and deploy an app in the complementary guides folder.</w:t>
+      </w:r>
+    </w:p>
+    <w:p>
+      <w:pPr>
+        <w:spacing w:after="0"/>
+        <w:jc w:val="both"/>
+        <w:rPr>
+          <w:color w:val="FFFFFF" w:themeColor="background1"/>
+          <w:sz w:val="24"/>
+          <w:szCs w:val="24"/>
+          <w:lang w:val="en-US"/>
+        </w:rPr>
+      </w:pPr>
       <w:r>
         <w:rPr>
           <w:color w:val="FFFFFF" w:themeColor="background1"/>
@@ -5186,7 +5432,7 @@
           <w:highlight w:val="darkBlue"/>
           <w:lang w:val="en-US"/>
         </w:rPr>
-        <w:t xml:space="preserve">                                                                                                                       //</w:t>
+        <w:t>Body Validators (models)                                                                                                                      //</w:t>
       </w:r>
       <w:r>
         <w:rPr>
@@ -5213,28 +5459,34 @@
           <w:szCs w:val="20"/>
           <w:lang w:val="en-US"/>
         </w:rPr>
-        <w:t xml:space="preserve">I have included a basic python hello world lambda function along with the API, this endpoint can be called from the </w:t>
-      </w:r>
-      <w:r>
-        <w:rPr>
-          <w:b/>
-          <w:bCs/>
-          <w:sz w:val="20"/>
-          <w:szCs w:val="20"/>
-          <w:lang w:val="en-US"/>
-        </w:rPr>
-        <w:t>/</w:t>
+        <w:t>In the /calulate1/{operation} route you can see and example of how body validation works. In this case I have defined a model which checks that the request body for this endpoint has the operand1 and operand2 values and not only that but that they must be of type number otherwise the request will get rejected with 400 error (note that you can map this error to any code you want).</w:t>
+      </w:r>
+    </w:p>
+    <w:p>
+      <w:pPr>
+        <w:jc w:val="both"/>
+        <w:rPr>
+          <w:sz w:val="20"/>
+          <w:szCs w:val="20"/>
+          <w:lang w:val="en-US"/>
+        </w:rPr>
+      </w:pPr>
+      <w:r>
+        <w:rPr>
+          <w:sz w:val="20"/>
+          <w:szCs w:val="20"/>
+          <w:lang w:val="en-US"/>
+        </w:rPr>
+        <w:t xml:space="preserve">The representation of the model within the </w:t>
       </w:r>
       <w:proofErr w:type="spellStart"/>
       <w:r>
         <w:rPr>
-          <w:b/>
-          <w:bCs/>
-          <w:sz w:val="20"/>
-          <w:szCs w:val="20"/>
-          <w:lang w:val="en-US"/>
-        </w:rPr>
-        <w:t>pythonHW</w:t>
+          <w:sz w:val="20"/>
+          <w:szCs w:val="20"/>
+          <w:lang w:val="en-US"/>
+        </w:rPr>
+        <w:t>openAPI</w:t>
       </w:r>
       <w:proofErr w:type="spellEnd"/>
       <w:r>
@@ -5243,7 +5495,171 @@
           <w:szCs w:val="20"/>
           <w:lang w:val="en-US"/>
         </w:rPr>
-        <w:t xml:space="preserve"> endpoint, I did this to show how one benefit of this AWS service is that we can have different languages working together if needed since lambda is a completely </w:t>
+        <w:t xml:space="preserve"> file looks like this:</w:t>
+      </w:r>
+    </w:p>
+    <w:p>
+      <w:pPr>
+        <w:jc w:val="both"/>
+        <w:rPr>
+          <w:sz w:val="20"/>
+          <w:szCs w:val="20"/>
+          <w:lang w:val="en-US"/>
+        </w:rPr>
+      </w:pPr>
+      <w:r>
+        <w:rPr>
+          <w:sz w:val="20"/>
+          <w:szCs w:val="20"/>
+          <w:lang w:val="en-US"/>
+        </w:rPr>
+        <w:drawing>
+          <wp:inline distT="0" distB="0" distL="0" distR="0" wp14:anchorId="44606BAE" wp14:editId="420FC8AE">
+            <wp:extent cx="2705478" cy="2267266"/>
+            <wp:effectExtent l="0" t="0" r="0" b="0"/>
+            <wp:docPr id="4" name="Imagen 4" descr="Texto&#10;&#10;Descripción generada automáticamente con confianza media"/>
+            <wp:cNvGraphicFramePr>
+              <a:graphicFrameLocks xmlns:a="http://schemas.openxmlformats.org/drawingml/2006/main" noChangeAspect="1"/>
+            </wp:cNvGraphicFramePr>
+            <a:graphic xmlns:a="http://schemas.openxmlformats.org/drawingml/2006/main">
+              <a:graphicData uri="http://schemas.openxmlformats.org/drawingml/2006/picture">
+                <pic:pic xmlns:pic="http://schemas.openxmlformats.org/drawingml/2006/picture">
+                  <pic:nvPicPr>
+                    <pic:cNvPr id="4" name="Imagen 4" descr="Texto&#10;&#10;Descripción generada automáticamente con confianza media"/>
+                    <pic:cNvPicPr/>
+                  </pic:nvPicPr>
+                  <pic:blipFill>
+                    <a:blip r:embed="rId16"/>
+                    <a:stretch>
+                      <a:fillRect/>
+                    </a:stretch>
+                  </pic:blipFill>
+                  <pic:spPr>
+                    <a:xfrm>
+                      <a:off x="0" y="0"/>
+                      <a:ext cx="2705478" cy="2267266"/>
+                    </a:xfrm>
+                    <a:prstGeom prst="rect">
+                      <a:avLst/>
+                    </a:prstGeom>
+                  </pic:spPr>
+                </pic:pic>
+              </a:graphicData>
+            </a:graphic>
+          </wp:inline>
+        </w:drawing>
+      </w:r>
+    </w:p>
+    <w:p>
+      <w:pPr>
+        <w:jc w:val="both"/>
+        <w:rPr>
+          <w:sz w:val="20"/>
+          <w:szCs w:val="20"/>
+          <w:lang w:val="en-US"/>
+        </w:rPr>
+      </w:pPr>
+      <w:r>
+        <w:rPr>
+          <w:sz w:val="20"/>
+          <w:szCs w:val="20"/>
+          <w:lang w:val="en-US"/>
+        </w:rPr>
+        <w:t>Which is the same as this in the API gateway console:</w:t>
+      </w:r>
+    </w:p>
+    <w:p>
+      <w:pPr>
+        <w:jc w:val="both"/>
+        <w:rPr>
+          <w:sz w:val="20"/>
+          <w:szCs w:val="20"/>
+          <w:lang w:val="en-US"/>
+        </w:rPr>
+      </w:pPr>
+      <w:r>
+        <w:rPr>
+          <w:noProof/>
+          <w:sz w:val="20"/>
+          <w:szCs w:val="20"/>
+          <w:lang w:val="en-US"/>
+        </w:rPr>
+        <w:drawing>
+          <wp:inline distT="0" distB="0" distL="0" distR="0" wp14:anchorId="66C26E0B" wp14:editId="7D3757AC">
+            <wp:extent cx="3942080" cy="3010535"/>
+            <wp:effectExtent l="0" t="0" r="1270" b="0"/>
+            <wp:docPr id="6" name="Imagen 6"/>
+            <wp:cNvGraphicFramePr>
+              <a:graphicFrameLocks xmlns:a="http://schemas.openxmlformats.org/drawingml/2006/main" noChangeAspect="1"/>
+            </wp:cNvGraphicFramePr>
+            <a:graphic xmlns:a="http://schemas.openxmlformats.org/drawingml/2006/main">
+              <a:graphicData uri="http://schemas.openxmlformats.org/drawingml/2006/picture">
+                <pic:pic xmlns:pic="http://schemas.openxmlformats.org/drawingml/2006/picture">
+                  <pic:nvPicPr>
+                    <pic:cNvPr id="0" name="Picture 2"/>
+                    <pic:cNvPicPr>
+                      <a:picLocks noChangeAspect="1" noChangeArrowheads="1"/>
+                    </pic:cNvPicPr>
+                  </pic:nvPicPr>
+                  <pic:blipFill>
+                    <a:blip r:embed="rId17">
+                      <a:extLst>
+                        <a:ext uri="{28A0092B-C50C-407E-A947-70E740481C1C}">
+                          <a14:useLocalDpi xmlns:a14="http://schemas.microsoft.com/office/drawing/2010/main" val="0"/>
+                        </a:ext>
+                      </a:extLst>
+                    </a:blip>
+                    <a:srcRect/>
+                    <a:stretch>
+                      <a:fillRect/>
+                    </a:stretch>
+                  </pic:blipFill>
+                  <pic:spPr bwMode="auto">
+                    <a:xfrm>
+                      <a:off x="0" y="0"/>
+                      <a:ext cx="3942080" cy="3010535"/>
+                    </a:xfrm>
+                    <a:prstGeom prst="rect">
+                      <a:avLst/>
+                    </a:prstGeom>
+                    <a:noFill/>
+                    <a:ln>
+                      <a:noFill/>
+                    </a:ln>
+                  </pic:spPr>
+                </pic:pic>
+              </a:graphicData>
+            </a:graphic>
+          </wp:inline>
+        </w:drawing>
+      </w:r>
+    </w:p>
+    <w:p>
+      <w:pPr>
+        <w:jc w:val="both"/>
+        <w:rPr>
+          <w:sz w:val="20"/>
+          <w:szCs w:val="20"/>
+          <w:lang w:val="en-US"/>
+        </w:rPr>
+      </w:pPr>
+      <w:r>
+        <w:rPr>
+          <w:sz w:val="20"/>
+          <w:szCs w:val="20"/>
+          <w:lang w:val="en-US"/>
+        </w:rPr>
+        <w:lastRenderedPageBreak/>
+        <w:t xml:space="preserve">We can then assign </w:t>
+      </w:r>
+      <w:proofErr w:type="gramStart"/>
+      <w:r>
+        <w:rPr>
+          <w:sz w:val="20"/>
+          <w:szCs w:val="20"/>
+          <w:lang w:val="en-US"/>
+        </w:rPr>
+        <w:t xml:space="preserve">this  </w:t>
       </w:r>
       <w:proofErr w:type="spellStart"/>
       <w:r>
@@ -5252,176 +5668,167 @@
           <w:szCs w:val="20"/>
           <w:lang w:val="en-US"/>
         </w:rPr>
-        <w:t>deacoplated</w:t>
+        <w:t>ValidateCalculator</w:t>
       </w:r>
       <w:proofErr w:type="spellEnd"/>
-      <w:r>
-        <w:rPr>
-          <w:sz w:val="20"/>
-          <w:szCs w:val="20"/>
-          <w:lang w:val="en-US"/>
-        </w:rPr>
-        <w:t xml:space="preserve"> service from API gateway, this also gets even more relevant if working with state machines/step function which I will cover in </w:t>
-      </w:r>
-      <w:r>
-        <w:rPr>
-          <w:sz w:val="20"/>
-          <w:szCs w:val="20"/>
-          <w:lang w:val="en-US"/>
-        </w:rPr>
-        <w:lastRenderedPageBreak/>
-        <w:t>one of the complementary guides but in short a step function is nothing more than a bunch of lambda functions working together.</w:t>
-      </w:r>
-    </w:p>
-    <w:p>
-      <w:pPr>
-        <w:jc w:val="both"/>
-        <w:rPr>
-          <w:sz w:val="20"/>
-          <w:szCs w:val="20"/>
-          <w:lang w:val="en-US"/>
-        </w:rPr>
-      </w:pPr>
-      <w:r>
-        <w:rPr>
-          <w:sz w:val="20"/>
-          <w:szCs w:val="20"/>
-          <w:lang w:val="en-US"/>
-        </w:rPr>
-        <w:t xml:space="preserve">Note: we haven’t yet used the </w:t>
+      <w:proofErr w:type="gramEnd"/>
+      <w:r>
+        <w:rPr>
+          <w:sz w:val="20"/>
+          <w:szCs w:val="20"/>
+          <w:lang w:val="en-US"/>
+        </w:rPr>
+        <w:t xml:space="preserve"> model in any endpoint we want by adding the reference to the request body validator in the params section of the path:</w:t>
+      </w:r>
+      <w:r>
+        <w:rPr>
+          <w:sz w:val="20"/>
+          <w:szCs w:val="20"/>
+          <w:lang w:val="en-US"/>
+        </w:rPr>
+        <w:br/>
+      </w:r>
+      <w:r>
+        <w:rPr>
+          <w:sz w:val="20"/>
+          <w:szCs w:val="20"/>
+          <w:lang w:val="en-US"/>
+        </w:rPr>
+        <w:drawing>
+          <wp:inline distT="0" distB="0" distL="0" distR="0" wp14:anchorId="0C6D2578" wp14:editId="52432C0F">
+            <wp:extent cx="4896533" cy="2391109"/>
+            <wp:effectExtent l="0" t="0" r="0" b="9525"/>
+            <wp:docPr id="7" name="Imagen 7"/>
+            <wp:cNvGraphicFramePr>
+              <a:graphicFrameLocks xmlns:a="http://schemas.openxmlformats.org/drawingml/2006/main" noChangeAspect="1"/>
+            </wp:cNvGraphicFramePr>
+            <a:graphic xmlns:a="http://schemas.openxmlformats.org/drawingml/2006/main">
+              <a:graphicData uri="http://schemas.openxmlformats.org/drawingml/2006/picture">
+                <pic:pic xmlns:pic="http://schemas.openxmlformats.org/drawingml/2006/picture">
+                  <pic:nvPicPr>
+                    <pic:cNvPr id="1" name=""/>
+                    <pic:cNvPicPr/>
+                  </pic:nvPicPr>
+                  <pic:blipFill>
+                    <a:blip r:embed="rId18"/>
+                    <a:stretch>
+                      <a:fillRect/>
+                    </a:stretch>
+                  </pic:blipFill>
+                  <pic:spPr>
+                    <a:xfrm>
+                      <a:off x="0" y="0"/>
+                      <a:ext cx="4896533" cy="2391109"/>
+                    </a:xfrm>
+                    <a:prstGeom prst="rect">
+                      <a:avLst/>
+                    </a:prstGeom>
+                  </pic:spPr>
+                </pic:pic>
+              </a:graphicData>
+            </a:graphic>
+          </wp:inline>
+        </w:drawing>
+      </w:r>
+    </w:p>
+    <w:p>
+      <w:pPr>
+        <w:jc w:val="both"/>
+        <w:rPr>
+          <w:sz w:val="20"/>
+          <w:szCs w:val="20"/>
+          <w:lang w:val="en-US"/>
+        </w:rPr>
+      </w:pPr>
+      <w:r>
+        <w:rPr>
+          <w:sz w:val="20"/>
+          <w:szCs w:val="20"/>
+          <w:lang w:val="en-US"/>
+        </w:rPr>
+        <w:t xml:space="preserve">Some reference links from </w:t>
       </w:r>
       <w:proofErr w:type="spellStart"/>
       <w:r>
         <w:rPr>
-          <w:b/>
-          <w:bCs/>
-          <w:sz w:val="20"/>
-          <w:szCs w:val="20"/>
-          <w:lang w:val="en-US"/>
-        </w:rPr>
-        <w:t>sam</w:t>
+          <w:sz w:val="20"/>
+          <w:szCs w:val="20"/>
+          <w:lang w:val="en-US"/>
+        </w:rPr>
+        <w:t>openAPI</w:t>
       </w:r>
       <w:proofErr w:type="spellEnd"/>
       <w:r>
         <w:rPr>
-          <w:b/>
-          <w:bCs/>
-          <w:sz w:val="20"/>
-          <w:szCs w:val="20"/>
-          <w:lang w:val="en-US"/>
-        </w:rPr>
-        <w:t xml:space="preserve"> build</w:t>
-      </w:r>
-      <w:r>
-        <w:rPr>
-          <w:sz w:val="20"/>
-          <w:szCs w:val="20"/>
-          <w:lang w:val="en-US"/>
-        </w:rPr>
-        <w:t xml:space="preserve"> command since it haven’t been necessary, but it is </w:t>
-      </w:r>
-      <w:proofErr w:type="gramStart"/>
-      <w:r>
-        <w:rPr>
-          <w:sz w:val="20"/>
-          <w:szCs w:val="20"/>
-          <w:lang w:val="en-US"/>
-        </w:rPr>
-        <w:t>really important</w:t>
-      </w:r>
-      <w:proofErr w:type="gramEnd"/>
-      <w:r>
-        <w:rPr>
-          <w:sz w:val="20"/>
-          <w:szCs w:val="20"/>
-          <w:lang w:val="en-US"/>
-        </w:rPr>
-        <w:t xml:space="preserve"> when working with external packages usually specified with the </w:t>
-      </w:r>
-      <w:r>
-        <w:rPr>
-          <w:b/>
-          <w:bCs/>
-          <w:sz w:val="20"/>
-          <w:szCs w:val="20"/>
-          <w:lang w:val="en-US"/>
-        </w:rPr>
-        <w:t xml:space="preserve">requirements.txt </w:t>
-      </w:r>
-      <w:r>
-        <w:rPr>
-          <w:sz w:val="20"/>
-          <w:szCs w:val="20"/>
-          <w:lang w:val="en-US"/>
-        </w:rPr>
-        <w:t>and</w:t>
-      </w:r>
-      <w:r>
-        <w:rPr>
-          <w:b/>
-          <w:bCs/>
-          <w:sz w:val="20"/>
-          <w:szCs w:val="20"/>
-          <w:lang w:val="en-US"/>
-        </w:rPr>
-        <w:t xml:space="preserve"> </w:t>
-      </w:r>
-      <w:proofErr w:type="spellStart"/>
-      <w:r>
-        <w:rPr>
-          <w:b/>
-          <w:bCs/>
-          <w:sz w:val="20"/>
-          <w:szCs w:val="20"/>
-          <w:lang w:val="en-US"/>
-        </w:rPr>
-        <w:t>package.json</w:t>
-      </w:r>
-      <w:proofErr w:type="spellEnd"/>
-      <w:r>
-        <w:rPr>
-          <w:sz w:val="20"/>
-          <w:szCs w:val="20"/>
-          <w:lang w:val="en-US"/>
-        </w:rPr>
-        <w:t xml:space="preserve"> files.</w:t>
-      </w:r>
-    </w:p>
-    <w:p>
-      <w:pPr>
-        <w:jc w:val="both"/>
-        <w:rPr>
-          <w:sz w:val="20"/>
-          <w:szCs w:val="20"/>
-          <w:lang w:val="en-US"/>
-        </w:rPr>
-      </w:pPr>
-      <w:r>
-        <w:rPr>
-          <w:sz w:val="20"/>
-          <w:szCs w:val="20"/>
-          <w:lang w:val="en-US"/>
-        </w:rPr>
-        <w:t xml:space="preserve">Ill cover the different </w:t>
-      </w:r>
-      <w:proofErr w:type="spellStart"/>
-      <w:r>
-        <w:rPr>
-          <w:sz w:val="20"/>
-          <w:szCs w:val="20"/>
-          <w:lang w:val="en-US"/>
-        </w:rPr>
-        <w:t>sam</w:t>
-      </w:r>
-      <w:proofErr w:type="spellEnd"/>
-      <w:r>
-        <w:rPr>
-          <w:sz w:val="20"/>
-          <w:szCs w:val="20"/>
-          <w:lang w:val="en-US"/>
-        </w:rPr>
-        <w:t xml:space="preserve"> commands and the correct way to create and deploy an app in the complementary guides folder.</w:t>
-      </w:r>
+          <w:sz w:val="20"/>
+          <w:szCs w:val="20"/>
+          <w:lang w:val="en-US"/>
+        </w:rPr>
+        <w:t xml:space="preserve"> on how to do this can be found here:</w:t>
+      </w:r>
+    </w:p>
+    <w:p>
+      <w:pPr>
+        <w:jc w:val="both"/>
+        <w:rPr>
+          <w:sz w:val="20"/>
+          <w:szCs w:val="20"/>
+          <w:lang w:val="en-US"/>
+        </w:rPr>
+      </w:pPr>
+      <w:hyperlink r:id="rId19" w:history="1">
+        <w:r>
+          <w:rPr>
+            <w:rStyle w:val="Hipervnculo"/>
+            <w:sz w:val="20"/>
+            <w:szCs w:val="20"/>
+            <w:lang w:val="en-US"/>
+          </w:rPr>
+          <w:t>https://swagger.io/specification/v2/#parametersDefinitionsObject</w:t>
+        </w:r>
+      </w:hyperlink>
+    </w:p>
+    <w:p>
+      <w:pPr>
+        <w:jc w:val="both"/>
+        <w:rPr>
+          <w:sz w:val="20"/>
+          <w:szCs w:val="20"/>
+          <w:lang w:val="en-US"/>
+        </w:rPr>
+      </w:pPr>
+      <w:hyperlink r:id="rId20" w:history="1">
+        <w:r>
+          <w:rPr>
+            <w:rStyle w:val="Hipervnculo"/>
+            <w:sz w:val="20"/>
+            <w:szCs w:val="20"/>
+            <w:lang w:val="en-US"/>
+          </w:rPr>
+          <w:t>https://swagger.io/specification/v2/#parameterObject</w:t>
+        </w:r>
+      </w:hyperlink>
+    </w:p>
+    <w:p>
+      <w:pPr>
+        <w:jc w:val="both"/>
+        <w:rPr>
+          <w:sz w:val="20"/>
+          <w:szCs w:val="20"/>
+          <w:lang w:val="en-US"/>
+        </w:rPr>
+      </w:pPr>
+      <w:hyperlink r:id="rId21" w:history="1">
+        <w:r>
+          <w:rPr>
+            <w:rStyle w:val="Hipervnculo"/>
+            <w:sz w:val="20"/>
+            <w:szCs w:val="20"/>
+            <w:lang w:val="en-US"/>
+          </w:rPr>
+          <w:t>https://swagger.io/specification/v2/#schemaObject</w:t>
+        </w:r>
+      </w:hyperlink>
     </w:p>
     <w:p>
       <w:pPr>
@@ -5442,7 +5849,7 @@
           <w:highlight w:val="darkBlue"/>
           <w:lang w:val="en-US"/>
         </w:rPr>
-        <w:t>Body Validators (models)</w:t>
+        <w:t xml:space="preserve">Mapping templates                                                                                                                              </w:t>
       </w:r>
       <w:r>
         <w:rPr>
@@ -5452,39 +5859,1197 @@
           <w:highlight w:val="darkBlue"/>
           <w:lang w:val="en-US"/>
         </w:rPr>
-        <w:t xml:space="preserve">                                                                                                                      //</w:t>
-      </w:r>
-      <w:r>
+        <w:t>//</w:t>
+      </w:r>
+    </w:p>
+    <w:p>
+      <w:pPr>
+        <w:spacing w:after="0"/>
+        <w:jc w:val="both"/>
+        <w:rPr>
+          <w:sz w:val="20"/>
+          <w:szCs w:val="20"/>
+          <w:lang w:val="en-US"/>
+        </w:rPr>
+      </w:pPr>
+      <w:r>
+        <w:rPr>
+          <w:sz w:val="20"/>
+          <w:szCs w:val="20"/>
+          <w:lang w:val="en-US"/>
+        </w:rPr>
+        <w:t xml:space="preserve">As I mentioned earlier mapping templates are used to just map the values in the original request (including path parameters, headers, </w:t>
+      </w:r>
+      <w:proofErr w:type="spellStart"/>
+      <w:r>
+        <w:rPr>
+          <w:sz w:val="20"/>
+          <w:szCs w:val="20"/>
+          <w:lang w:val="en-US"/>
+        </w:rPr>
+        <w:t>queryString</w:t>
+      </w:r>
+      <w:proofErr w:type="spellEnd"/>
+      <w:r>
+        <w:rPr>
+          <w:sz w:val="20"/>
+          <w:szCs w:val="20"/>
+          <w:lang w:val="en-US"/>
+        </w:rPr>
+        <w:t xml:space="preserve"> parameters, body request keys and even context values from the context object) to a new request that’s the one that’s going to be forwarded to the backend integration, in the case of the /calculator1/{operation} route I used the following template:</w:t>
+      </w:r>
+    </w:p>
+    <w:p>
+      <w:pPr>
+        <w:spacing w:after="0"/>
+        <w:jc w:val="both"/>
         <w:rPr>
           <w:color w:val="FFFFFF" w:themeColor="background1"/>
           <w:sz w:val="24"/>
           <w:szCs w:val="24"/>
           <w:lang w:val="en-US"/>
         </w:rPr>
+      </w:pPr>
+      <w:r>
+        <w:rPr>
+          <w:color w:val="FFFFFF" w:themeColor="background1"/>
+          <w:sz w:val="24"/>
+          <w:szCs w:val="24"/>
+          <w:lang w:val="en-US"/>
+        </w:rPr>
+        <w:drawing>
+          <wp:inline distT="0" distB="0" distL="0" distR="0" wp14:anchorId="1439C9D8" wp14:editId="161E3577">
+            <wp:extent cx="5612130" cy="546735"/>
+            <wp:effectExtent l="0" t="0" r="7620" b="5715"/>
+            <wp:docPr id="8" name="Imagen 8"/>
+            <wp:cNvGraphicFramePr>
+              <a:graphicFrameLocks xmlns:a="http://schemas.openxmlformats.org/drawingml/2006/main" noChangeAspect="1"/>
+            </wp:cNvGraphicFramePr>
+            <a:graphic xmlns:a="http://schemas.openxmlformats.org/drawingml/2006/main">
+              <a:graphicData uri="http://schemas.openxmlformats.org/drawingml/2006/picture">
+                <pic:pic xmlns:pic="http://schemas.openxmlformats.org/drawingml/2006/picture">
+                  <pic:nvPicPr>
+                    <pic:cNvPr id="1" name=""/>
+                    <pic:cNvPicPr/>
+                  </pic:nvPicPr>
+                  <pic:blipFill>
+                    <a:blip r:embed="rId22"/>
+                    <a:stretch>
+                      <a:fillRect/>
+                    </a:stretch>
+                  </pic:blipFill>
+                  <pic:spPr>
+                    <a:xfrm>
+                      <a:off x="0" y="0"/>
+                      <a:ext cx="5612130" cy="546735"/>
+                    </a:xfrm>
+                    <a:prstGeom prst="rect">
+                      <a:avLst/>
+                    </a:prstGeom>
+                  </pic:spPr>
+                </pic:pic>
+              </a:graphicData>
+            </a:graphic>
+          </wp:inline>
+        </w:drawing>
+      </w:r>
+    </w:p>
+    <w:p>
+      <w:pPr>
+        <w:spacing w:after="0"/>
+        <w:jc w:val="both"/>
+        <w:rPr>
+          <w:sz w:val="20"/>
+          <w:szCs w:val="20"/>
+          <w:lang w:val="en-US"/>
+        </w:rPr>
+      </w:pPr>
+      <w:r>
+        <w:rPr>
+          <w:sz w:val="20"/>
+          <w:szCs w:val="20"/>
+          <w:lang w:val="en-US"/>
+        </w:rPr>
+        <w:t xml:space="preserve">This takes the operation path parameter and put its value in the new request body, it also maps the operand1 and operand2 values to be inside a nested </w:t>
+      </w:r>
+      <w:proofErr w:type="spellStart"/>
+      <w:r>
+        <w:rPr>
+          <w:sz w:val="20"/>
+          <w:szCs w:val="20"/>
+          <w:lang w:val="en-US"/>
+        </w:rPr>
+        <w:t>json</w:t>
+      </w:r>
+      <w:proofErr w:type="spellEnd"/>
+      <w:r>
+        <w:rPr>
+          <w:sz w:val="20"/>
+          <w:szCs w:val="20"/>
+          <w:lang w:val="en-US"/>
+        </w:rPr>
+        <w:t xml:space="preserve"> object called input which contains also the operand1 and operand2 keys.</w:t>
+      </w:r>
+    </w:p>
+    <w:p>
+      <w:pPr>
+        <w:spacing w:after="0"/>
+        <w:jc w:val="both"/>
+        <w:rPr>
+          <w:sz w:val="20"/>
+          <w:szCs w:val="20"/>
+          <w:lang w:val="en-US"/>
+        </w:rPr>
+      </w:pPr>
+    </w:p>
+    <w:p>
+      <w:pPr>
+        <w:spacing w:after="0"/>
+        <w:jc w:val="both"/>
+        <w:rPr>
+          <w:sz w:val="20"/>
+          <w:szCs w:val="20"/>
+          <w:lang w:val="en-US"/>
+        </w:rPr>
+      </w:pPr>
+      <w:r>
+        <w:rPr>
+          <w:sz w:val="20"/>
+          <w:szCs w:val="20"/>
+          <w:lang w:val="en-US"/>
+        </w:rPr>
+        <w:t>Note: Remember that this can be used to map the request as well as the response from the backend service so we can customize both parts of the workflow</w:t>
+      </w:r>
+    </w:p>
+    <w:p>
+      <w:pPr>
+        <w:spacing w:after="0"/>
+        <w:jc w:val="both"/>
+        <w:rPr>
+          <w:sz w:val="20"/>
+          <w:szCs w:val="20"/>
+          <w:lang w:val="en-US"/>
+        </w:rPr>
+      </w:pPr>
+    </w:p>
+    <w:p>
+      <w:pPr>
+        <w:spacing w:after="0"/>
+        <w:jc w:val="both"/>
+        <w:rPr>
+          <w:sz w:val="20"/>
+          <w:szCs w:val="20"/>
+          <w:lang w:val="en-US"/>
+        </w:rPr>
+      </w:pPr>
+      <w:r>
+        <w:rPr>
+          <w:sz w:val="20"/>
+          <w:szCs w:val="20"/>
+          <w:lang w:val="en-US"/>
+        </w:rPr>
+        <w:t xml:space="preserve">Here you can read about the </w:t>
+      </w:r>
+      <w:proofErr w:type="spellStart"/>
+      <w:r>
+        <w:rPr>
+          <w:sz w:val="20"/>
+          <w:szCs w:val="20"/>
+          <w:lang w:val="en-US"/>
+        </w:rPr>
+        <w:t>requestTemplate</w:t>
+      </w:r>
+      <w:proofErr w:type="spellEnd"/>
+      <w:r>
+        <w:rPr>
+          <w:sz w:val="20"/>
+          <w:szCs w:val="20"/>
+          <w:lang w:val="en-US"/>
+        </w:rPr>
+        <w:t xml:space="preserve"> extension:</w:t>
+      </w:r>
+    </w:p>
+    <w:p>
+      <w:pPr>
+        <w:spacing w:after="0"/>
+        <w:jc w:val="both"/>
+      </w:pPr>
+      <w:hyperlink r:id="rId23" w:history="1">
+        <w:r>
+          <w:rPr>
+            <w:rStyle w:val="Hipervnculo"/>
+            <w:lang w:val="en-US"/>
+          </w:rPr>
+          <w:t>x-amazon-</w:t>
+        </w:r>
+        <w:proofErr w:type="spellStart"/>
+        <w:r>
+          <w:rPr>
+            <w:rStyle w:val="Hipervnculo"/>
+            <w:lang w:val="en-US"/>
+          </w:rPr>
+          <w:t>apigateway</w:t>
+        </w:r>
+        <w:proofErr w:type="spellEnd"/>
+        <w:r>
+          <w:rPr>
+            <w:rStyle w:val="Hipervnculo"/>
+            <w:lang w:val="en-US"/>
+          </w:rPr>
+          <w:t>-</w:t>
+        </w:r>
+        <w:proofErr w:type="spellStart"/>
+        <w:proofErr w:type="gramStart"/>
+        <w:r>
+          <w:rPr>
+            <w:rStyle w:val="Hipervnculo"/>
+            <w:lang w:val="en-US"/>
+          </w:rPr>
+          <w:t>integration.requestTemplates</w:t>
+        </w:r>
+        <w:proofErr w:type="spellEnd"/>
+        <w:proofErr w:type="gramEnd"/>
+        <w:r>
+          <w:rPr>
+            <w:rStyle w:val="Hipervnculo"/>
+            <w:lang w:val="en-US"/>
+          </w:rPr>
+          <w:t xml:space="preserve"> object - Amazon API Gateway</w:t>
+        </w:r>
+      </w:hyperlink>
+    </w:p>
+    <w:p>
+      <w:pPr>
+        <w:spacing w:after="0"/>
+        <w:jc w:val="both"/>
+        <w:rPr>
+          <w:lang w:val="en-US"/>
+        </w:rPr>
+      </w:pPr>
+      <w:r>
+        <w:rPr>
+          <w:lang w:val="en-US"/>
+        </w:rPr>
+        <w:t xml:space="preserve">Here you can find all the </w:t>
+      </w:r>
+      <w:r>
+        <w:rPr>
+          <w:lang w:val="en-US"/>
+        </w:rPr>
+        <w:t>dynamic values and the syntax to find those that want to be mapped:</w:t>
+      </w:r>
+    </w:p>
+    <w:p>
+      <w:pPr>
+        <w:spacing w:after="0"/>
+        <w:jc w:val="both"/>
+      </w:pPr>
+      <w:hyperlink r:id="rId24" w:history="1">
+        <w:r>
+          <w:rPr>
+            <w:rStyle w:val="Hipervnculo"/>
+            <w:lang w:val="en-US"/>
+          </w:rPr>
+          <w:t>API Gateway mapping template and access logging variable reference - Amazon API Gateway</w:t>
+        </w:r>
+      </w:hyperlink>
+    </w:p>
+    <w:p>
+      <w:pPr>
+        <w:spacing w:after="0"/>
+        <w:jc w:val="both"/>
+        <w:rPr>
+          <w:color w:val="FFFFFF" w:themeColor="background1"/>
+          <w:sz w:val="24"/>
+          <w:szCs w:val="24"/>
+          <w:lang w:val="en-US"/>
+        </w:rPr>
+      </w:pPr>
+      <w:r>
+        <w:rPr>
+          <w:color w:val="FFFFFF" w:themeColor="background1"/>
+          <w:sz w:val="24"/>
+          <w:szCs w:val="24"/>
+          <w:highlight w:val="darkBlue"/>
+          <w:lang w:val="en-US"/>
+        </w:rPr>
+        <w:t>C</w:t>
+      </w:r>
+      <w:r>
+        <w:rPr>
+          <w:color w:val="FFFFFF" w:themeColor="background1"/>
+          <w:sz w:val="24"/>
+          <w:szCs w:val="24"/>
+          <w:highlight w:val="darkBlue"/>
+          <w:lang w:val="en-US"/>
+        </w:rPr>
+        <w:t>ORS</w:t>
+      </w:r>
+      <w:r>
+        <w:rPr>
+          <w:color w:val="FFFFFF" w:themeColor="background1"/>
+          <w:sz w:val="24"/>
+          <w:szCs w:val="24"/>
+          <w:highlight w:val="darkBlue"/>
+          <w:lang w:val="en-US"/>
+        </w:rPr>
+        <w:t xml:space="preserve">                         </w:t>
+      </w:r>
+      <w:r>
+        <w:rPr>
+          <w:color w:val="FFFFFF" w:themeColor="background1"/>
+          <w:sz w:val="24"/>
+          <w:szCs w:val="24"/>
+          <w:highlight w:val="darkBlue"/>
+          <w:lang w:val="en-US"/>
+        </w:rPr>
+        <w:t xml:space="preserve">                                                                                                                              //</w:t>
+      </w:r>
+    </w:p>
+    <w:p>
+      <w:pPr>
+        <w:spacing w:after="0"/>
+        <w:jc w:val="both"/>
+        <w:rPr>
+          <w:sz w:val="20"/>
+          <w:szCs w:val="20"/>
+          <w:lang w:val="en-US"/>
+        </w:rPr>
+      </w:pPr>
+      <w:r>
+        <w:rPr>
+          <w:sz w:val="20"/>
+          <w:szCs w:val="20"/>
+          <w:lang w:val="en-US"/>
+        </w:rPr>
+        <w:t>I have created two simple routes</w:t>
+      </w:r>
+      <w:r>
+        <w:rPr>
+          <w:sz w:val="20"/>
+          <w:szCs w:val="20"/>
+          <w:lang w:val="en-US"/>
+        </w:rPr>
+        <w:t xml:space="preserve"> /</w:t>
+      </w:r>
+      <w:proofErr w:type="spellStart"/>
+      <w:r>
+        <w:rPr>
+          <w:sz w:val="20"/>
+          <w:szCs w:val="20"/>
+          <w:lang w:val="en-US"/>
+        </w:rPr>
+        <w:t>corsProxy</w:t>
+      </w:r>
+      <w:proofErr w:type="spellEnd"/>
+      <w:r>
+        <w:rPr>
+          <w:sz w:val="20"/>
+          <w:szCs w:val="20"/>
+          <w:lang w:val="en-US"/>
+        </w:rPr>
+        <w:t xml:space="preserve"> and /</w:t>
+      </w:r>
+      <w:proofErr w:type="spellStart"/>
+      <w:r>
+        <w:rPr>
+          <w:sz w:val="20"/>
+          <w:szCs w:val="20"/>
+          <w:lang w:val="en-US"/>
+        </w:rPr>
+        <w:t>corsNonProxy</w:t>
+      </w:r>
+      <w:proofErr w:type="spellEnd"/>
+      <w:r>
+        <w:rPr>
+          <w:sz w:val="20"/>
+          <w:szCs w:val="20"/>
+          <w:lang w:val="en-US"/>
+        </w:rPr>
+        <w:t xml:space="preserve"> for this demo.</w:t>
+      </w:r>
+    </w:p>
+    <w:p>
+      <w:pPr>
+        <w:spacing w:after="0"/>
+        <w:jc w:val="both"/>
+        <w:rPr>
+          <w:sz w:val="20"/>
+          <w:szCs w:val="20"/>
+          <w:lang w:val="en-US"/>
+        </w:rPr>
+      </w:pPr>
+      <w:r>
+        <w:rPr>
+          <w:sz w:val="20"/>
+          <w:szCs w:val="20"/>
+          <w:lang w:val="en-US"/>
+        </w:rPr>
+        <w:t>The</w:t>
+      </w:r>
+      <w:r>
+        <w:rPr>
+          <w:b/>
+          <w:bCs/>
+          <w:sz w:val="20"/>
+          <w:szCs w:val="20"/>
+          <w:lang w:val="en-US"/>
+        </w:rPr>
         <w:t xml:space="preserve"> </w:t>
       </w:r>
-    </w:p>
-    <w:p>
-      <w:pPr>
-        <w:jc w:val="both"/>
-        <w:rPr>
-          <w:sz w:val="20"/>
-          <w:szCs w:val="20"/>
-          <w:lang w:val="en-US"/>
-        </w:rPr>
-      </w:pPr>
-    </w:p>
-    <w:p>
-      <w:pPr>
-        <w:jc w:val="both"/>
-        <w:rPr>
-          <w:b/>
-          <w:bCs/>
-          <w:sz w:val="20"/>
-          <w:szCs w:val="20"/>
-          <w:lang w:val="en-US"/>
-        </w:rPr>
-      </w:pPr>
+      <w:proofErr w:type="spellStart"/>
+      <w:r>
+        <w:rPr>
+          <w:b/>
+          <w:bCs/>
+          <w:sz w:val="20"/>
+          <w:szCs w:val="20"/>
+          <w:lang w:val="en-US"/>
+        </w:rPr>
+        <w:t>corsProxy</w:t>
+      </w:r>
+      <w:proofErr w:type="spellEnd"/>
+      <w:r>
+        <w:rPr>
+          <w:sz w:val="20"/>
+          <w:szCs w:val="20"/>
+          <w:lang w:val="en-US"/>
+        </w:rPr>
+        <w:t xml:space="preserve"> just uses API gateway as a proxy and forwards the request to a lambda function which returns an object like this:</w:t>
+      </w:r>
+    </w:p>
+    <w:p>
+      <w:pPr>
+        <w:spacing w:after="0"/>
+        <w:jc w:val="both"/>
+        <w:rPr>
+          <w:color w:val="FFFFFF" w:themeColor="background1"/>
+          <w:sz w:val="24"/>
+          <w:szCs w:val="24"/>
+          <w:lang w:val="en-US"/>
+        </w:rPr>
+      </w:pPr>
+      <w:r>
+        <w:rPr>
+          <w:color w:val="FFFFFF" w:themeColor="background1"/>
+          <w:sz w:val="24"/>
+          <w:szCs w:val="24"/>
+          <w:lang w:val="en-US"/>
+        </w:rPr>
+        <w:lastRenderedPageBreak/>
+        <w:drawing>
+          <wp:inline distT="0" distB="0" distL="0" distR="0" wp14:anchorId="380ECADF" wp14:editId="2A8997B8">
+            <wp:extent cx="4344006" cy="1467055"/>
+            <wp:effectExtent l="0" t="0" r="0" b="0"/>
+            <wp:docPr id="9" name="Imagen 9" descr="Texto&#10;&#10;Descripción generada automáticamente"/>
+            <wp:cNvGraphicFramePr>
+              <a:graphicFrameLocks xmlns:a="http://schemas.openxmlformats.org/drawingml/2006/main" noChangeAspect="1"/>
+            </wp:cNvGraphicFramePr>
+            <a:graphic xmlns:a="http://schemas.openxmlformats.org/drawingml/2006/main">
+              <a:graphicData uri="http://schemas.openxmlformats.org/drawingml/2006/picture">
+                <pic:pic xmlns:pic="http://schemas.openxmlformats.org/drawingml/2006/picture">
+                  <pic:nvPicPr>
+                    <pic:cNvPr id="9" name="Imagen 9" descr="Texto&#10;&#10;Descripción generada automáticamente"/>
+                    <pic:cNvPicPr/>
+                  </pic:nvPicPr>
+                  <pic:blipFill>
+                    <a:blip r:embed="rId25"/>
+                    <a:stretch>
+                      <a:fillRect/>
+                    </a:stretch>
+                  </pic:blipFill>
+                  <pic:spPr>
+                    <a:xfrm>
+                      <a:off x="0" y="0"/>
+                      <a:ext cx="4344006" cy="1467055"/>
+                    </a:xfrm>
+                    <a:prstGeom prst="rect">
+                      <a:avLst/>
+                    </a:prstGeom>
+                  </pic:spPr>
+                </pic:pic>
+              </a:graphicData>
+            </a:graphic>
+          </wp:inline>
+        </w:drawing>
+      </w:r>
+    </w:p>
+    <w:p>
+      <w:pPr>
+        <w:spacing w:after="0"/>
+        <w:jc w:val="both"/>
+        <w:rPr>
+          <w:color w:val="FFFFFF" w:themeColor="background1"/>
+          <w:sz w:val="24"/>
+          <w:szCs w:val="24"/>
+          <w:lang w:val="en-US"/>
+        </w:rPr>
+      </w:pPr>
+    </w:p>
+    <w:p>
+      <w:pPr>
+        <w:jc w:val="both"/>
+        <w:rPr>
+          <w:sz w:val="20"/>
+          <w:szCs w:val="20"/>
+          <w:lang w:val="en-US"/>
+        </w:rPr>
+      </w:pPr>
+      <w:r>
+        <w:rPr>
+          <w:sz w:val="20"/>
+          <w:szCs w:val="20"/>
+          <w:lang w:val="en-US"/>
+        </w:rPr>
+        <w:t>Note how the lambda function must return the Access-Control-Allow-Origin from itself since there is not going to be a response mapping integration to map a value to a header.</w:t>
+      </w:r>
+    </w:p>
+    <w:p>
+      <w:pPr>
+        <w:jc w:val="both"/>
+        <w:rPr>
+          <w:sz w:val="20"/>
+          <w:szCs w:val="20"/>
+          <w:lang w:val="en-US"/>
+        </w:rPr>
+      </w:pPr>
+      <w:r>
+        <w:rPr>
+          <w:sz w:val="20"/>
+          <w:szCs w:val="20"/>
+          <w:lang w:val="en-US"/>
+        </w:rPr>
+        <w:t>You can use the following tool to test the CORS functionality of your API:</w:t>
+      </w:r>
+    </w:p>
+    <w:p>
+      <w:pPr>
+        <w:jc w:val="both"/>
+        <w:rPr>
+          <w:sz w:val="20"/>
+          <w:szCs w:val="20"/>
+          <w:lang w:val="en-US"/>
+        </w:rPr>
+      </w:pPr>
+      <w:hyperlink r:id="rId26" w:history="1">
+        <w:r>
+          <w:rPr>
+            <w:rStyle w:val="Hipervnculo"/>
+            <w:sz w:val="20"/>
+            <w:szCs w:val="20"/>
+            <w:lang w:val="en-US"/>
+          </w:rPr>
+          <w:t>https://cors-test.codehappy.dev/</w:t>
+        </w:r>
+      </w:hyperlink>
+    </w:p>
+    <w:p>
+      <w:pPr>
+        <w:jc w:val="both"/>
+        <w:rPr>
+          <w:sz w:val="20"/>
+          <w:szCs w:val="20"/>
+          <w:lang w:val="en-US"/>
+        </w:rPr>
+      </w:pPr>
+      <w:r>
+        <w:rPr>
+          <w:sz w:val="20"/>
+          <w:szCs w:val="20"/>
+          <w:lang w:val="en-US"/>
+        </w:rPr>
+        <w:t>(one important advantage not only related to this but to most api gateway features is that it can be configurated at the method level so you can if you want configure body validation only for a specific method as well as CORS only for specific methods)</w:t>
+      </w:r>
+    </w:p>
+    <w:p>
+      <w:pPr>
+        <w:jc w:val="both"/>
+        <w:rPr>
+          <w:sz w:val="20"/>
+          <w:szCs w:val="20"/>
+          <w:lang w:val="en-US"/>
+        </w:rPr>
+      </w:pPr>
+      <w:r>
+        <w:rPr>
+          <w:sz w:val="20"/>
+          <w:szCs w:val="20"/>
+          <w:lang w:val="en-US"/>
+        </w:rPr>
+        <w:t>Since CORS is a fairly “complex” subject I would recommend to watch this video to feel really confident about how it works, it also includes the concepts of simple an non simple CORS request which if not aware could lead to frustrating errors while setting CORS:</w:t>
+      </w:r>
+    </w:p>
+    <w:p>
+      <w:pPr>
+        <w:jc w:val="both"/>
+        <w:rPr>
+          <w:sz w:val="20"/>
+          <w:szCs w:val="20"/>
+          <w:lang w:val="en-US"/>
+        </w:rPr>
+      </w:pPr>
+      <w:hyperlink r:id="rId27" w:history="1">
+        <w:r>
+          <w:rPr>
+            <w:rStyle w:val="Hipervnculo"/>
+            <w:sz w:val="20"/>
+            <w:szCs w:val="20"/>
+            <w:lang w:val="en-US"/>
+          </w:rPr>
+          <w:t>https://www.youtube.com/watch?v=baQh1X3LN5s</w:t>
+        </w:r>
+      </w:hyperlink>
+    </w:p>
+    <w:p>
+      <w:pPr>
+        <w:jc w:val="both"/>
+        <w:rPr>
+          <w:sz w:val="20"/>
+          <w:szCs w:val="20"/>
+          <w:lang w:val="en-US"/>
+        </w:rPr>
+      </w:pPr>
+      <w:r>
+        <w:rPr>
+          <w:sz w:val="20"/>
+          <w:szCs w:val="20"/>
+          <w:lang w:val="en-US"/>
+        </w:rPr>
+        <w:t xml:space="preserve">The </w:t>
+      </w:r>
+      <w:proofErr w:type="spellStart"/>
+      <w:r>
+        <w:rPr>
+          <w:sz w:val="20"/>
+          <w:szCs w:val="20"/>
+          <w:lang w:val="en-US"/>
+        </w:rPr>
+        <w:t>corsNonProxy</w:t>
+      </w:r>
+      <w:proofErr w:type="spellEnd"/>
+      <w:r>
+        <w:rPr>
+          <w:sz w:val="20"/>
+          <w:szCs w:val="20"/>
+          <w:lang w:val="en-US"/>
+        </w:rPr>
+        <w:t xml:space="preserve"> uses lambda backend service with non-proxy integration meaning that we can map values from the lambda response to different parts of the response, in case of a simple CORS request we could map the Access-Control-Allow-Origin header from the body of the lambda response to the headers of the </w:t>
+      </w:r>
+      <w:r>
+        <w:rPr>
+          <w:sz w:val="20"/>
+          <w:szCs w:val="20"/>
+          <w:lang w:val="en-US"/>
+        </w:rPr>
+        <w:t>response itself, since this is not a simple request (it requires a custom header</w:t>
+      </w:r>
+      <w:r>
+        <w:rPr>
+          <w:sz w:val="20"/>
+          <w:szCs w:val="20"/>
+          <w:lang w:val="en-US"/>
+        </w:rPr>
+        <w:t xml:space="preserve"> “Header-Test”</w:t>
+      </w:r>
+      <w:r>
+        <w:rPr>
+          <w:sz w:val="20"/>
+          <w:szCs w:val="20"/>
+          <w:lang w:val="en-US"/>
+        </w:rPr>
+        <w:t>) we have to use the preflight method also know as the OPTIONS method which is a method with mock integration type which is going to be called always before calling the method it is set for. This options method will first return the CORS headers to the client’s browser and if that preflight request went OK then the real request will be forwarded to the method the client wants to invoke.</w:t>
+      </w:r>
+    </w:p>
+    <w:p>
+      <w:pPr>
+        <w:jc w:val="both"/>
+        <w:rPr>
+          <w:sz w:val="20"/>
+          <w:szCs w:val="20"/>
+          <w:lang w:val="en-US"/>
+        </w:rPr>
+      </w:pPr>
+      <w:r>
+        <w:rPr>
+          <w:sz w:val="20"/>
+          <w:szCs w:val="20"/>
+          <w:lang w:val="en-US"/>
+        </w:rPr>
+        <w:t>Note how with different CORS headers you can not only define who but also what someone can access</w:t>
+      </w:r>
+      <w:r>
+        <w:rPr>
+          <w:sz w:val="20"/>
+          <w:szCs w:val="20"/>
+          <w:lang w:val="en-US"/>
+        </w:rPr>
+        <w:t xml:space="preserve"> and do </w:t>
+      </w:r>
+      <w:proofErr w:type="spellStart"/>
+      <w:r>
+        <w:rPr>
+          <w:sz w:val="20"/>
+          <w:szCs w:val="20"/>
+          <w:lang w:val="en-US"/>
+        </w:rPr>
+        <w:t>withi</w:t>
+      </w:r>
+      <w:proofErr w:type="spellEnd"/>
+      <w:r>
+        <w:rPr>
+          <w:sz w:val="20"/>
+          <w:szCs w:val="20"/>
+          <w:lang w:val="en-US"/>
+        </w:rPr>
+        <w:t xml:space="preserve"> your resource.</w:t>
+      </w:r>
+    </w:p>
+    <w:p>
+      <w:pPr>
+        <w:jc w:val="both"/>
+        <w:rPr>
+          <w:sz w:val="20"/>
+          <w:szCs w:val="20"/>
+          <w:lang w:val="en-US"/>
+        </w:rPr>
+      </w:pPr>
+      <w:r>
+        <w:rPr>
+          <w:sz w:val="20"/>
+          <w:szCs w:val="20"/>
+          <w:lang w:val="en-US"/>
+        </w:rPr>
+        <w:t xml:space="preserve">The </w:t>
+      </w:r>
+      <w:proofErr w:type="spellStart"/>
+      <w:r>
+        <w:rPr>
+          <w:sz w:val="20"/>
+          <w:szCs w:val="20"/>
+          <w:lang w:val="en-US"/>
+        </w:rPr>
+        <w:t>corsNonProxy</w:t>
+      </w:r>
+      <w:proofErr w:type="spellEnd"/>
+      <w:r>
+        <w:rPr>
+          <w:sz w:val="20"/>
+          <w:szCs w:val="20"/>
+          <w:lang w:val="en-US"/>
+        </w:rPr>
+        <w:t xml:space="preserve"> resource call workflow is the following:</w:t>
+      </w:r>
+    </w:p>
+    <w:p>
+      <w:pPr>
+        <w:jc w:val="both"/>
+        <w:rPr>
+          <w:sz w:val="20"/>
+          <w:szCs w:val="20"/>
+          <w:lang w:val="en-US"/>
+        </w:rPr>
+      </w:pPr>
+      <w:r>
+        <w:rPr>
+          <w:sz w:val="20"/>
+          <w:szCs w:val="20"/>
+          <w:lang w:val="en-US"/>
+        </w:rPr>
+        <w:t>The browser makes a preflight request to the OPTIONS method which returns some CORS headers if response is 200 otherwise it will return error and the real request will not go through. Note that if using custom headers (in this case Header-Test) it should be specified/returned from the preflight request in the Access-Control-Allow-Headers header otherwise even if the origin is allowed the preflight request will fail, once the preflight request was successfully completed with 200 status then the browser will send the real request.</w:t>
+      </w:r>
+    </w:p>
+    <w:p>
+      <w:pPr>
+        <w:jc w:val="both"/>
+        <w:rPr>
+          <w:b/>
+          <w:bCs/>
+          <w:sz w:val="20"/>
+          <w:szCs w:val="20"/>
+          <w:lang w:val="en-US"/>
+        </w:rPr>
+      </w:pPr>
+      <w:r>
+        <w:rPr>
+          <w:b/>
+          <w:bCs/>
+          <w:sz w:val="20"/>
+          <w:szCs w:val="20"/>
+          <w:lang w:val="en-US"/>
+        </w:rPr>
+        <w:t xml:space="preserve">Note: If you want to define the Access-Control-Allow-Origin </w:t>
+      </w:r>
+      <w:proofErr w:type="spellStart"/>
+      <w:r>
+        <w:rPr>
+          <w:b/>
+          <w:bCs/>
+          <w:sz w:val="20"/>
+          <w:szCs w:val="20"/>
+          <w:lang w:val="en-US"/>
+        </w:rPr>
+        <w:t>dinamycally</w:t>
+      </w:r>
+      <w:proofErr w:type="spellEnd"/>
+      <w:r>
+        <w:rPr>
+          <w:b/>
+          <w:bCs/>
+          <w:sz w:val="20"/>
+          <w:szCs w:val="20"/>
+          <w:lang w:val="en-US"/>
+        </w:rPr>
+        <w:t xml:space="preserve"> you can change the OPTIONS method integration type from mock to lambda or any other integration type you want to use to set the </w:t>
+      </w:r>
+      <w:r>
+        <w:rPr>
+          <w:b/>
+          <w:bCs/>
+          <w:sz w:val="20"/>
+          <w:szCs w:val="20"/>
+          <w:lang w:val="en-US"/>
+        </w:rPr>
+        <w:t>Access-Control-Allow-Origin</w:t>
+      </w:r>
+      <w:r>
+        <w:rPr>
+          <w:b/>
+          <w:bCs/>
+          <w:sz w:val="20"/>
+          <w:szCs w:val="20"/>
+          <w:lang w:val="en-US"/>
+        </w:rPr>
+        <w:t xml:space="preserve"> header value. (This is where you want to apply OR logic, if you want to apply AND logic then separating the Origins values with commas would be enough)</w:t>
+      </w:r>
+    </w:p>
+    <w:p>
+      <w:pPr>
+        <w:jc w:val="both"/>
+        <w:rPr>
+          <w:b/>
+          <w:bCs/>
+          <w:sz w:val="20"/>
+          <w:szCs w:val="20"/>
+          <w:lang w:val="en-US"/>
+        </w:rPr>
+      </w:pPr>
+      <w:r>
+        <w:rPr>
+          <w:b/>
+          <w:bCs/>
+          <w:sz w:val="20"/>
+          <w:szCs w:val="20"/>
+          <w:lang w:val="en-US"/>
+        </w:rPr>
+        <w:lastRenderedPageBreak/>
+        <w:t>When configuring CORS you can also enable them to work for the default gateway responses like 4xx or 5xx like this:</w:t>
+      </w:r>
+    </w:p>
+    <w:p>
+      <w:pPr>
+        <w:jc w:val="both"/>
+        <w:rPr>
+          <w:b/>
+          <w:bCs/>
+          <w:sz w:val="20"/>
+          <w:szCs w:val="20"/>
+          <w:lang w:val="en-US"/>
+        </w:rPr>
+      </w:pPr>
+      <w:r>
+        <w:rPr>
+          <w:b/>
+          <w:bCs/>
+          <w:sz w:val="20"/>
+          <w:szCs w:val="20"/>
+          <w:lang w:val="en-US"/>
+        </w:rPr>
+        <w:drawing>
+          <wp:inline distT="0" distB="0" distL="0" distR="0" wp14:anchorId="5FDDFD16" wp14:editId="7F8997E5">
+            <wp:extent cx="5612130" cy="1348105"/>
+            <wp:effectExtent l="0" t="0" r="7620" b="4445"/>
+            <wp:docPr id="11" name="Imagen 11"/>
+            <wp:cNvGraphicFramePr>
+              <a:graphicFrameLocks xmlns:a="http://schemas.openxmlformats.org/drawingml/2006/main" noChangeAspect="1"/>
+            </wp:cNvGraphicFramePr>
+            <a:graphic xmlns:a="http://schemas.openxmlformats.org/drawingml/2006/main">
+              <a:graphicData uri="http://schemas.openxmlformats.org/drawingml/2006/picture">
+                <pic:pic xmlns:pic="http://schemas.openxmlformats.org/drawingml/2006/picture">
+                  <pic:nvPicPr>
+                    <pic:cNvPr id="1" name=""/>
+                    <pic:cNvPicPr/>
+                  </pic:nvPicPr>
+                  <pic:blipFill>
+                    <a:blip r:embed="rId28"/>
+                    <a:stretch>
+                      <a:fillRect/>
+                    </a:stretch>
+                  </pic:blipFill>
+                  <pic:spPr>
+                    <a:xfrm>
+                      <a:off x="0" y="0"/>
+                      <a:ext cx="5612130" cy="1348105"/>
+                    </a:xfrm>
+                    <a:prstGeom prst="rect">
+                      <a:avLst/>
+                    </a:prstGeom>
+                  </pic:spPr>
+                </pic:pic>
+              </a:graphicData>
+            </a:graphic>
+          </wp:inline>
+        </w:drawing>
+      </w:r>
+    </w:p>
+    <w:p>
+      <w:pPr>
+        <w:jc w:val="both"/>
+        <w:rPr>
+          <w:b/>
+          <w:bCs/>
+          <w:sz w:val="20"/>
+          <w:szCs w:val="20"/>
+          <w:lang w:val="en-US"/>
+        </w:rPr>
+      </w:pPr>
+      <w:r>
+        <w:rPr>
+          <w:b/>
+          <w:bCs/>
+          <w:sz w:val="20"/>
+          <w:szCs w:val="20"/>
+          <w:lang w:val="en-US"/>
+        </w:rPr>
+        <w:t xml:space="preserve">This is a global configuration and it is very useful since even if the preflight request goes right and the real request fails due to lets say a missing </w:t>
+      </w:r>
+      <w:proofErr w:type="spellStart"/>
+      <w:r>
+        <w:rPr>
+          <w:b/>
+          <w:bCs/>
+          <w:sz w:val="20"/>
+          <w:szCs w:val="20"/>
+          <w:lang w:val="en-US"/>
+        </w:rPr>
+        <w:t>queryString</w:t>
+      </w:r>
+      <w:proofErr w:type="spellEnd"/>
+      <w:r>
+        <w:rPr>
+          <w:b/>
+          <w:bCs/>
+          <w:sz w:val="20"/>
+          <w:szCs w:val="20"/>
+          <w:lang w:val="en-US"/>
+        </w:rPr>
+        <w:t xml:space="preserve"> parameter then the error that will be returned to the client might get blocked making it difficult to the client to know why his request failed, so by setting the gateway responses with the CORS headers then if the preflight request went fine but the real request failed then the client (the other origin) will be able to see the specific error. This is the difference between this:</w:t>
+      </w:r>
+    </w:p>
+    <w:p>
+      <w:pPr>
+        <w:jc w:val="both"/>
+        <w:rPr>
+          <w:b/>
+          <w:bCs/>
+          <w:sz w:val="20"/>
+          <w:szCs w:val="20"/>
+          <w:lang w:val="en-US"/>
+        </w:rPr>
+      </w:pPr>
+      <w:r>
+        <w:rPr>
+          <w:b/>
+          <w:bCs/>
+          <w:noProof/>
+          <w:sz w:val="20"/>
+          <w:szCs w:val="20"/>
+          <w:lang w:val="en-US"/>
+        </w:rPr>
+        <w:drawing>
+          <wp:inline distT="0" distB="0" distL="0" distR="0" wp14:anchorId="0213AED4" wp14:editId="7ED6C550">
+            <wp:extent cx="4563110" cy="215900"/>
+            <wp:effectExtent l="0" t="0" r="8890" b="0"/>
+            <wp:docPr id="12" name="Imagen 12"/>
+            <wp:cNvGraphicFramePr>
+              <a:graphicFrameLocks xmlns:a="http://schemas.openxmlformats.org/drawingml/2006/main" noChangeAspect="1"/>
+            </wp:cNvGraphicFramePr>
+            <a:graphic xmlns:a="http://schemas.openxmlformats.org/drawingml/2006/main">
+              <a:graphicData uri="http://schemas.openxmlformats.org/drawingml/2006/picture">
+                <pic:pic xmlns:pic="http://schemas.openxmlformats.org/drawingml/2006/picture">
+                  <pic:nvPicPr>
+                    <pic:cNvPr id="0" name="Picture 3"/>
+                    <pic:cNvPicPr>
+                      <a:picLocks noChangeAspect="1" noChangeArrowheads="1"/>
+                    </pic:cNvPicPr>
+                  </pic:nvPicPr>
+                  <pic:blipFill>
+                    <a:blip r:embed="rId29">
+                      <a:extLst>
+                        <a:ext uri="{28A0092B-C50C-407E-A947-70E740481C1C}">
+                          <a14:useLocalDpi xmlns:a14="http://schemas.microsoft.com/office/drawing/2010/main" val="0"/>
+                        </a:ext>
+                      </a:extLst>
+                    </a:blip>
+                    <a:srcRect/>
+                    <a:stretch>
+                      <a:fillRect/>
+                    </a:stretch>
+                  </pic:blipFill>
+                  <pic:spPr bwMode="auto">
+                    <a:xfrm>
+                      <a:off x="0" y="0"/>
+                      <a:ext cx="4563110" cy="215900"/>
+                    </a:xfrm>
+                    <a:prstGeom prst="rect">
+                      <a:avLst/>
+                    </a:prstGeom>
+                    <a:noFill/>
+                    <a:ln>
+                      <a:noFill/>
+                    </a:ln>
+                  </pic:spPr>
+                </pic:pic>
+              </a:graphicData>
+            </a:graphic>
+          </wp:inline>
+        </w:drawing>
+      </w:r>
+    </w:p>
+    <w:p>
+      <w:pPr>
+        <w:jc w:val="both"/>
+        <w:rPr>
+          <w:b/>
+          <w:bCs/>
+          <w:sz w:val="20"/>
+          <w:szCs w:val="20"/>
+          <w:lang w:val="en-US"/>
+        </w:rPr>
+      </w:pPr>
+      <w:r>
+        <w:rPr>
+          <w:b/>
+          <w:bCs/>
+          <w:sz w:val="20"/>
+          <w:szCs w:val="20"/>
+          <w:lang w:val="en-US"/>
+        </w:rPr>
+        <w:t>And this:</w:t>
+      </w:r>
+    </w:p>
+    <w:p>
+      <w:pPr>
+        <w:jc w:val="both"/>
+        <w:rPr>
+          <w:b/>
+          <w:bCs/>
+          <w:sz w:val="20"/>
+          <w:szCs w:val="20"/>
+          <w:lang w:val="en-US"/>
+        </w:rPr>
+      </w:pPr>
+      <w:r>
+        <w:rPr>
+          <w:b/>
+          <w:bCs/>
+          <w:noProof/>
+          <w:sz w:val="20"/>
+          <w:szCs w:val="20"/>
+          <w:lang w:val="en-US"/>
+        </w:rPr>
+        <w:drawing>
+          <wp:inline distT="0" distB="0" distL="0" distR="0" wp14:anchorId="148E2431" wp14:editId="76513EDA">
+            <wp:extent cx="5607050" cy="457200"/>
+            <wp:effectExtent l="0" t="0" r="0" b="0"/>
+            <wp:docPr id="13" name="Imagen 13"/>
+            <wp:cNvGraphicFramePr>
+              <a:graphicFrameLocks xmlns:a="http://schemas.openxmlformats.org/drawingml/2006/main" noChangeAspect="1"/>
+            </wp:cNvGraphicFramePr>
+            <a:graphic xmlns:a="http://schemas.openxmlformats.org/drawingml/2006/main">
+              <a:graphicData uri="http://schemas.openxmlformats.org/drawingml/2006/picture">
+                <pic:pic xmlns:pic="http://schemas.openxmlformats.org/drawingml/2006/picture">
+                  <pic:nvPicPr>
+                    <pic:cNvPr id="0" name="Picture 4"/>
+                    <pic:cNvPicPr>
+                      <a:picLocks noChangeAspect="1" noChangeArrowheads="1"/>
+                    </pic:cNvPicPr>
+                  </pic:nvPicPr>
+                  <pic:blipFill>
+                    <a:blip r:embed="rId30">
+                      <a:extLst>
+                        <a:ext uri="{28A0092B-C50C-407E-A947-70E740481C1C}">
+                          <a14:useLocalDpi xmlns:a14="http://schemas.microsoft.com/office/drawing/2010/main" val="0"/>
+                        </a:ext>
+                      </a:extLst>
+                    </a:blip>
+                    <a:srcRect/>
+                    <a:stretch>
+                      <a:fillRect/>
+                    </a:stretch>
+                  </pic:blipFill>
+                  <pic:spPr bwMode="auto">
+                    <a:xfrm>
+                      <a:off x="0" y="0"/>
+                      <a:ext cx="5607050" cy="457200"/>
+                    </a:xfrm>
+                    <a:prstGeom prst="rect">
+                      <a:avLst/>
+                    </a:prstGeom>
+                    <a:noFill/>
+                    <a:ln>
+                      <a:noFill/>
+                    </a:ln>
+                  </pic:spPr>
+                </pic:pic>
+              </a:graphicData>
+            </a:graphic>
+          </wp:inline>
+        </w:drawing>
+      </w:r>
+    </w:p>
+    <w:p>
+      <w:pPr>
+        <w:jc w:val="both"/>
+        <w:rPr>
+          <w:b/>
+          <w:bCs/>
+          <w:sz w:val="20"/>
+          <w:szCs w:val="20"/>
+          <w:lang w:val="en-US"/>
+        </w:rPr>
+      </w:pPr>
+      <w:r>
+        <w:rPr>
+          <w:b/>
+          <w:bCs/>
+          <w:sz w:val="20"/>
+          <w:szCs w:val="20"/>
+          <w:lang w:val="en-US"/>
+        </w:rPr>
+        <w:t>From the client (domain) perspective the first option would be a lot more useful to know what went wrong with the request.</w:t>
+      </w:r>
+    </w:p>
+    <w:p>
+      <w:pPr>
+        <w:jc w:val="both"/>
+        <w:rPr>
+          <w:b/>
+          <w:bCs/>
+          <w:sz w:val="20"/>
+          <w:szCs w:val="20"/>
+          <w:lang w:val="en-US"/>
+        </w:rPr>
+      </w:pPr>
+      <w:r>
+        <w:rPr>
+          <w:b/>
+          <w:bCs/>
+          <w:sz w:val="20"/>
+          <w:szCs w:val="20"/>
+          <w:lang w:val="en-US"/>
+        </w:rPr>
+        <w:t>Keep in mind to be careful when including the OPTIONS method in this configuration since maybe you don’t want to let the client know why the preflight request failed.</w:t>
+      </w:r>
     </w:p>
     <w:p>
       <w:pPr>
@@ -5607,7 +7172,7 @@
           <w:lang w:val="en-US"/>
         </w:rPr>
       </w:pPr>
-      <w:hyperlink r:id="rId16" w:history="1">
+      <w:hyperlink r:id="rId31" w:history="1">
         <w:r>
           <w:rPr>
             <w:rStyle w:val="Hipervnculo"/>
@@ -5754,6 +7319,7 @@
           <w:szCs w:val="20"/>
           <w:lang w:val="en-US"/>
         </w:rPr>
+        <w:lastRenderedPageBreak/>
         <w:t>(Remember that you need to have SAM CLI installed on your local environment)</w:t>
       </w:r>
     </w:p>
@@ -5766,7 +7332,7 @@
           <w:lang w:val="en-US"/>
         </w:rPr>
       </w:pPr>
-      <w:hyperlink r:id="rId17" w:history="1">
+      <w:hyperlink r:id="rId32" w:history="1">
         <w:r>
           <w:rPr>
             <w:rStyle w:val="Hipervnculo"/>
@@ -6004,7 +7570,6 @@
           <w:szCs w:val="20"/>
           <w:lang w:val="en-US"/>
         </w:rPr>
-        <w:lastRenderedPageBreak/>
         <w:t>-</w:t>
       </w:r>
       <w:proofErr w:type="spellStart"/>
@@ -6295,7 +7860,7 @@
           <w:lang w:val="en-US"/>
         </w:rPr>
       </w:pPr>
-      <w:hyperlink r:id="rId18" w:anchor="api" w:history="1">
+      <w:hyperlink r:id="rId33" w:anchor="api" w:history="1">
         <w:r>
           <w:rPr>
             <w:rStyle w:val="Hipervnculo"/>
@@ -6662,6 +8227,7 @@
           <w:szCs w:val="20"/>
           <w:lang w:val="en-US"/>
         </w:rPr>
+        <w:lastRenderedPageBreak/>
         <w:t>Note: the --s3-bucket flag should only be used if you want to specify a bucket in line otherwise it will pick the one in the samconfig.toml file, if neither the inline command nor the toml file define a bucket then a default bucket will be created automatically. (This bucket is used to store some necessary files for CFN to work)</w:t>
       </w:r>
     </w:p>
@@ -6812,7 +8378,6 @@
           <w:szCs w:val="20"/>
           <w:lang w:val="en-US"/>
         </w:rPr>
-        <w:lastRenderedPageBreak/>
         <w:t>Go and check CloudFormation console to see the status of the stack you are creating, alternatively you can see the outputs in the terminal. (Remember that CFN as well as the SAM frameworks offers useful tools for debugging)</w:t>
       </w:r>
     </w:p>

</xml_diff>

<commit_message>
content table updated-minor fixes demo docs
</commit_message>
<xml_diff>
--- a/demos/ApiGatewayBasicsDemo/ApiGatewatBasicsSAM-Implicit/README2.docx
+++ b/demos/ApiGatewayBasicsDemo/ApiGatewatBasicsSAM-Implicit/README2.docx
@@ -5509,6 +5509,7 @@
       </w:pPr>
       <w:r>
         <w:rPr>
+          <w:noProof/>
           <w:sz w:val="20"/>
           <w:szCs w:val="20"/>
           <w:lang w:val="en-US"/>
@@ -5652,14 +5653,13 @@
         <w:lastRenderedPageBreak/>
         <w:t xml:space="preserve">We can then assign </w:t>
       </w:r>
-      <w:proofErr w:type="gramStart"/>
-      <w:r>
-        <w:rPr>
-          <w:sz w:val="20"/>
-          <w:szCs w:val="20"/>
-          <w:lang w:val="en-US"/>
-        </w:rPr>
-        <w:t xml:space="preserve">this  </w:t>
+      <w:r>
+        <w:rPr>
+          <w:sz w:val="20"/>
+          <w:szCs w:val="20"/>
+          <w:lang w:val="en-US"/>
+        </w:rPr>
+        <w:t xml:space="preserve">this </w:t>
       </w:r>
       <w:proofErr w:type="spellStart"/>
       <w:r>
@@ -5671,7 +5671,6 @@
         <w:t>ValidateCalculator</w:t>
       </w:r>
       <w:proofErr w:type="spellEnd"/>
-      <w:proofErr w:type="gramEnd"/>
       <w:r>
         <w:rPr>
           <w:sz w:val="20"/>
@@ -5690,6 +5689,7 @@
       </w:r>
       <w:r>
         <w:rPr>
+          <w:noProof/>
           <w:sz w:val="20"/>
           <w:szCs w:val="20"/>
           <w:lang w:val="en-US"/>
@@ -5776,7 +5776,7 @@
           <w:lang w:val="en-US"/>
         </w:rPr>
       </w:pPr>
-      <w:hyperlink r:id="rId19" w:history="1">
+      <w:hyperlink r:id="rId19" w:anchor="parametersDefinitionsObject" w:history="1">
         <w:r>
           <w:rPr>
             <w:rStyle w:val="Hipervnculo"/>
@@ -5797,7 +5797,7 @@
           <w:lang w:val="en-US"/>
         </w:rPr>
       </w:pPr>
-      <w:hyperlink r:id="rId20" w:history="1">
+      <w:hyperlink r:id="rId20" w:anchor="parameterObject" w:history="1">
         <w:r>
           <w:rPr>
             <w:rStyle w:val="Hipervnculo"/>
@@ -5813,12 +5813,13 @@
       <w:pPr>
         <w:jc w:val="both"/>
         <w:rPr>
-          <w:sz w:val="20"/>
-          <w:szCs w:val="20"/>
-          <w:lang w:val="en-US"/>
-        </w:rPr>
-      </w:pPr>
-      <w:hyperlink r:id="rId21" w:history="1">
+          <w:rStyle w:val="Hipervnculo"/>
+          <w:sz w:val="20"/>
+          <w:szCs w:val="20"/>
+          <w:lang w:val="en-US"/>
+        </w:rPr>
+      </w:pPr>
+      <w:hyperlink r:id="rId21" w:anchor="schemaObject" w:history="1">
         <w:r>
           <w:rPr>
             <w:rStyle w:val="Hipervnculo"/>
@@ -5832,6 +5833,25 @@
     </w:p>
     <w:p>
       <w:pPr>
+        <w:jc w:val="both"/>
+        <w:rPr>
+          <w:sz w:val="20"/>
+          <w:szCs w:val="20"/>
+          <w:lang w:val="en-US"/>
+        </w:rPr>
+      </w:pPr>
+      <w:hyperlink r:id="rId22" w:history="1">
+        <w:r>
+          <w:rPr>
+            <w:rStyle w:val="Hipervnculo"/>
+            <w:lang w:val="en-US"/>
+          </w:rPr>
+          <w:t>Working with models and mapping templates - Amazon API Gateway</w:t>
+        </w:r>
+      </w:hyperlink>
+    </w:p>
+    <w:p>
+      <w:pPr>
         <w:spacing w:after="0"/>
         <w:jc w:val="both"/>
         <w:rPr>
@@ -5849,69 +5869,60 @@
           <w:highlight w:val="darkBlue"/>
           <w:lang w:val="en-US"/>
         </w:rPr>
-        <w:t xml:space="preserve">Mapping templates                                                                                                                              </w:t>
-      </w:r>
-      <w:r>
+        <w:t>Mapping templates                                                                                                                              //</w:t>
+      </w:r>
+    </w:p>
+    <w:p>
+      <w:pPr>
+        <w:spacing w:after="0"/>
+        <w:jc w:val="both"/>
+        <w:rPr>
+          <w:sz w:val="20"/>
+          <w:szCs w:val="20"/>
+          <w:lang w:val="en-US"/>
+        </w:rPr>
+      </w:pPr>
+      <w:r>
+        <w:rPr>
+          <w:sz w:val="20"/>
+          <w:szCs w:val="20"/>
+          <w:lang w:val="en-US"/>
+        </w:rPr>
+        <w:t xml:space="preserve">As I mentioned earlier mapping templates are used to just map the values in the original request (including path parameters, headers, </w:t>
+      </w:r>
+      <w:proofErr w:type="spellStart"/>
+      <w:r>
+        <w:rPr>
+          <w:sz w:val="20"/>
+          <w:szCs w:val="20"/>
+          <w:lang w:val="en-US"/>
+        </w:rPr>
+        <w:t>queryString</w:t>
+      </w:r>
+      <w:proofErr w:type="spellEnd"/>
+      <w:r>
+        <w:rPr>
+          <w:sz w:val="20"/>
+          <w:szCs w:val="20"/>
+          <w:lang w:val="en-US"/>
+        </w:rPr>
+        <w:t xml:space="preserve"> parameters, body request keys and even context values from the context object) to a new request that’s the one that’s going to be forwarded to the backend integration, in the case of the /calculator1/{operation} route I used the following template:</w:t>
+      </w:r>
+    </w:p>
+    <w:p>
+      <w:pPr>
+        <w:spacing w:after="0"/>
+        <w:jc w:val="both"/>
         <w:rPr>
           <w:color w:val="FFFFFF" w:themeColor="background1"/>
           <w:sz w:val="24"/>
           <w:szCs w:val="24"/>
-          <w:highlight w:val="darkBlue"/>
-          <w:lang w:val="en-US"/>
-        </w:rPr>
-        <w:t>//</w:t>
-      </w:r>
-    </w:p>
-    <w:p>
-      <w:pPr>
-        <w:spacing w:after="0"/>
-        <w:jc w:val="both"/>
-        <w:rPr>
-          <w:sz w:val="20"/>
-          <w:szCs w:val="20"/>
-          <w:lang w:val="en-US"/>
-        </w:rPr>
-      </w:pPr>
-      <w:r>
-        <w:rPr>
-          <w:sz w:val="20"/>
-          <w:szCs w:val="20"/>
-          <w:lang w:val="en-US"/>
-        </w:rPr>
-        <w:t xml:space="preserve">As I mentioned earlier mapping templates are used to just map the values in the original request (including path parameters, headers, </w:t>
-      </w:r>
-      <w:proofErr w:type="spellStart"/>
-      <w:r>
-        <w:rPr>
-          <w:sz w:val="20"/>
-          <w:szCs w:val="20"/>
-          <w:lang w:val="en-US"/>
-        </w:rPr>
-        <w:t>queryString</w:t>
-      </w:r>
-      <w:proofErr w:type="spellEnd"/>
-      <w:r>
-        <w:rPr>
-          <w:sz w:val="20"/>
-          <w:szCs w:val="20"/>
-          <w:lang w:val="en-US"/>
-        </w:rPr>
-        <w:t xml:space="preserve"> parameters, body request keys and even context values from the context object) to a new request that’s the one that’s going to be forwarded to the backend integration, in the case of the /calculator1/{operation} route I used the following template:</w:t>
-      </w:r>
-    </w:p>
-    <w:p>
-      <w:pPr>
-        <w:spacing w:after="0"/>
-        <w:jc w:val="both"/>
-        <w:rPr>
-          <w:color w:val="FFFFFF" w:themeColor="background1"/>
-          <w:sz w:val="24"/>
-          <w:szCs w:val="24"/>
-          <w:lang w:val="en-US"/>
-        </w:rPr>
-      </w:pPr>
-      <w:r>
-        <w:rPr>
+          <w:lang w:val="en-US"/>
+        </w:rPr>
+      </w:pPr>
+      <w:r>
+        <w:rPr>
+          <w:noProof/>
           <w:color w:val="FFFFFF" w:themeColor="background1"/>
           <w:sz w:val="24"/>
           <w:szCs w:val="24"/>
@@ -5933,7 +5944,7 @@
                     <pic:cNvPicPr/>
                   </pic:nvPicPr>
                   <pic:blipFill>
-                    <a:blip r:embed="rId22"/>
+                    <a:blip r:embed="rId23"/>
                     <a:stretch>
                       <a:fillRect/>
                     </a:stretch>
@@ -6073,8 +6084,11 @@
       <w:pPr>
         <w:spacing w:after="0"/>
         <w:jc w:val="both"/>
-      </w:pPr>
-      <w:hyperlink r:id="rId23" w:history="1">
+        <w:rPr>
+          <w:lang w:val="en-US"/>
+        </w:rPr>
+      </w:pPr>
+      <w:hyperlink r:id="rId24" w:history="1">
         <w:r>
           <w:rPr>
             <w:rStyle w:val="Hipervnculo"/>
@@ -6143,8 +6157,11 @@
       <w:pPr>
         <w:spacing w:after="0"/>
         <w:jc w:val="both"/>
-      </w:pPr>
-      <w:hyperlink r:id="rId24" w:history="1">
+        <w:rPr>
+          <w:lang w:val="en-US"/>
+        </w:rPr>
+      </w:pPr>
+      <w:hyperlink r:id="rId25" w:history="1">
         <w:r>
           <w:rPr>
             <w:rStyle w:val="Hipervnculo"/>
@@ -6193,144 +6210,135 @@
           <w:highlight w:val="darkBlue"/>
           <w:lang w:val="en-US"/>
         </w:rPr>
-        <w:t xml:space="preserve">                         </w:t>
-      </w:r>
-      <w:r>
+        <w:t xml:space="preserve">                                                                                                                                                       //</w:t>
+      </w:r>
+    </w:p>
+    <w:p>
+      <w:pPr>
+        <w:spacing w:after="0"/>
+        <w:jc w:val="both"/>
+        <w:rPr>
+          <w:sz w:val="20"/>
+          <w:szCs w:val="20"/>
+          <w:lang w:val="en-US"/>
+        </w:rPr>
+      </w:pPr>
+      <w:r>
+        <w:rPr>
+          <w:sz w:val="20"/>
+          <w:szCs w:val="20"/>
+          <w:lang w:val="en-US"/>
+        </w:rPr>
+        <w:t>I have created two simple routes</w:t>
+      </w:r>
+      <w:r>
+        <w:rPr>
+          <w:sz w:val="20"/>
+          <w:szCs w:val="20"/>
+          <w:lang w:val="en-US"/>
+        </w:rPr>
+        <w:t xml:space="preserve"> /</w:t>
+      </w:r>
+      <w:proofErr w:type="spellStart"/>
+      <w:r>
+        <w:rPr>
+          <w:sz w:val="20"/>
+          <w:szCs w:val="20"/>
+          <w:lang w:val="en-US"/>
+        </w:rPr>
+        <w:t>corsProxy</w:t>
+      </w:r>
+      <w:proofErr w:type="spellEnd"/>
+      <w:r>
+        <w:rPr>
+          <w:sz w:val="20"/>
+          <w:szCs w:val="20"/>
+          <w:lang w:val="en-US"/>
+        </w:rPr>
+        <w:t xml:space="preserve"> and /</w:t>
+      </w:r>
+      <w:proofErr w:type="spellStart"/>
+      <w:r>
+        <w:rPr>
+          <w:sz w:val="20"/>
+          <w:szCs w:val="20"/>
+          <w:lang w:val="en-US"/>
+        </w:rPr>
+        <w:t>corsNonProxy</w:t>
+      </w:r>
+      <w:proofErr w:type="spellEnd"/>
+      <w:r>
+        <w:rPr>
+          <w:sz w:val="20"/>
+          <w:szCs w:val="20"/>
+          <w:lang w:val="en-US"/>
+        </w:rPr>
+        <w:t xml:space="preserve"> for this demo.</w:t>
+      </w:r>
+    </w:p>
+    <w:p>
+      <w:pPr>
+        <w:spacing w:after="0"/>
+        <w:jc w:val="both"/>
+        <w:rPr>
+          <w:sz w:val="20"/>
+          <w:szCs w:val="20"/>
+          <w:lang w:val="en-US"/>
+        </w:rPr>
+      </w:pPr>
+      <w:r>
+        <w:rPr>
+          <w:sz w:val="20"/>
+          <w:szCs w:val="20"/>
+          <w:lang w:val="en-US"/>
+        </w:rPr>
+        <w:t>The</w:t>
+      </w:r>
+      <w:r>
+        <w:rPr>
+          <w:b/>
+          <w:bCs/>
+          <w:sz w:val="20"/>
+          <w:szCs w:val="20"/>
+          <w:lang w:val="en-US"/>
+        </w:rPr>
+        <w:t xml:space="preserve"> </w:t>
+      </w:r>
+      <w:proofErr w:type="spellStart"/>
+      <w:r>
+        <w:rPr>
+          <w:b/>
+          <w:bCs/>
+          <w:sz w:val="20"/>
+          <w:szCs w:val="20"/>
+          <w:lang w:val="en-US"/>
+        </w:rPr>
+        <w:t>corsProxy</w:t>
+      </w:r>
+      <w:proofErr w:type="spellEnd"/>
+      <w:r>
+        <w:rPr>
+          <w:sz w:val="20"/>
+          <w:szCs w:val="20"/>
+          <w:lang w:val="en-US"/>
+        </w:rPr>
+        <w:t xml:space="preserve"> just uses API gateway as a proxy and forwards the request to a lambda function which returns an object like this:</w:t>
+      </w:r>
+    </w:p>
+    <w:p>
+      <w:pPr>
+        <w:spacing w:after="0"/>
+        <w:jc w:val="both"/>
         <w:rPr>
           <w:color w:val="FFFFFF" w:themeColor="background1"/>
           <w:sz w:val="24"/>
           <w:szCs w:val="24"/>
-          <w:highlight w:val="darkBlue"/>
-          <w:lang w:val="en-US"/>
-        </w:rPr>
-        <w:t xml:space="preserve">                                                                                                                              //</w:t>
-      </w:r>
-    </w:p>
-    <w:p>
-      <w:pPr>
-        <w:spacing w:after="0"/>
-        <w:jc w:val="both"/>
-        <w:rPr>
-          <w:sz w:val="20"/>
-          <w:szCs w:val="20"/>
-          <w:lang w:val="en-US"/>
-        </w:rPr>
-      </w:pPr>
-      <w:r>
-        <w:rPr>
-          <w:sz w:val="20"/>
-          <w:szCs w:val="20"/>
-          <w:lang w:val="en-US"/>
-        </w:rPr>
-        <w:t>I have created two simple routes</w:t>
-      </w:r>
-      <w:r>
-        <w:rPr>
-          <w:sz w:val="20"/>
-          <w:szCs w:val="20"/>
-          <w:lang w:val="en-US"/>
-        </w:rPr>
-        <w:t xml:space="preserve"> /</w:t>
-      </w:r>
-      <w:proofErr w:type="spellStart"/>
-      <w:r>
-        <w:rPr>
-          <w:sz w:val="20"/>
-          <w:szCs w:val="20"/>
-          <w:lang w:val="en-US"/>
-        </w:rPr>
-        <w:t>corsProxy</w:t>
-      </w:r>
-      <w:proofErr w:type="spellEnd"/>
-      <w:r>
-        <w:rPr>
-          <w:sz w:val="20"/>
-          <w:szCs w:val="20"/>
-          <w:lang w:val="en-US"/>
-        </w:rPr>
-        <w:t xml:space="preserve"> and /</w:t>
-      </w:r>
-      <w:proofErr w:type="spellStart"/>
-      <w:r>
-        <w:rPr>
-          <w:sz w:val="20"/>
-          <w:szCs w:val="20"/>
-          <w:lang w:val="en-US"/>
-        </w:rPr>
-        <w:t>corsNonProxy</w:t>
-      </w:r>
-      <w:proofErr w:type="spellEnd"/>
-      <w:r>
-        <w:rPr>
-          <w:sz w:val="20"/>
-          <w:szCs w:val="20"/>
-          <w:lang w:val="en-US"/>
-        </w:rPr>
-        <w:t xml:space="preserve"> for this demo.</w:t>
-      </w:r>
-    </w:p>
-    <w:p>
-      <w:pPr>
-        <w:spacing w:after="0"/>
-        <w:jc w:val="both"/>
-        <w:rPr>
-          <w:sz w:val="20"/>
-          <w:szCs w:val="20"/>
-          <w:lang w:val="en-US"/>
-        </w:rPr>
-      </w:pPr>
-      <w:r>
-        <w:rPr>
-          <w:sz w:val="20"/>
-          <w:szCs w:val="20"/>
-          <w:lang w:val="en-US"/>
-        </w:rPr>
-        <w:t>The</w:t>
-      </w:r>
-      <w:r>
-        <w:rPr>
-          <w:b/>
-          <w:bCs/>
-          <w:sz w:val="20"/>
-          <w:szCs w:val="20"/>
-          <w:lang w:val="en-US"/>
-        </w:rPr>
-        <w:t xml:space="preserve"> </w:t>
-      </w:r>
-      <w:proofErr w:type="spellStart"/>
-      <w:r>
-        <w:rPr>
-          <w:b/>
-          <w:bCs/>
-          <w:sz w:val="20"/>
-          <w:szCs w:val="20"/>
-          <w:lang w:val="en-US"/>
-        </w:rPr>
-        <w:t>corsProxy</w:t>
-      </w:r>
-      <w:proofErr w:type="spellEnd"/>
-      <w:r>
-        <w:rPr>
-          <w:sz w:val="20"/>
-          <w:szCs w:val="20"/>
-          <w:lang w:val="en-US"/>
-        </w:rPr>
-        <w:t xml:space="preserve"> just uses API gateway as a proxy and forwards the request to a lambda function which returns an object like this:</w:t>
-      </w:r>
-    </w:p>
-    <w:p>
-      <w:pPr>
-        <w:spacing w:after="0"/>
-        <w:jc w:val="both"/>
-        <w:rPr>
-          <w:color w:val="FFFFFF" w:themeColor="background1"/>
-          <w:sz w:val="24"/>
-          <w:szCs w:val="24"/>
-          <w:lang w:val="en-US"/>
-        </w:rPr>
-      </w:pPr>
-      <w:r>
-        <w:rPr>
+          <w:lang w:val="en-US"/>
+        </w:rPr>
+      </w:pPr>
+      <w:r>
+        <w:rPr>
+          <w:noProof/>
           <w:color w:val="FFFFFF" w:themeColor="background1"/>
           <w:sz w:val="24"/>
           <w:szCs w:val="24"/>
@@ -6353,7 +6361,7 @@
                     <pic:cNvPicPr/>
                   </pic:nvPicPr>
                   <pic:blipFill>
-                    <a:blip r:embed="rId25"/>
+                    <a:blip r:embed="rId26"/>
                     <a:stretch>
                       <a:fillRect/>
                     </a:stretch>
@@ -6401,7 +6409,85 @@
           <w:szCs w:val="20"/>
           <w:lang w:val="en-US"/>
         </w:rPr>
-        <w:t>Note how the lambda function must return the Access-Control-Allow-Origin from itself since there is not going to be a response mapping integration to map a value to a header.</w:t>
+        <w:t>Note how the lambda function must return the Access-Control-Allow-Origin from itself since there is not going to be a response mapping integration to map a value to a header</w:t>
+      </w:r>
+      <w:r>
+        <w:rPr>
+          <w:sz w:val="20"/>
+          <w:szCs w:val="20"/>
+          <w:lang w:val="en-US"/>
+        </w:rPr>
+        <w:t>.</w:t>
+      </w:r>
+    </w:p>
+    <w:p>
+      <w:pPr>
+        <w:jc w:val="both"/>
+        <w:rPr>
+          <w:sz w:val="20"/>
+          <w:szCs w:val="20"/>
+          <w:lang w:val="en-US"/>
+        </w:rPr>
+      </w:pPr>
+      <w:r>
+        <w:rPr>
+          <w:sz w:val="20"/>
+          <w:szCs w:val="20"/>
+          <w:lang w:val="en-US"/>
+        </w:rPr>
+        <w:t>This only works for simple CORS request, for non-simple CORS request the options method must be configured to allow preflight request.</w:t>
+      </w:r>
+    </w:p>
+    <w:p>
+      <w:pPr>
+        <w:jc w:val="both"/>
+        <w:rPr>
+          <w:sz w:val="20"/>
+          <w:szCs w:val="20"/>
+          <w:lang w:val="en-US"/>
+        </w:rPr>
+      </w:pPr>
+      <w:r>
+        <w:rPr>
+          <w:sz w:val="20"/>
+          <w:szCs w:val="20"/>
+          <w:lang w:val="en-US"/>
+        </w:rPr>
+        <w:drawing>
+          <wp:inline distT="0" distB="0" distL="0" distR="0" wp14:anchorId="5A19EE06" wp14:editId="51A9218D">
+            <wp:extent cx="5612130" cy="2378710"/>
+            <wp:effectExtent l="0" t="0" r="7620" b="2540"/>
+            <wp:docPr id="5" name="Imagen 5"/>
+            <wp:cNvGraphicFramePr>
+              <a:graphicFrameLocks xmlns:a="http://schemas.openxmlformats.org/drawingml/2006/main" noChangeAspect="1"/>
+            </wp:cNvGraphicFramePr>
+            <a:graphic xmlns:a="http://schemas.openxmlformats.org/drawingml/2006/main">
+              <a:graphicData uri="http://schemas.openxmlformats.org/drawingml/2006/picture">
+                <pic:pic xmlns:pic="http://schemas.openxmlformats.org/drawingml/2006/picture">
+                  <pic:nvPicPr>
+                    <pic:cNvPr id="1" name=""/>
+                    <pic:cNvPicPr/>
+                  </pic:nvPicPr>
+                  <pic:blipFill>
+                    <a:blip r:embed="rId27"/>
+                    <a:stretch>
+                      <a:fillRect/>
+                    </a:stretch>
+                  </pic:blipFill>
+                  <pic:spPr>
+                    <a:xfrm>
+                      <a:off x="0" y="0"/>
+                      <a:ext cx="5612130" cy="2378710"/>
+                    </a:xfrm>
+                    <a:prstGeom prst="rect">
+                      <a:avLst/>
+                    </a:prstGeom>
+                  </pic:spPr>
+                </pic:pic>
+              </a:graphicData>
+            </a:graphic>
+          </wp:inline>
+        </w:drawing>
       </w:r>
     </w:p>
     <w:p>
@@ -6431,7 +6517,7 @@
           <w:lang w:val="en-US"/>
         </w:rPr>
       </w:pPr>
-      <w:hyperlink r:id="rId26" w:history="1">
+      <w:hyperlink r:id="rId28" w:history="1">
         <w:r>
           <w:rPr>
             <w:rStyle w:val="Hipervnculo"/>
@@ -6488,7 +6574,7 @@
           <w:lang w:val="en-US"/>
         </w:rPr>
       </w:pPr>
-      <w:hyperlink r:id="rId27" w:history="1">
+      <w:hyperlink r:id="rId29" w:history="1">
         <w:r>
           <w:rPr>
             <w:rStyle w:val="Hipervnculo"/>
@@ -6557,7 +6643,16 @@
           <w:szCs w:val="20"/>
           <w:lang w:val="en-US"/>
         </w:rPr>
-        <w:t>) we have to use the preflight method also know as the OPTIONS method which is a method with mock integration type which is going to be called always before calling the method it is set for. This options method will first return the CORS headers to the client’s browser and if that preflight request went OK then the real request will be forwarded to the method the client wants to invoke.</w:t>
+        <w:t xml:space="preserve">) we have to use the preflight method also know as the OPTIONS method which is a method with mock integration type which is going to be called always before calling the method it is set for. This options method will first return the CORS headers to </w:t>
+      </w:r>
+      <w:r>
+        <w:rPr>
+          <w:sz w:val="20"/>
+          <w:szCs w:val="20"/>
+          <w:lang w:val="en-US"/>
+        </w:rPr>
+        <w:lastRenderedPageBreak/>
+        <w:t>the client’s browser and if that preflight request went OK then the real request will be forwarded to the method the client wants to invoke.</w:t>
       </w:r>
     </w:p>
     <w:p>
@@ -6679,69 +6774,46 @@
         </w:rPr>
         <w:t xml:space="preserve">Note: If you want to define the Access-Control-Allow-Origin </w:t>
       </w:r>
-      <w:proofErr w:type="spellStart"/>
-      <w:r>
-        <w:rPr>
-          <w:b/>
-          <w:bCs/>
-          <w:sz w:val="20"/>
-          <w:szCs w:val="20"/>
-          <w:lang w:val="en-US"/>
-        </w:rPr>
-        <w:t>dinamycally</w:t>
-      </w:r>
-      <w:proofErr w:type="spellEnd"/>
-      <w:r>
-        <w:rPr>
-          <w:b/>
-          <w:bCs/>
-          <w:sz w:val="20"/>
-          <w:szCs w:val="20"/>
-          <w:lang w:val="en-US"/>
-        </w:rPr>
-        <w:t xml:space="preserve"> you can change the OPTIONS method integration type from mock to lambda or any other integration type you want to use to set the </w:t>
-      </w:r>
-      <w:r>
-        <w:rPr>
-          <w:b/>
-          <w:bCs/>
-          <w:sz w:val="20"/>
-          <w:szCs w:val="20"/>
-          <w:lang w:val="en-US"/>
-        </w:rPr>
-        <w:t>Access-Control-Allow-Origin</w:t>
-      </w:r>
-      <w:r>
-        <w:rPr>
-          <w:b/>
-          <w:bCs/>
-          <w:sz w:val="20"/>
-          <w:szCs w:val="20"/>
-          <w:lang w:val="en-US"/>
-        </w:rPr>
-        <w:t xml:space="preserve"> header value. (This is where you want to apply OR logic, if you want to apply AND logic then separating the Origins values with commas would be enough)</w:t>
-      </w:r>
-    </w:p>
-    <w:p>
-      <w:pPr>
-        <w:jc w:val="both"/>
-        <w:rPr>
-          <w:b/>
-          <w:bCs/>
-          <w:sz w:val="20"/>
-          <w:szCs w:val="20"/>
-          <w:lang w:val="en-US"/>
-        </w:rPr>
-      </w:pPr>
-      <w:r>
-        <w:rPr>
-          <w:b/>
-          <w:bCs/>
-          <w:sz w:val="20"/>
-          <w:szCs w:val="20"/>
-          <w:lang w:val="en-US"/>
-        </w:rPr>
-        <w:lastRenderedPageBreak/>
+      <w:r>
+        <w:rPr>
+          <w:b/>
+          <w:bCs/>
+          <w:sz w:val="20"/>
+          <w:szCs w:val="20"/>
+          <w:lang w:val="en-US"/>
+        </w:rPr>
+        <w:t>dynamically</w:t>
+      </w:r>
+      <w:r>
+        <w:rPr>
+          <w:b/>
+          <w:bCs/>
+          <w:sz w:val="20"/>
+          <w:szCs w:val="20"/>
+          <w:lang w:val="en-US"/>
+        </w:rPr>
+        <w:t xml:space="preserve"> you can change the OPTIONS method integration type from mock to lambda or any other integration type you want to use to set the Access-Control-Allow-Origin header value. (This is where you want to apply OR logic, if you want to apply AND logic then separating the Origins values with commas would be enough)</w:t>
+      </w:r>
+    </w:p>
+    <w:p>
+      <w:pPr>
+        <w:jc w:val="both"/>
+        <w:rPr>
+          <w:b/>
+          <w:bCs/>
+          <w:sz w:val="20"/>
+          <w:szCs w:val="20"/>
+          <w:lang w:val="en-US"/>
+        </w:rPr>
+      </w:pPr>
+      <w:r>
+        <w:rPr>
+          <w:b/>
+          <w:bCs/>
+          <w:sz w:val="20"/>
+          <w:szCs w:val="20"/>
+          <w:lang w:val="en-US"/>
+        </w:rPr>
         <w:t>When configuring CORS you can also enable them to work for the default gateway responses like 4xx or 5xx like this:</w:t>
       </w:r>
     </w:p>
@@ -6760,6 +6832,7 @@
         <w:rPr>
           <w:b/>
           <w:bCs/>
+          <w:noProof/>
           <w:sz w:val="20"/>
           <w:szCs w:val="20"/>
           <w:lang w:val="en-US"/>
@@ -6780,7 +6853,7 @@
                     <pic:cNvPicPr/>
                   </pic:nvPicPr>
                   <pic:blipFill>
-                    <a:blip r:embed="rId28"/>
+                    <a:blip r:embed="rId30"/>
                     <a:stretch>
                       <a:fillRect/>
                     </a:stretch>
@@ -6883,7 +6956,7 @@
                     </pic:cNvPicPr>
                   </pic:nvPicPr>
                   <pic:blipFill>
-                    <a:blip r:embed="rId29">
+                    <a:blip r:embed="rId31">
                       <a:extLst>
                         <a:ext uri="{28A0092B-C50C-407E-A947-70E740481C1C}">
                           <a14:useLocalDpi xmlns:a14="http://schemas.microsoft.com/office/drawing/2010/main" val="0"/>
@@ -6975,7 +7048,7 @@
                     </pic:cNvPicPr>
                   </pic:nvPicPr>
                   <pic:blipFill>
-                    <a:blip r:embed="rId30">
+                    <a:blip r:embed="rId32">
                       <a:extLst>
                         <a:ext uri="{28A0092B-C50C-407E-A947-70E740481C1C}">
                           <a14:useLocalDpi xmlns:a14="http://schemas.microsoft.com/office/drawing/2010/main" val="0"/>
@@ -7026,6 +7099,50 @@
           <w:szCs w:val="20"/>
           <w:lang w:val="en-US"/>
         </w:rPr>
+        <w:t xml:space="preserve">This can also be </w:t>
+      </w:r>
+      <w:proofErr w:type="gramStart"/>
+      <w:r>
+        <w:rPr>
+          <w:b/>
+          <w:bCs/>
+          <w:sz w:val="20"/>
+          <w:szCs w:val="20"/>
+          <w:lang w:val="en-US"/>
+        </w:rPr>
+        <w:t>configure</w:t>
+      </w:r>
+      <w:proofErr w:type="gramEnd"/>
+      <w:r>
+        <w:rPr>
+          <w:b/>
+          <w:bCs/>
+          <w:sz w:val="20"/>
+          <w:szCs w:val="20"/>
+          <w:lang w:val="en-US"/>
+        </w:rPr>
+        <w:t xml:space="preserve"> for specific error scenarios instead of full 4xx and 5xx series just make sure to return the necessary CORS headers in the desired response codes.</w:t>
+      </w:r>
+    </w:p>
+    <w:p>
+      <w:pPr>
+        <w:jc w:val="both"/>
+        <w:rPr>
+          <w:b/>
+          <w:bCs/>
+          <w:sz w:val="20"/>
+          <w:szCs w:val="20"/>
+          <w:lang w:val="en-US"/>
+        </w:rPr>
+      </w:pPr>
+      <w:r>
+        <w:rPr>
+          <w:b/>
+          <w:bCs/>
+          <w:sz w:val="20"/>
+          <w:szCs w:val="20"/>
+          <w:lang w:val="en-US"/>
+        </w:rPr>
         <w:t>From the client (domain) perspective the first option would be a lot more useful to know what went wrong with the request.</w:t>
       </w:r>
     </w:p>
@@ -7070,6 +7187,7 @@
           <w:szCs w:val="20"/>
           <w:lang w:val="en-US"/>
         </w:rPr>
+        <w:lastRenderedPageBreak/>
         <w:t>General considerations:</w:t>
       </w:r>
     </w:p>
@@ -7172,7 +7290,7 @@
           <w:lang w:val="en-US"/>
         </w:rPr>
       </w:pPr>
-      <w:hyperlink r:id="rId31" w:history="1">
+      <w:hyperlink r:id="rId33" w:history="1">
         <w:r>
           <w:rPr>
             <w:rStyle w:val="Hipervnculo"/>
@@ -7319,7 +7437,6 @@
           <w:szCs w:val="20"/>
           <w:lang w:val="en-US"/>
         </w:rPr>
-        <w:lastRenderedPageBreak/>
         <w:t>(Remember that you need to have SAM CLI installed on your local environment)</w:t>
       </w:r>
     </w:p>
@@ -7332,7 +7449,7 @@
           <w:lang w:val="en-US"/>
         </w:rPr>
       </w:pPr>
-      <w:hyperlink r:id="rId32" w:history="1">
+      <w:hyperlink r:id="rId34" w:history="1">
         <w:r>
           <w:rPr>
             <w:rStyle w:val="Hipervnculo"/>
@@ -7860,7 +7977,7 @@
           <w:lang w:val="en-US"/>
         </w:rPr>
       </w:pPr>
-      <w:hyperlink r:id="rId33" w:anchor="api" w:history="1">
+      <w:hyperlink r:id="rId35" w:anchor="api" w:history="1">
         <w:r>
           <w:rPr>
             <w:rStyle w:val="Hipervnculo"/>
@@ -8227,287 +8344,287 @@
           <w:szCs w:val="20"/>
           <w:lang w:val="en-US"/>
         </w:rPr>
+        <w:t>Note: the --s3-bucket flag should only be used if you want to specify a bucket in line otherwise it will pick the one in the samconfig.toml file, if neither the inline command nor the toml file define a bucket then a default bucket will be created automatically. (This bucket is used to store some necessary files for CFN to work)</w:t>
+      </w:r>
+    </w:p>
+    <w:p>
+      <w:pPr>
+        <w:jc w:val="both"/>
+        <w:rPr>
+          <w:sz w:val="20"/>
+          <w:szCs w:val="20"/>
+          <w:lang w:val="en-US"/>
+        </w:rPr>
+      </w:pPr>
+      <w:r>
+        <w:rPr>
+          <w:sz w:val="20"/>
+          <w:szCs w:val="20"/>
+          <w:lang w:val="en-US"/>
+        </w:rPr>
+        <w:t xml:space="preserve">This command will transform your </w:t>
+      </w:r>
+      <w:proofErr w:type="spellStart"/>
+      <w:r>
+        <w:rPr>
+          <w:sz w:val="20"/>
+          <w:szCs w:val="20"/>
+          <w:lang w:val="en-US"/>
+        </w:rPr>
+        <w:t>template.yaml</w:t>
+      </w:r>
+      <w:proofErr w:type="spellEnd"/>
+      <w:r>
+        <w:rPr>
+          <w:sz w:val="20"/>
+          <w:szCs w:val="20"/>
+          <w:lang w:val="en-US"/>
+        </w:rPr>
+        <w:t xml:space="preserve"> file to another SAM </w:t>
+      </w:r>
+      <w:proofErr w:type="spellStart"/>
+      <w:r>
+        <w:rPr>
+          <w:sz w:val="20"/>
+          <w:szCs w:val="20"/>
+          <w:lang w:val="en-US"/>
+        </w:rPr>
+        <w:t>yaml</w:t>
+      </w:r>
+      <w:proofErr w:type="spellEnd"/>
+      <w:r>
+        <w:rPr>
+          <w:sz w:val="20"/>
+          <w:szCs w:val="20"/>
+          <w:lang w:val="en-US"/>
+        </w:rPr>
+        <w:t xml:space="preserve"> file which will have some variables resolved like the implicit resources or the URI of the function code that will no longer be on our local computer but an s3 bucket which you must create before running this command (I will explain all the details about SAM in the SAM guide)</w:t>
+      </w:r>
+    </w:p>
+    <w:p>
+      <w:pPr>
+        <w:jc w:val="both"/>
+        <w:rPr>
+          <w:b/>
+          <w:bCs/>
+          <w:sz w:val="20"/>
+          <w:szCs w:val="20"/>
+          <w:lang w:val="en-US"/>
+        </w:rPr>
+      </w:pPr>
+      <w:r>
+        <w:rPr>
+          <w:b/>
+          <w:bCs/>
+          <w:sz w:val="20"/>
+          <w:szCs w:val="20"/>
+          <w:lang w:val="en-US"/>
+        </w:rPr>
+        <w:t>4-To deploy the stack run the following command:</w:t>
+      </w:r>
+    </w:p>
+    <w:p>
+      <w:pPr>
+        <w:jc w:val="both"/>
+        <w:rPr>
+          <w:b/>
+          <w:bCs/>
+          <w:sz w:val="20"/>
+          <w:szCs w:val="20"/>
+          <w:lang w:val="en-US"/>
+        </w:rPr>
+      </w:pPr>
+      <w:proofErr w:type="spellStart"/>
+      <w:r>
+        <w:rPr>
+          <w:b/>
+          <w:bCs/>
+          <w:sz w:val="20"/>
+          <w:szCs w:val="20"/>
+          <w:lang w:val="en-US"/>
+        </w:rPr>
+        <w:t>sam</w:t>
+      </w:r>
+      <w:proofErr w:type="spellEnd"/>
+      <w:r>
+        <w:rPr>
+          <w:b/>
+          <w:bCs/>
+          <w:sz w:val="20"/>
+          <w:szCs w:val="20"/>
+          <w:lang w:val="en-US"/>
+        </w:rPr>
+        <w:t xml:space="preserve"> deploy --template-file &lt;the file created on step 3&gt; --stack-name &lt;YOUR STACK NAME&gt;</w:t>
+      </w:r>
+    </w:p>
+    <w:p>
+      <w:pPr>
+        <w:jc w:val="both"/>
+        <w:rPr>
+          <w:b/>
+          <w:bCs/>
+          <w:sz w:val="20"/>
+          <w:szCs w:val="20"/>
+          <w:lang w:val="en-US"/>
+        </w:rPr>
+      </w:pPr>
+      <w:r>
+        <w:rPr>
+          <w:b/>
+          <w:bCs/>
+          <w:sz w:val="20"/>
+          <w:szCs w:val="20"/>
+          <w:lang w:val="en-US"/>
+        </w:rPr>
+        <w:t xml:space="preserve">5-Once you run the command </w:t>
+      </w:r>
+    </w:p>
+    <w:p>
+      <w:pPr>
+        <w:jc w:val="both"/>
+        <w:rPr>
+          <w:sz w:val="20"/>
+          <w:szCs w:val="20"/>
+          <w:lang w:val="en-US"/>
+        </w:rPr>
+      </w:pPr>
+      <w:r>
+        <w:rPr>
+          <w:sz w:val="20"/>
+          <w:szCs w:val="20"/>
+          <w:lang w:val="en-US"/>
+        </w:rPr>
+        <w:t>Go and check CloudFormation console to see the status of the stack you are creating, alternatively you can see the outputs in the terminal. (Remember that CFN as well as the SAM frameworks offers useful tools for debugging)</w:t>
+      </w:r>
+    </w:p>
+    <w:p>
+      <w:pPr>
+        <w:jc w:val="both"/>
+        <w:rPr>
+          <w:sz w:val="20"/>
+          <w:szCs w:val="20"/>
+          <w:lang w:val="en-US"/>
+        </w:rPr>
+      </w:pPr>
+      <w:r>
+        <w:rPr>
+          <w:b/>
+          <w:bCs/>
+          <w:sz w:val="20"/>
+          <w:szCs w:val="20"/>
+          <w:lang w:val="en-US"/>
+        </w:rPr>
+        <w:t>6-Once everything gets created</w:t>
+      </w:r>
+      <w:r>
+        <w:rPr>
+          <w:sz w:val="20"/>
+          <w:szCs w:val="20"/>
+          <w:lang w:val="en-US"/>
+        </w:rPr>
+        <w:t xml:space="preserve"> </w:t>
+      </w:r>
+      <w:r>
+        <w:rPr>
+          <w:b/>
+          <w:bCs/>
+          <w:sz w:val="20"/>
+          <w:szCs w:val="20"/>
+          <w:lang w:val="en-US"/>
+        </w:rPr>
+        <w:t>successfully</w:t>
+      </w:r>
+      <w:r>
+        <w:rPr>
+          <w:sz w:val="20"/>
+          <w:szCs w:val="20"/>
+          <w:lang w:val="en-US"/>
+        </w:rPr>
+        <w:t xml:space="preserve"> </w:t>
+      </w:r>
+    </w:p>
+    <w:p>
+      <w:pPr>
+        <w:jc w:val="both"/>
+        <w:rPr>
+          <w:sz w:val="20"/>
+          <w:szCs w:val="20"/>
+          <w:lang w:val="en-US"/>
+        </w:rPr>
+      </w:pPr>
+      <w:r>
+        <w:rPr>
+          <w:sz w:val="20"/>
+          <w:szCs w:val="20"/>
+          <w:lang w:val="en-US"/>
+        </w:rPr>
+        <w:t>Go and check that a new Api was created and test it. I will not cover how to test it since the documents within the guide folder should give you enough understanding on how to do it.</w:t>
+      </w:r>
+    </w:p>
+    <w:p>
+      <w:pPr>
+        <w:jc w:val="both"/>
+        <w:rPr>
+          <w:sz w:val="20"/>
+          <w:szCs w:val="20"/>
+          <w:lang w:val="en-US"/>
+        </w:rPr>
+      </w:pPr>
+      <w:r>
+        <w:rPr>
+          <w:b/>
+          <w:bCs/>
+          <w:sz w:val="20"/>
+          <w:szCs w:val="20"/>
+          <w:lang w:val="en-US"/>
+        </w:rPr>
+        <w:t>7-After testing</w:t>
+      </w:r>
+      <w:r>
+        <w:rPr>
+          <w:sz w:val="20"/>
+          <w:szCs w:val="20"/>
+          <w:lang w:val="en-US"/>
+        </w:rPr>
+        <w:t xml:space="preserve"> </w:t>
+      </w:r>
+    </w:p>
+    <w:p>
+      <w:pPr>
+        <w:jc w:val="both"/>
+        <w:rPr>
+          <w:sz w:val="20"/>
+          <w:szCs w:val="20"/>
+          <w:lang w:val="en-US"/>
+        </w:rPr>
+      </w:pPr>
+      <w:r>
+        <w:rPr>
+          <w:sz w:val="20"/>
+          <w:szCs w:val="20"/>
+          <w:lang w:val="en-US"/>
+        </w:rPr>
+        <w:t>Delete the stack from CFN and the bucket so you keep your environment in a clean status (This is optional since most of the demos will be built on top of each other and redeploying a Sam file will just update the resources from a stack if the stack name is the same)</w:t>
+      </w:r>
+    </w:p>
+    <w:p>
+      <w:pPr>
+        <w:jc w:val="both"/>
+        <w:rPr>
+          <w:sz w:val="20"/>
+          <w:szCs w:val="20"/>
+          <w:lang w:val="en-US"/>
+        </w:rPr>
+      </w:pPr>
+      <w:r>
+        <w:rPr>
+          <w:b/>
+          <w:bCs/>
+          <w:sz w:val="20"/>
+          <w:szCs w:val="20"/>
+          <w:lang w:val="en-US"/>
+        </w:rPr>
         <w:lastRenderedPageBreak/>
-        <w:t>Note: the --s3-bucket flag should only be used if you want to specify a bucket in line otherwise it will pick the one in the samconfig.toml file, if neither the inline command nor the toml file define a bucket then a default bucket will be created automatically. (This bucket is used to store some necessary files for CFN to work)</w:t>
-      </w:r>
-    </w:p>
-    <w:p>
-      <w:pPr>
-        <w:jc w:val="both"/>
-        <w:rPr>
-          <w:sz w:val="20"/>
-          <w:szCs w:val="20"/>
-          <w:lang w:val="en-US"/>
-        </w:rPr>
-      </w:pPr>
-      <w:r>
-        <w:rPr>
-          <w:sz w:val="20"/>
-          <w:szCs w:val="20"/>
-          <w:lang w:val="en-US"/>
-        </w:rPr>
-        <w:t xml:space="preserve">This command will transform your </w:t>
-      </w:r>
-      <w:proofErr w:type="spellStart"/>
-      <w:r>
-        <w:rPr>
-          <w:sz w:val="20"/>
-          <w:szCs w:val="20"/>
-          <w:lang w:val="en-US"/>
-        </w:rPr>
-        <w:t>template.yaml</w:t>
-      </w:r>
-      <w:proofErr w:type="spellEnd"/>
-      <w:r>
-        <w:rPr>
-          <w:sz w:val="20"/>
-          <w:szCs w:val="20"/>
-          <w:lang w:val="en-US"/>
-        </w:rPr>
-        <w:t xml:space="preserve"> file to another SAM </w:t>
-      </w:r>
-      <w:proofErr w:type="spellStart"/>
-      <w:r>
-        <w:rPr>
-          <w:sz w:val="20"/>
-          <w:szCs w:val="20"/>
-          <w:lang w:val="en-US"/>
-        </w:rPr>
-        <w:t>yaml</w:t>
-      </w:r>
-      <w:proofErr w:type="spellEnd"/>
-      <w:r>
-        <w:rPr>
-          <w:sz w:val="20"/>
-          <w:szCs w:val="20"/>
-          <w:lang w:val="en-US"/>
-        </w:rPr>
-        <w:t xml:space="preserve"> file which will have some variables resolved like the implicit resources or the URI of the function code that will no longer be on our local computer but an s3 bucket which you must create before running this command (I will explain all the details about SAM in the SAM guide)</w:t>
-      </w:r>
-    </w:p>
-    <w:p>
-      <w:pPr>
-        <w:jc w:val="both"/>
-        <w:rPr>
-          <w:b/>
-          <w:bCs/>
-          <w:sz w:val="20"/>
-          <w:szCs w:val="20"/>
-          <w:lang w:val="en-US"/>
-        </w:rPr>
-      </w:pPr>
-      <w:r>
-        <w:rPr>
-          <w:b/>
-          <w:bCs/>
-          <w:sz w:val="20"/>
-          <w:szCs w:val="20"/>
-          <w:lang w:val="en-US"/>
-        </w:rPr>
-        <w:t>4-To deploy the stack run the following command:</w:t>
-      </w:r>
-    </w:p>
-    <w:p>
-      <w:pPr>
-        <w:jc w:val="both"/>
-        <w:rPr>
-          <w:b/>
-          <w:bCs/>
-          <w:sz w:val="20"/>
-          <w:szCs w:val="20"/>
-          <w:lang w:val="en-US"/>
-        </w:rPr>
-      </w:pPr>
-      <w:proofErr w:type="spellStart"/>
-      <w:r>
-        <w:rPr>
-          <w:b/>
-          <w:bCs/>
-          <w:sz w:val="20"/>
-          <w:szCs w:val="20"/>
-          <w:lang w:val="en-US"/>
-        </w:rPr>
-        <w:t>sam</w:t>
-      </w:r>
-      <w:proofErr w:type="spellEnd"/>
-      <w:r>
-        <w:rPr>
-          <w:b/>
-          <w:bCs/>
-          <w:sz w:val="20"/>
-          <w:szCs w:val="20"/>
-          <w:lang w:val="en-US"/>
-        </w:rPr>
-        <w:t xml:space="preserve"> deploy --template-file &lt;the file created on step 3&gt; --stack-name &lt;YOUR STACK NAME&gt;</w:t>
-      </w:r>
-    </w:p>
-    <w:p>
-      <w:pPr>
-        <w:jc w:val="both"/>
-        <w:rPr>
-          <w:b/>
-          <w:bCs/>
-          <w:sz w:val="20"/>
-          <w:szCs w:val="20"/>
-          <w:lang w:val="en-US"/>
-        </w:rPr>
-      </w:pPr>
-      <w:r>
-        <w:rPr>
-          <w:b/>
-          <w:bCs/>
-          <w:sz w:val="20"/>
-          <w:szCs w:val="20"/>
-          <w:lang w:val="en-US"/>
-        </w:rPr>
-        <w:t xml:space="preserve">5-Once you run the command </w:t>
-      </w:r>
-    </w:p>
-    <w:p>
-      <w:pPr>
-        <w:jc w:val="both"/>
-        <w:rPr>
-          <w:sz w:val="20"/>
-          <w:szCs w:val="20"/>
-          <w:lang w:val="en-US"/>
-        </w:rPr>
-      </w:pPr>
-      <w:r>
-        <w:rPr>
-          <w:sz w:val="20"/>
-          <w:szCs w:val="20"/>
-          <w:lang w:val="en-US"/>
-        </w:rPr>
-        <w:t>Go and check CloudFormation console to see the status of the stack you are creating, alternatively you can see the outputs in the terminal. (Remember that CFN as well as the SAM frameworks offers useful tools for debugging)</w:t>
-      </w:r>
-    </w:p>
-    <w:p>
-      <w:pPr>
-        <w:jc w:val="both"/>
-        <w:rPr>
-          <w:sz w:val="20"/>
-          <w:szCs w:val="20"/>
-          <w:lang w:val="en-US"/>
-        </w:rPr>
-      </w:pPr>
-      <w:r>
-        <w:rPr>
-          <w:b/>
-          <w:bCs/>
-          <w:sz w:val="20"/>
-          <w:szCs w:val="20"/>
-          <w:lang w:val="en-US"/>
-        </w:rPr>
-        <w:t>6-Once everything gets created</w:t>
-      </w:r>
-      <w:r>
-        <w:rPr>
-          <w:sz w:val="20"/>
-          <w:szCs w:val="20"/>
-          <w:lang w:val="en-US"/>
-        </w:rPr>
-        <w:t xml:space="preserve"> </w:t>
-      </w:r>
-      <w:r>
-        <w:rPr>
-          <w:b/>
-          <w:bCs/>
-          <w:sz w:val="20"/>
-          <w:szCs w:val="20"/>
-          <w:lang w:val="en-US"/>
-        </w:rPr>
-        <w:t>successfully</w:t>
-      </w:r>
-      <w:r>
-        <w:rPr>
-          <w:sz w:val="20"/>
-          <w:szCs w:val="20"/>
-          <w:lang w:val="en-US"/>
-        </w:rPr>
-        <w:t xml:space="preserve"> </w:t>
-      </w:r>
-    </w:p>
-    <w:p>
-      <w:pPr>
-        <w:jc w:val="both"/>
-        <w:rPr>
-          <w:sz w:val="20"/>
-          <w:szCs w:val="20"/>
-          <w:lang w:val="en-US"/>
-        </w:rPr>
-      </w:pPr>
-      <w:r>
-        <w:rPr>
-          <w:sz w:val="20"/>
-          <w:szCs w:val="20"/>
-          <w:lang w:val="en-US"/>
-        </w:rPr>
-        <w:t>Go and check that a new Api was created and test it. I will not cover how to test it since the documents within the guide folder should give you enough understanding on how to do it.</w:t>
-      </w:r>
-    </w:p>
-    <w:p>
-      <w:pPr>
-        <w:jc w:val="both"/>
-        <w:rPr>
-          <w:sz w:val="20"/>
-          <w:szCs w:val="20"/>
-          <w:lang w:val="en-US"/>
-        </w:rPr>
-      </w:pPr>
-      <w:r>
-        <w:rPr>
-          <w:b/>
-          <w:bCs/>
-          <w:sz w:val="20"/>
-          <w:szCs w:val="20"/>
-          <w:lang w:val="en-US"/>
-        </w:rPr>
-        <w:t>7-After testing</w:t>
-      </w:r>
-      <w:r>
-        <w:rPr>
-          <w:sz w:val="20"/>
-          <w:szCs w:val="20"/>
-          <w:lang w:val="en-US"/>
-        </w:rPr>
-        <w:t xml:space="preserve"> </w:t>
-      </w:r>
-    </w:p>
-    <w:p>
-      <w:pPr>
-        <w:jc w:val="both"/>
-        <w:rPr>
-          <w:sz w:val="20"/>
-          <w:szCs w:val="20"/>
-          <w:lang w:val="en-US"/>
-        </w:rPr>
-      </w:pPr>
-      <w:r>
-        <w:rPr>
-          <w:sz w:val="20"/>
-          <w:szCs w:val="20"/>
-          <w:lang w:val="en-US"/>
-        </w:rPr>
-        <w:t>Delete the stack from CFN and the bucket so you keep your environment in a clean status (This is optional since most of the demos will be built on top of each other and redeploying a Sam file will just update the resources from a stack if the stack name is the same)</w:t>
-      </w:r>
-    </w:p>
-    <w:p>
-      <w:pPr>
-        <w:jc w:val="both"/>
-        <w:rPr>
-          <w:sz w:val="20"/>
-          <w:szCs w:val="20"/>
-          <w:lang w:val="en-US"/>
-        </w:rPr>
-      </w:pPr>
-      <w:r>
-        <w:rPr>
-          <w:b/>
-          <w:bCs/>
-          <w:sz w:val="20"/>
-          <w:szCs w:val="20"/>
-          <w:lang w:val="en-US"/>
-        </w:rPr>
         <w:t>Additionally:</w:t>
       </w:r>
       <w:r>

</xml_diff>